<commit_message>
Updates von Johannes in Exportfiles
</commit_message>
<xml_diff>
--- a/export/leitfaden-barrierefreiheit.docx
+++ b/export/leitfaden-barrierefreiheit.docx
@@ -9579,9 +9579,9 @@
       <w:pPr>
         <w:pStyle w:val="berschrift3"/>
       </w:pPr>
-      <w:bookmarkStart w:id="166" w:name="eu-richtlinie-über-den-barrierefreien-zugang-zu-den-websites-und-mobilen-anwendungen-öffentlicher-stellen"/>
-      <w:r>
-        <w:t xml:space="preserve">EU-Richtlinie über den barrierefreien Zugang zu den Websites und mobilen Anwendungen öffentlicher Stellen</w:t>
+      <w:bookmarkStart w:id="166" w:name="richtlinie-20162016-eu-über-den-barrierefreien-zugang-zu-den-websites-und-mobilen-anwendungen-öffentlicher-stellen"/>
+      <w:r>
+        <w:t xml:space="preserve">Richtlinie 2016/2016 EU über den barrierefreien Zugang zu den Websites und mobilen Anwendungen öffentlicher Stellen</w:t>
       </w:r>
       <w:bookmarkEnd w:id="166"/>
     </w:p>
@@ -9590,7 +9590,7 @@
         <w:pStyle w:val="FirstParagraph"/>
       </w:pPr>
       <w:r>
-        <w:t xml:space="preserve">Mit der Richtlinie 2016/2102 der Europäischen Union vom 26. Oktober 2016 über den barrierefreien Zugang zu den Websites und mobilen Anwendungen öffentlicher Stellen ist nun die</w:t>
+        <w:t xml:space="preserve">Mit der Richtlinie 2016/2102 EU der Europäischen Union vom 26. Oktober 2016 über den barrierefreien Zugang zu den Websites und mobilen Anwendungen öffentlicher Stellen ist nun die</w:t>
       </w:r>
       <w:r>
         <w:t xml:space="preserve"> </w:t>
@@ -9717,7 +9717,7 @@
         <w:pStyle w:val="Textkrper"/>
       </w:pPr>
       <w:r>
-        <w:t xml:space="preserve">Für den Anwendungsbreich der EU-Richtlinie sind die Empfehlungen der BITV hinfällig. Maßgeblicher Standard für Webanwendungen der Hochschulen ist nun die WCAG über die Europäischen Norm EN 301 549 V1.1.2. Festzustellen ist, dass Hochschulen, die sich bereits vorher an die WCAG orientierten, einen Vorsprung in der Umsetzung der Barrierefreiheit erlangten.</w:t>
+        <w:t xml:space="preserve">Für den Anwendungsbreich der Richtlinie 2016/2102 EU sind die Empfehlungen der BITV hinfällig. Maßgeblicher Standard für Webanwendungen der Hochschulen ist nun die WCAG über die Europäischen Norm EN 301 549 V1.1.2. Festzustellen ist, dass Hochschulen, die sich bereits vorher an die WCAG orientierten, einen Vorsprung in der Umsetzung der Barrierefreiheit erlangten.</w:t>
       </w:r>
     </w:p>
     <w:p>
@@ -9725,7 +9725,7 @@
         <w:pStyle w:val="Textkrper"/>
       </w:pPr>
       <w:r>
-        <w:t xml:space="preserve">Die Verordnung ist nun an die EU-Richtlinie und den geänderten Art. 13 BayBGG anzupassen oder gänzlich neu zu verfassen.</w:t>
+        <w:t xml:space="preserve">Die Verordnung ist nun an die Richtlinie 2016/2102 EU und den geänderten Art. 13 BayBGG anzupassen oder gänzlich neu zu verfassen.</w:t>
       </w:r>
     </w:p>
     <w:p>
@@ -9750,9 +9750,9 @@
       <w:pPr>
         <w:pStyle w:val="berschrift3"/>
       </w:pPr>
-      <w:bookmarkStart w:id="172" w:name="barrierefreiheitserklärung-gemäß-der-eu-richtlinie"/>
-      <w:r>
-        <w:t xml:space="preserve">Barrierefreiheitserklärung gemäß der EU-Richtlinie</w:t>
+      <w:bookmarkStart w:id="172" w:name="barrierefreiheitserklärung-gemäß-der-richtlinie-20162102-eu"/>
+      <w:r>
+        <w:t xml:space="preserve">Barrierefreiheitserklärung gemäß der Richtlinie 2016/2102 EU</w:t>
       </w:r>
       <w:bookmarkEnd w:id="172"/>
     </w:p>
@@ -9809,18 +9809,42 @@
       <w:pPr>
         <w:pStyle w:val="berschrift4"/>
       </w:pPr>
-      <w:bookmarkStart w:id="174" w:name="feeback-mechanismus"/>
+      <w:bookmarkStart w:id="174" w:name="bestandsaufnahme-und-innerorganistorische-gestaltung"/>
+      <w:r>
+        <w:t xml:space="preserve">Bestandsaufnahme und innerorganistorische Gestaltung</w:t>
+      </w:r>
+      <w:bookmarkEnd w:id="174"/>
+    </w:p>
+    <w:p>
+      <w:pPr>
+        <w:pStyle w:val="FirstParagraph"/>
+      </w:pPr>
+      <w:r>
+        <w:t xml:space="preserve">Um auch den Gestaltungsspielraum, den die Richtlinie 2016/2102 EU beitet auszuschpöpfen, ist im ersten Schritt eine Bestandsaufanhme der wichtigsten Webseiten, Social-Media-Kanäle und Verwaltungsdokumente durchführen. Erste Schritte erhalten Sie im Kapitel</w:t>
+      </w:r>
+      <w:r>
+        <w:t xml:space="preserve"> </w:t>
+      </w:r>
+      <w:r>
+        <w:t xml:space="preserve">. Optimal beiten Sie für die Mitglieder der Hochschule Veranstaltungen zum Thema Barrierefreiheit an, und setzen ein Germium zur Begleitung der Umsetzungsprojekte ein und verzahnen Barrirefreiheit in die Schulungsprogramme. Gerade für Webseiten wäre zu Prüfen, ob eine höhere Konformität der Inhalte durch einen Freigabeprozess oder zentral organisierte Redaktion erreichbar ist.</w:t>
+      </w:r>
+    </w:p>
+    <w:p>
+      <w:pPr>
+        <w:pStyle w:val="berschrift4"/>
+      </w:pPr>
+      <w:bookmarkStart w:id="175" w:name="feeback-mechanismus"/>
       <w:r>
         <w:t xml:space="preserve">Feeback-Mechanismus</w:t>
       </w:r>
-      <w:bookmarkEnd w:id="174"/>
+      <w:bookmarkEnd w:id="175"/>
     </w:p>
     <w:p>
       <w:pPr>
         <w:pStyle w:val="FirstParagraph"/>
       </w:pPr>
       <w:r>
-        <w:t xml:space="preserve">Über die konkrete Umsetzung des Feedback-Verfahrens äußert sich die EU-Richtlinie kaum.</w:t>
+        <w:t xml:space="preserve">Über die konkrete Umsetzung des Feedback-Verfahrens äußert sich die Richtlinie 2016/2102 EU kaum.</w:t>
       </w:r>
       <w:r>
         <w:t xml:space="preserve"> </w:t>
@@ -9834,25 +9858,25 @@
         <w:pStyle w:val="Textkrper"/>
       </w:pPr>
       <w:r>
-        <w:t xml:space="preserve">Die Beantwortung der Anfragen muss innerhalb einer angemessen Frist erfolgen. Bei einer nicht zufriedenstellenden Antwort können Betroffene ein Durchsetzungsverfahren einleiten.</w:t>
+        <w:t xml:space="preserve">Die Beantwortung der Anfragen muss innerhalb einer angemessenen Frist erfolgen. Bei einer nicht zufriedenstellenden Antwort können Betroffene ein Durchsetzungsverfahren einleiten.</w:t>
       </w:r>
     </w:p>
     <w:p>
       <w:pPr>
         <w:pStyle w:val="berschrift3"/>
       </w:pPr>
-      <w:bookmarkStart w:id="175" w:name="fristen"/>
+      <w:bookmarkStart w:id="176" w:name="fristen"/>
       <w:r>
         <w:t xml:space="preserve">Fristen </w:t>
       </w:r>
-      <w:bookmarkEnd w:id="175"/>
+      <w:bookmarkEnd w:id="176"/>
     </w:p>
     <w:p>
       <w:pPr>
         <w:pStyle w:val="FirstParagraph"/>
       </w:pPr>
       <w:r>
-        <w:t xml:space="preserve">Die Barrierefreiheit war bereits nach nationalem Recht umzusetzen. Werden jedoch die neuen Fristen aus der EU-Richtlinie nicht eingehalten, liegt neben der verletzten gesetzlichen Pflicht ein Verstoß gegen EU-Recht vor. Aus diesem Grund sind die neuen Fristen von besonderer Relevanz.</w:t>
+        <w:t xml:space="preserve">Die Barrierefreiheit war bereits nach nationalem Recht umzusetzen. Werden jedoch die neuen Fristen aus der Richtlinie 2016/2102 EU nicht eingehalten, liegt neben der verletzten gesetzlichen Pflicht ein Verstoß gegen EU-Recht vor. Aus diesem Grund sind die neuen Fristen von besonderer Relevanz.</w:t>
       </w:r>
     </w:p>
     <w:p>
@@ -10008,28 +10032,28 @@
       <w:pPr>
         <w:pStyle w:val="berschrift3"/>
       </w:pPr>
-      <w:bookmarkStart w:id="176" w:name="barriefreiheit-und-ihre-grenzen"/>
+      <w:bookmarkStart w:id="177" w:name="barriefreiheit-und-ihre-grenzen"/>
       <w:r>
         <w:t xml:space="preserve">Barriefreiheit und ihre Grenzen</w:t>
       </w:r>
-      <w:bookmarkEnd w:id="176"/>
+      <w:bookmarkEnd w:id="177"/>
     </w:p>
     <w:p>
       <w:pPr>
         <w:pStyle w:val="berschrift4"/>
       </w:pPr>
-      <w:bookmarkStart w:id="177" w:name="ausnahmen"/>
+      <w:bookmarkStart w:id="178" w:name="ausnahmen"/>
       <w:r>
         <w:t xml:space="preserve">Ausnahmen</w:t>
       </w:r>
-      <w:bookmarkEnd w:id="177"/>
+      <w:bookmarkEnd w:id="178"/>
     </w:p>
     <w:p>
       <w:pPr>
         <w:pStyle w:val="FirstParagraph"/>
       </w:pPr>
       <w:r>
-        <w:t xml:space="preserve">Die Richtlinie gewährt einige Ausnahmen bei bestimmten Arten oder bei bestimmten Alter von Inhalten:</w:t>
+        <w:t xml:space="preserve">Die Richtlinie 2016/2102 EU gewährt einige Ausnahmen bei bestimmten Arten oder bei bestimmten Alter von Inhalten:</w:t>
       </w:r>
     </w:p>
     <w:p>
@@ -10120,18 +10144,18 @@
       <w:pPr>
         <w:pStyle w:val="berschrift4"/>
       </w:pPr>
-      <w:bookmarkStart w:id="178" w:name="rückausnahmen"/>
+      <w:bookmarkStart w:id="179" w:name="rückausnahmen"/>
       <w:r>
         <w:t xml:space="preserve">Rückausnahmen</w:t>
       </w:r>
-      <w:bookmarkEnd w:id="178"/>
+      <w:bookmarkEnd w:id="179"/>
     </w:p>
     <w:p>
       <w:pPr>
         <w:pStyle w:val="FirstParagraph"/>
       </w:pPr>
       <w:r>
-        <w:t xml:space="preserve">Die EU-Richtlinie 2016/2012 hat einen kleineren Anwendungsbereich als das BayBGG. Während die EU-Richtlinie 2016/2012 Webseiten und Apps regelt, umfasst das BayBGG Internet- und Intranetauftritte und Internetangebote sowie die von ihnen zur Verfügung gestellten grafischen Programmoberflächen. Soweit die EU-Richtline 2016/2012 aber keine Anwendung findet, wie es z.B. für Karten oder digitalisierte Kulturgüter der Fall ist, sind auch diese Ausnahmen barrierefrei anzubieten.</w:t>
+        <w:t xml:space="preserve">Die Richtlinie 2016/2012 EU hat einen kleineren Anwendungsbereich als das BayBGG. Während die Richtlinie 2016/2102 EU Webseiten und Apps regelt, umfasst das BayBGG Internet- und Intranetauftritte und Internetangebote sowie die von ihnen zur Verfügung gestellten grafischen Programmoberflächen. Soweit die EU-Richtline 2016/2012 aber keine Anwendung findet, wie es z.B. für Karten oder digitalisierte Kulturgüter der Fall ist, sind auch diese Ausnahmen barrierefrei anzubieten.</w:t>
       </w:r>
       <w:r>
         <w:t xml:space="preserve"> </w:t>
@@ -10144,11 +10168,11 @@
       <w:pPr>
         <w:pStyle w:val="berschrift4"/>
       </w:pPr>
-      <w:bookmarkStart w:id="179" w:name="verhältnismäßigkeitsausnahme"/>
+      <w:bookmarkStart w:id="180" w:name="verhältnismäßigkeitsausnahme"/>
       <w:r>
         <w:t xml:space="preserve">Verhältnismäßigkeitsausnahme</w:t>
       </w:r>
-      <w:bookmarkEnd w:id="179"/>
+      <w:bookmarkEnd w:id="180"/>
     </w:p>
     <w:p>
       <w:pPr>
@@ -10161,7 +10185,7 @@
         <w:t xml:space="preserve"> </w:t>
       </w:r>
       <w:r>
-        <w:t xml:space="preserve">Gleichwohl zeigen die Erwägungsgründe der EU-Richtlinie 2016/2012, dass die Zeit von Ausreden vorbei ist.</w:t>
+        <w:t xml:space="preserve">Gleichwohl zeigen die Erwägungsgründe der Richtlinie 2016/2012 EU, dass die Zeit von Ausreden vorbei ist.</w:t>
       </w:r>
       <w:r>
         <w:t xml:space="preserve"> </w:t>
@@ -10188,7 +10212,7 @@
         <w:rPr>
           <w:b/>
         </w:rPr>
-        <w:t xml:space="preserve">mangelnde Priorität, Zeit oder Kenntnis als Rechtfertigungsgründe ablehnt</w:t>
+        <w:t xml:space="preserve">mangelnde Priorität, Zeit oder Kenntnis als Rechtfertigungsgründe abgelehnt</w:t>
       </w:r>
       <w:r>
         <w:t xml:space="preserve">. Ebenso die Nichtentwicklung von Softwaresystemen zur barrierefreien Verwaltung von Inhalten auf Websites und in mobilen Anwendungen.</w:t>
@@ -10213,7 +10237,7 @@
         <w:pStyle w:val="Textkrper"/>
       </w:pPr>
       <w:r>
-        <w:t xml:space="preserve">Art. 13 Abs. 1 S. 2 schränkt die Umsetzung auf die technischen, finanziellen, wirtschaftlichen und verwaltungsorganisatorischen Möglichkeiten des jeweiligen Trägers öffentlicher Gewalt ein.</w:t>
+        <w:t xml:space="preserve">Art. 13 Abs. 1 S. 2 schränkt die Umsetzung auf die technischen, finanziellen, wirtschaftlichen und verwaltungsorganisatorischen Möglichkeiten des jeweiligen Trägers öffentlicher Gewalt ein. Hier können auch die Ausnahmen der Richtlinie 2016/2102 EU wieder hineingelesen werden, wie sie etwa für Karten oder ditalisierte Kulturgüter vorgesehen sind.</w:t>
       </w:r>
     </w:p>
     <w:p>
@@ -10221,7 +10245,7 @@
         <w:pStyle w:val="Textkrper"/>
       </w:pPr>
       <w:r>
-        <w:t xml:space="preserve">Mit Blick auf Art. 5 der EU-Richtlinie 2016/2012 wird dies noch etwas spezifischer ausgeführt. Insbesondere in Hinblick auf</w:t>
+        <w:t xml:space="preserve">Mit Blick auf Art. 5 der Richtlinie 2016/2012 EU wird dies noch etwas spezifischer ausgeführt. Insbesondere in Hinblick auf</w:t>
       </w:r>
     </w:p>
     <w:p>
@@ -10325,11 +10349,11 @@
       <w:pPr>
         <w:pStyle w:val="berschrift3"/>
       </w:pPr>
-      <w:bookmarkStart w:id="180" w:name="durchsetzungsmöglichkeiten-für-betroffene"/>
+      <w:bookmarkStart w:id="181" w:name="durchsetzungsmöglichkeiten-für-betroffene"/>
       <w:r>
         <w:t xml:space="preserve">Durchsetzungsmöglichkeiten für Betroffene</w:t>
       </w:r>
-      <w:bookmarkEnd w:id="180"/>
+      <w:bookmarkEnd w:id="181"/>
     </w:p>
     <w:p>
       <w:pPr>
@@ -10343,11 +10367,11 @@
       <w:pPr>
         <w:pStyle w:val="berschrift2"/>
       </w:pPr>
-      <w:bookmarkStart w:id="181" w:name="vertragliche-anforderungen-bei-auftragsarbeiten"/>
+      <w:bookmarkStart w:id="182" w:name="vertragliche-anforderungen-bei-auftragsarbeiten"/>
       <w:r>
         <w:t xml:space="preserve">Vertragliche Anforderungen bei Auftragsarbeiten</w:t>
       </w:r>
-      <w:bookmarkEnd w:id="181"/>
+      <w:bookmarkEnd w:id="182"/>
     </w:p>
     <w:p>
       <w:pPr>
@@ -10361,11 +10385,11 @@
       <w:pPr>
         <w:pStyle w:val="berschrift3"/>
       </w:pPr>
-      <w:bookmarkStart w:id="182" w:name="die-schritte-zum-auftrag-vereinfachte-darstellung"/>
+      <w:bookmarkStart w:id="183" w:name="die-schritte-zum-auftrag-vereinfachte-darstellung"/>
       <w:r>
         <w:t xml:space="preserve">Die Schritte zum Auftrag (vereinfachte Darstellung)</w:t>
       </w:r>
-      <w:bookmarkEnd w:id="182"/>
+      <w:bookmarkEnd w:id="183"/>
     </w:p>
     <w:p>
       <w:pPr>
@@ -10393,7 +10417,7 @@
       <w:r>
         <w:t xml:space="preserve"> </w:t>
       </w:r>
-      <w:hyperlink r:id="rId183">
+      <w:hyperlink r:id="rId184">
         <w:r>
           <w:rPr>
             <w:rStyle w:val="Hyperlink"/>
@@ -10472,11 +10496,11 @@
       <w:pPr>
         <w:pStyle w:val="berschrift3"/>
       </w:pPr>
-      <w:bookmarkStart w:id="184" w:name="die-schritte-nach-dem-auftrag"/>
+      <w:bookmarkStart w:id="185" w:name="die-schritte-nach-dem-auftrag"/>
       <w:r>
         <w:t xml:space="preserve">Die Schritte nach dem Auftrag</w:t>
       </w:r>
-      <w:bookmarkEnd w:id="184"/>
+      <w:bookmarkEnd w:id="185"/>
     </w:p>
     <w:p>
       <w:pPr>
@@ -10574,11 +10598,11 @@
       <w:pPr>
         <w:pStyle w:val="berschrift2"/>
       </w:pPr>
-      <w:bookmarkStart w:id="185" w:name="weitere-pflichtangaben-auf-webseiten"/>
+      <w:bookmarkStart w:id="186" w:name="weitere-pflichtangaben-auf-webseiten"/>
       <w:r>
         <w:t xml:space="preserve">Weitere Pflichtangaben auf Webseiten</w:t>
       </w:r>
-      <w:bookmarkEnd w:id="185"/>
+      <w:bookmarkEnd w:id="186"/>
     </w:p>
     <w:p>
       <w:pPr>
@@ -10592,11 +10616,11 @@
       <w:pPr>
         <w:pStyle w:val="berschrift3"/>
       </w:pPr>
-      <w:bookmarkStart w:id="186" w:name="impressum"/>
+      <w:bookmarkStart w:id="187" w:name="impressum"/>
       <w:r>
         <w:t xml:space="preserve">Impressum</w:t>
       </w:r>
-      <w:bookmarkEnd w:id="186"/>
+      <w:bookmarkEnd w:id="187"/>
     </w:p>
     <w:p>
       <w:pPr>
@@ -10616,7 +10640,7 @@
       <w:r>
         <w:t xml:space="preserve"> </w:t>
       </w:r>
-      <w:hyperlink r:id="rId187">
+      <w:hyperlink r:id="rId188">
         <w:r>
           <w:rPr>
             <w:rStyle w:val="Hyperlink"/>
@@ -10635,11 +10659,11 @@
       <w:pPr>
         <w:pStyle w:val="berschrift3"/>
       </w:pPr>
-      <w:bookmarkStart w:id="188" w:name="datenschutzerklärung"/>
+      <w:bookmarkStart w:id="189" w:name="datenschutzerklärung"/>
       <w:r>
         <w:t xml:space="preserve">Datenschutzerklärung</w:t>
       </w:r>
-      <w:bookmarkEnd w:id="188"/>
+      <w:bookmarkEnd w:id="189"/>
     </w:p>
     <w:p>
       <w:pPr>
@@ -10661,11 +10685,11 @@
       <w:pPr>
         <w:pStyle w:val="berschrift2"/>
       </w:pPr>
-      <w:bookmarkStart w:id="189" w:name="handlungsempfehlungen"/>
+      <w:bookmarkStart w:id="190" w:name="handlungsempfehlungen"/>
       <w:r>
         <w:t xml:space="preserve">Handlungsempfehlungen</w:t>
       </w:r>
-      <w:bookmarkEnd w:id="189"/>
+      <w:bookmarkEnd w:id="190"/>
     </w:p>
     <w:p>
       <w:pPr>
@@ -10803,11 +10827,11 @@
       <w:pPr>
         <w:pStyle w:val="berschrift2"/>
       </w:pPr>
-      <w:bookmarkStart w:id="190" w:name="vertiefung-7"/>
+      <w:bookmarkStart w:id="191" w:name="vertiefung-7"/>
       <w:r>
         <w:t xml:space="preserve">Vertiefung</w:t>
       </w:r>
-      <w:bookmarkEnd w:id="190"/>
+      <w:bookmarkEnd w:id="191"/>
     </w:p>
     <w:p>
       <w:pPr>
@@ -10823,7 +10847,7 @@
       <w:r>
         <w:t xml:space="preserve"> </w:t>
       </w:r>
-      <w:hyperlink r:id="rId183">
+      <w:hyperlink r:id="rId184">
         <w:r>
           <w:rPr>
             <w:rStyle w:val="Hyperlink"/>
@@ -10836,21 +10860,21 @@
       <w:pPr>
         <w:pStyle w:val="berschrift1"/>
       </w:pPr>
-      <w:bookmarkStart w:id="191" w:name="satzungen"/>
+      <w:bookmarkStart w:id="192" w:name="satzungen"/>
       <w:r>
         <w:t xml:space="preserve">Satzungen</w:t>
       </w:r>
-      <w:bookmarkEnd w:id="191"/>
+      <w:bookmarkEnd w:id="192"/>
     </w:p>
     <w:p>
       <w:pPr>
         <w:pStyle w:val="berschrift2"/>
       </w:pPr>
-      <w:bookmarkStart w:id="192" w:name="aufgabenbereich-und-zielgruppe-3"/>
+      <w:bookmarkStart w:id="193" w:name="aufgabenbereich-und-zielgruppe-3"/>
       <w:r>
         <w:t xml:space="preserve">Aufgabenbereich und Zielgruppe</w:t>
       </w:r>
-      <w:bookmarkEnd w:id="192"/>
+      <w:bookmarkEnd w:id="193"/>
     </w:p>
     <w:p>
       <w:pPr>
@@ -10910,11 +10934,11 @@
       <w:pPr>
         <w:pStyle w:val="berschrift2"/>
       </w:pPr>
-      <w:bookmarkStart w:id="193" w:name="grundlagen-3"/>
+      <w:bookmarkStart w:id="194" w:name="grundlagen-3"/>
       <w:r>
         <w:t xml:space="preserve">Grundlagen</w:t>
       </w:r>
-      <w:bookmarkEnd w:id="193"/>
+      <w:bookmarkEnd w:id="194"/>
     </w:p>
     <w:p>
       <w:pPr>
@@ -10934,21 +10958,21 @@
       <w:pPr>
         <w:pStyle w:val="berschrift2"/>
       </w:pPr>
-      <w:bookmarkStart w:id="194" w:name="umsetzung-3"/>
+      <w:bookmarkStart w:id="195" w:name="umsetzung-3"/>
       <w:r>
         <w:t xml:space="preserve">Umsetzung</w:t>
       </w:r>
-      <w:bookmarkEnd w:id="194"/>
+      <w:bookmarkEnd w:id="195"/>
     </w:p>
     <w:p>
       <w:pPr>
         <w:pStyle w:val="berschrift3"/>
       </w:pPr>
-      <w:bookmarkStart w:id="195" w:name="allgemeines-zu-satzungen-und-prüfungsordnungen"/>
+      <w:bookmarkStart w:id="196" w:name="allgemeines-zu-satzungen-und-prüfungsordnungen"/>
       <w:r>
         <w:t xml:space="preserve">Allgemeines zu Satzungen und Prüfungsordnungen</w:t>
       </w:r>
-      <w:bookmarkEnd w:id="195"/>
+      <w:bookmarkEnd w:id="196"/>
     </w:p>
     <w:p>
       <w:pPr>
@@ -10960,7 +10984,7 @@
       <w:r>
         <w:t xml:space="preserve"> </w:t>
       </w:r>
-      <w:hyperlink r:id="rId196">
+      <w:hyperlink r:id="rId197">
         <w:r>
           <w:rPr>
             <w:rStyle w:val="Hyperlink"/>
@@ -11021,11 +11045,11 @@
       <w:pPr>
         <w:pStyle w:val="berschrift3"/>
       </w:pPr>
-      <w:bookmarkStart w:id="197" w:name="neue-satzungen-und-prüfungsordnungen"/>
+      <w:bookmarkStart w:id="198" w:name="neue-satzungen-und-prüfungsordnungen"/>
       <w:r>
         <w:t xml:space="preserve">Neue Satzungen und Prüfungsordnungen</w:t>
       </w:r>
-      <w:bookmarkEnd w:id="197"/>
+      <w:bookmarkEnd w:id="198"/>
     </w:p>
     <w:p>
       <w:pPr>
@@ -11039,11 +11063,11 @@
       <w:pPr>
         <w:pStyle w:val="berschrift3"/>
       </w:pPr>
-      <w:bookmarkStart w:id="198" w:name="änderungssatzungen-und-änderungen-in-prüfungsordnungen"/>
+      <w:bookmarkStart w:id="199" w:name="änderungssatzungen-und-änderungen-in-prüfungsordnungen"/>
       <w:r>
         <w:t xml:space="preserve">Änderungssatzungen und Änderungen in Prüfungsordnungen</w:t>
       </w:r>
-      <w:bookmarkEnd w:id="198"/>
+      <w:bookmarkEnd w:id="199"/>
     </w:p>
     <w:p>
       <w:pPr>
@@ -11057,11 +11081,11 @@
       <w:pPr>
         <w:pStyle w:val="berschrift3"/>
       </w:pPr>
-      <w:bookmarkStart w:id="199" w:name="ordnungen-und-sonstige-rechtsdokumente"/>
+      <w:bookmarkStart w:id="200" w:name="ordnungen-und-sonstige-rechtsdokumente"/>
       <w:r>
         <w:t xml:space="preserve">Ordnungen und sonstige Rechtsdokumente</w:t>
       </w:r>
-      <w:bookmarkEnd w:id="199"/>
+      <w:bookmarkEnd w:id="200"/>
     </w:p>
     <w:p>
       <w:pPr>
@@ -11075,11 +11099,11 @@
       <w:pPr>
         <w:pStyle w:val="berschrift3"/>
       </w:pPr>
-      <w:bookmarkStart w:id="200" w:name="empfehlung"/>
+      <w:bookmarkStart w:id="201" w:name="empfehlung"/>
       <w:r>
         <w:t xml:space="preserve">Empfehlung</w:t>
       </w:r>
-      <w:bookmarkEnd w:id="200"/>
+      <w:bookmarkEnd w:id="201"/>
     </w:p>
     <w:p>
       <w:pPr>
@@ -11101,21 +11125,21 @@
       <w:pPr>
         <w:pStyle w:val="berschrift2"/>
       </w:pPr>
-      <w:bookmarkStart w:id="201" w:name="rechtsquellen"/>
+      <w:bookmarkStart w:id="202" w:name="rechtsquellen"/>
       <w:r>
         <w:t xml:space="preserve">Rechtsquellen</w:t>
       </w:r>
-      <w:bookmarkEnd w:id="201"/>
+      <w:bookmarkEnd w:id="202"/>
     </w:p>
     <w:p>
       <w:pPr>
         <w:pStyle w:val="berschrift3"/>
       </w:pPr>
-      <w:bookmarkStart w:id="202" w:name="grundgesetz"/>
+      <w:bookmarkStart w:id="203" w:name="grundgesetz"/>
       <w:r>
         <w:t xml:space="preserve">Grundgesetz</w:t>
       </w:r>
-      <w:bookmarkEnd w:id="202"/>
+      <w:bookmarkEnd w:id="203"/>
     </w:p>
     <w:p>
       <w:pPr>
@@ -11131,7 +11155,7 @@
       <w:r>
         <w:t xml:space="preserve"> </w:t>
       </w:r>
-      <w:hyperlink r:id="rId203">
+      <w:hyperlink r:id="rId204">
         <w:r>
           <w:rPr>
             <w:rStyle w:val="Hyperlink"/>
@@ -11154,7 +11178,7 @@
       <w:r>
         <w:t xml:space="preserve"> </w:t>
       </w:r>
-      <w:hyperlink r:id="rId204">
+      <w:hyperlink r:id="rId205">
         <w:r>
           <w:rPr>
             <w:rStyle w:val="Hyperlink"/>
@@ -11167,11 +11191,11 @@
       <w:pPr>
         <w:pStyle w:val="berschrift3"/>
       </w:pPr>
-      <w:bookmarkStart w:id="205" w:name="völkerrechtliche-vereinbarungen-und-verträge"/>
+      <w:bookmarkStart w:id="206" w:name="völkerrechtliche-vereinbarungen-und-verträge"/>
       <w:r>
         <w:t xml:space="preserve">Völkerrechtliche Vereinbarungen und Verträge</w:t>
       </w:r>
-      <w:bookmarkEnd w:id="205"/>
+      <w:bookmarkEnd w:id="206"/>
     </w:p>
     <w:p>
       <w:pPr>
@@ -11187,7 +11211,7 @@
       <w:r>
         <w:t xml:space="preserve"> </w:t>
       </w:r>
-      <w:hyperlink r:id="rId206">
+      <w:hyperlink r:id="rId207">
         <w:r>
           <w:rPr>
             <w:rStyle w:val="Hyperlink"/>
@@ -11200,11 +11224,11 @@
       <w:pPr>
         <w:pStyle w:val="berschrift3"/>
       </w:pPr>
-      <w:bookmarkStart w:id="207" w:name="bundesgesetze"/>
+      <w:bookmarkStart w:id="208" w:name="bundesgesetze"/>
       <w:r>
         <w:t xml:space="preserve">Bundesgesetze</w:t>
       </w:r>
-      <w:bookmarkEnd w:id="207"/>
+      <w:bookmarkEnd w:id="208"/>
     </w:p>
     <w:p>
       <w:pPr>
@@ -11216,7 +11240,7 @@
       <w:r>
         <w:t xml:space="preserve"> </w:t>
       </w:r>
-      <w:hyperlink r:id="rId208">
+      <w:hyperlink r:id="rId209">
         <w:r>
           <w:rPr>
             <w:rStyle w:val="Hyperlink"/>
@@ -11253,11 +11277,11 @@
       <w:pPr>
         <w:pStyle w:val="berschrift3"/>
       </w:pPr>
-      <w:bookmarkStart w:id="209" w:name="bayerische-verfassung"/>
+      <w:bookmarkStart w:id="210" w:name="bayerische-verfassung"/>
       <w:r>
         <w:t xml:space="preserve">Bayerische Verfassung</w:t>
       </w:r>
-      <w:bookmarkEnd w:id="209"/>
+      <w:bookmarkEnd w:id="210"/>
     </w:p>
     <w:p>
       <w:pPr>
@@ -11273,7 +11297,7 @@
       <w:r>
         <w:t xml:space="preserve"> </w:t>
       </w:r>
-      <w:hyperlink r:id="rId210">
+      <w:hyperlink r:id="rId211">
         <w:r>
           <w:rPr>
             <w:rStyle w:val="Hyperlink"/>
@@ -11286,11 +11310,11 @@
       <w:pPr>
         <w:pStyle w:val="berschrift3"/>
       </w:pPr>
-      <w:bookmarkStart w:id="211" w:name="bayerisches-hochschulgesetz"/>
+      <w:bookmarkStart w:id="212" w:name="bayerisches-hochschulgesetz"/>
       <w:r>
         <w:t xml:space="preserve">Bayerisches Hochschulgesetz</w:t>
       </w:r>
-      <w:bookmarkEnd w:id="211"/>
+      <w:bookmarkEnd w:id="212"/>
     </w:p>
     <w:p>
       <w:pPr>
@@ -11306,7 +11330,7 @@
       <w:r>
         <w:t xml:space="preserve"> </w:t>
       </w:r>
-      <w:hyperlink r:id="rId212">
+      <w:hyperlink r:id="rId213">
         <w:r>
           <w:rPr>
             <w:rStyle w:val="Hyperlink"/>
@@ -11329,7 +11353,7 @@
       <w:r>
         <w:t xml:space="preserve"> </w:t>
       </w:r>
-      <w:hyperlink r:id="rId213">
+      <w:hyperlink r:id="rId214">
         <w:r>
           <w:rPr>
             <w:rStyle w:val="Hyperlink"/>
@@ -11352,7 +11376,7 @@
       <w:r>
         <w:t xml:space="preserve"> </w:t>
       </w:r>
-      <w:hyperlink r:id="rId214">
+      <w:hyperlink r:id="rId215">
         <w:r>
           <w:rPr>
             <w:rStyle w:val="Hyperlink"/>
@@ -11365,11 +11389,11 @@
       <w:pPr>
         <w:pStyle w:val="berschrift2"/>
       </w:pPr>
-      <w:bookmarkStart w:id="215" w:name="vertiefung-8"/>
+      <w:bookmarkStart w:id="216" w:name="vertiefung-8"/>
       <w:r>
         <w:t xml:space="preserve">Vertiefung</w:t>
       </w:r>
-      <w:bookmarkEnd w:id="215"/>
+      <w:bookmarkEnd w:id="216"/>
     </w:p>
     <w:p>
       <w:pPr>
@@ -11385,7 +11409,7 @@
       <w:r>
         <w:t xml:space="preserve"> </w:t>
       </w:r>
-      <w:hyperlink r:id="rId216">
+      <w:hyperlink r:id="rId217">
         <w:r>
           <w:rPr>
             <w:rStyle w:val="Hyperlink"/>
@@ -11408,7 +11432,7 @@
       <w:r>
         <w:t xml:space="preserve"> </w:t>
       </w:r>
-      <w:hyperlink r:id="rId217">
+      <w:hyperlink r:id="rId218">
         <w:r>
           <w:rPr>
             <w:rStyle w:val="Hyperlink"/>
@@ -11421,11 +11445,11 @@
       <w:pPr>
         <w:pStyle w:val="berschrift1"/>
       </w:pPr>
-      <w:bookmarkStart w:id="218" w:name="test-zur-barrierefreiheit"/>
+      <w:bookmarkStart w:id="219" w:name="test-zur-barrierefreiheit"/>
       <w:r>
         <w:t xml:space="preserve">Test zur Barrierefreiheit</w:t>
       </w:r>
-      <w:bookmarkEnd w:id="218"/>
+      <w:bookmarkEnd w:id="219"/>
     </w:p>
     <w:p>
       <w:pPr>
@@ -11439,7 +11463,7 @@
       <w:pPr>
         <w:pStyle w:val="berschrift2"/>
       </w:pPr>
-      <w:bookmarkStart w:id="219" w:name="schnelle-jedermann-sichtprüfung"/>
+      <w:bookmarkStart w:id="220" w:name="schnelle-jedermann-sichtprüfung"/>
       <w:r>
         <w:t xml:space="preserve">Schnelle</w:t>
       </w:r>
@@ -11458,7 +11482,7 @@
       <w:r>
         <w:t xml:space="preserve">-Sichtprüfung</w:t>
       </w:r>
-      <w:bookmarkEnd w:id="219"/>
+      <w:bookmarkEnd w:id="220"/>
     </w:p>
     <w:p>
       <w:pPr>
@@ -11693,7 +11717,7 @@
       <w:r>
         <w:t xml:space="preserve"> </w:t>
       </w:r>
-      <w:hyperlink r:id="rId220">
+      <w:hyperlink r:id="rId221">
         <w:r>
           <w:rPr>
             <w:rStyle w:val="Hyperlink"/>
@@ -11715,7 +11739,7 @@
       <w:r>
         <w:t xml:space="preserve"> </w:t>
       </w:r>
-      <w:hyperlink r:id="rId221">
+      <w:hyperlink r:id="rId222">
         <w:r>
           <w:rPr>
             <w:rStyle w:val="Hyperlink"/>
@@ -11734,11 +11758,11 @@
       <w:pPr>
         <w:pStyle w:val="berschrift2"/>
       </w:pPr>
-      <w:bookmarkStart w:id="222" w:name="prüfung-zur-konformität-zur-wcag"/>
+      <w:bookmarkStart w:id="223" w:name="prüfung-zur-konformität-zur-wcag"/>
       <w:r>
         <w:t xml:space="preserve">Prüfung zur Konformität zur WCAG</w:t>
       </w:r>
-      <w:bookmarkEnd w:id="222"/>
+      <w:bookmarkEnd w:id="223"/>
     </w:p>
     <w:p>
       <w:pPr>
@@ -11750,7 +11774,7 @@
       <w:r>
         <w:t xml:space="preserve"> </w:t>
       </w:r>
-      <w:hyperlink r:id="rId223">
+      <w:hyperlink r:id="rId224">
         <w:r>
           <w:rPr>
             <w:rStyle w:val="Hyperlink"/>
@@ -11773,7 +11797,7 @@
       <w:r>
         <w:t xml:space="preserve"> </w:t>
       </w:r>
-      <w:hyperlink r:id="rId224">
+      <w:hyperlink r:id="rId225">
         <w:r>
           <w:rPr>
             <w:rStyle w:val="Hyperlink"/>
@@ -11798,7 +11822,7 @@
       <w:r>
         <w:t xml:space="preserve"> </w:t>
       </w:r>
-      <w:hyperlink r:id="rId225">
+      <w:hyperlink r:id="rId226">
         <w:r>
           <w:rPr>
             <w:rStyle w:val="Hyperlink"/>
@@ -11853,7 +11877,7 @@
                     </pic:cNvPicPr>
                   </pic:nvPicPr>
                   <pic:blipFill>
-                    <a:blip r:embed="rId226"/>
+                    <a:blip r:embed="rId227"/>
                     <a:stretch>
                       <a:fillRect/>
                     </a:stretch>
@@ -11964,7 +11988,7 @@
       <w:r>
         <w:t xml:space="preserve"> </w:t>
       </w:r>
-      <w:hyperlink r:id="rId227">
+      <w:hyperlink r:id="rId228">
         <w:r>
           <w:rPr>
             <w:rStyle w:val="Hyperlink"/>
@@ -11986,7 +12010,7 @@
       <w:r>
         <w:t xml:space="preserve"> </w:t>
       </w:r>
-      <w:hyperlink r:id="rId228">
+      <w:hyperlink r:id="rId229">
         <w:r>
           <w:rPr>
             <w:rStyle w:val="Hyperlink"/>
@@ -12018,7 +12042,7 @@
                     </pic:cNvPicPr>
                   </pic:nvPicPr>
                   <pic:blipFill>
-                    <a:blip r:embed="rId229"/>
+                    <a:blip r:embed="rId230"/>
                     <a:stretch>
                       <a:fillRect/>
                     </a:stretch>
@@ -12065,11 +12089,11 @@
       <w:pPr>
         <w:pStyle w:val="berschrift2"/>
       </w:pPr>
-      <w:bookmarkStart w:id="230" w:name="nachweis-gemäß-der-europäischen-norm-en-301-549-v1.1.2"/>
+      <w:bookmarkStart w:id="231" w:name="nachweis-gemäß-der-europäischen-norm-en-301-549-v1.1.2"/>
       <w:r>
         <w:t xml:space="preserve">Nachweis gemäß der Europäischen Norm EN 301 549 V1.1.2</w:t>
       </w:r>
-      <w:bookmarkEnd w:id="230"/>
+      <w:bookmarkEnd w:id="231"/>
     </w:p>
     <w:p>
       <w:pPr>
@@ -12100,11 +12124,11 @@
       <w:pPr>
         <w:pStyle w:val="berschrift2"/>
       </w:pPr>
-      <w:bookmarkStart w:id="231" w:name="zertifikate"/>
+      <w:bookmarkStart w:id="232" w:name="zertifikate"/>
       <w:r>
         <w:t xml:space="preserve">Zertifikate</w:t>
       </w:r>
-      <w:bookmarkEnd w:id="231"/>
+      <w:bookmarkEnd w:id="232"/>
     </w:p>
     <w:p>
       <w:pPr>
@@ -12146,21 +12170,21 @@
       <w:pPr>
         <w:pStyle w:val="berschrift1"/>
       </w:pPr>
-      <w:bookmarkStart w:id="232" w:name="weitere-leitfäden-und-relevante-informationsangebote"/>
+      <w:bookmarkStart w:id="233" w:name="weitere-leitfäden-und-relevante-informationsangebote"/>
       <w:r>
         <w:t xml:space="preserve">Weitere Leitfäden und relevante Informationsangebote</w:t>
       </w:r>
-      <w:bookmarkEnd w:id="232"/>
+      <w:bookmarkEnd w:id="233"/>
     </w:p>
     <w:p>
       <w:pPr>
         <w:pStyle w:val="berschrift2"/>
       </w:pPr>
-      <w:bookmarkStart w:id="233" w:name="für-webseiten"/>
+      <w:bookmarkStart w:id="234" w:name="für-webseiten"/>
       <w:r>
         <w:t xml:space="preserve">Für Webseiten</w:t>
       </w:r>
-      <w:bookmarkEnd w:id="233"/>
+      <w:bookmarkEnd w:id="234"/>
     </w:p>
     <w:p>
       <w:pPr>
@@ -12176,7 +12200,7 @@
       <w:r>
         <w:t xml:space="preserve"> </w:t>
       </w:r>
-      <w:hyperlink r:id="rId234">
+      <w:hyperlink r:id="rId235">
         <w:r>
           <w:rPr>
             <w:rStyle w:val="Hyperlink"/>
@@ -12199,7 +12223,7 @@
       <w:r>
         <w:t xml:space="preserve"> </w:t>
       </w:r>
-      <w:hyperlink r:id="rId235">
+      <w:hyperlink r:id="rId236">
         <w:r>
           <w:rPr>
             <w:rStyle w:val="Hyperlink"/>
@@ -12222,7 +12246,7 @@
       <w:r>
         <w:t xml:space="preserve"> </w:t>
       </w:r>
-      <w:hyperlink r:id="rId236">
+      <w:hyperlink r:id="rId237">
         <w:r>
           <w:rPr>
             <w:rStyle w:val="Hyperlink"/>
@@ -12245,7 +12269,7 @@
       <w:r>
         <w:t xml:space="preserve"> </w:t>
       </w:r>
-      <w:hyperlink r:id="rId237">
+      <w:hyperlink r:id="rId238">
         <w:r>
           <w:rPr>
             <w:rStyle w:val="Hyperlink"/>
@@ -12268,7 +12292,7 @@
       <w:r>
         <w:t xml:space="preserve"> </w:t>
       </w:r>
-      <w:hyperlink r:id="rId238">
+      <w:hyperlink r:id="rId239">
         <w:r>
           <w:rPr>
             <w:rStyle w:val="Hyperlink"/>
@@ -12281,17 +12305,223 @@
       <w:pPr>
         <w:pStyle w:val="berschrift2"/>
       </w:pPr>
-      <w:bookmarkStart w:id="239" w:name="erstellung-von-dokumenten-aus-büroanwendungen-pdf-office-u.a."/>
+      <w:bookmarkStart w:id="240" w:name="social-media-kanäle"/>
+      <w:r>
+        <w:t xml:space="preserve">Social-Media-Kanäle</w:t>
+      </w:r>
+      <w:bookmarkEnd w:id="240"/>
+    </w:p>
+    <w:p>
+      <w:pPr>
+        <w:pStyle w:val="Compact"/>
+        <w:numPr>
+          <w:numId w:val="1072"/>
+          <w:ilvl w:val="0"/>
+        </w:numPr>
+      </w:pPr>
+      <w:r>
+        <w:t xml:space="preserve">Facebook:</w:t>
+      </w:r>
+      <w:r>
+        <w:t xml:space="preserve"> </w:t>
+      </w:r>
+      <w:hyperlink r:id="rId241">
+        <w:r>
+          <w:rPr>
+            <w:rStyle w:val="Hyperlink"/>
+          </w:rPr>
+          <w:t xml:space="preserve">Anbieterinformationen mit Umsetzungsempfehlungen</w:t>
+        </w:r>
+      </w:hyperlink>
+    </w:p>
+    <w:p>
+      <w:pPr>
+        <w:pStyle w:val="Compact"/>
+        <w:numPr>
+          <w:numId w:val="1072"/>
+          <w:ilvl w:val="0"/>
+        </w:numPr>
+      </w:pPr>
+      <w:r>
+        <w:t xml:space="preserve">Google+:</w:t>
+      </w:r>
+      <w:r>
+        <w:t xml:space="preserve"> </w:t>
+      </w:r>
+      <w:hyperlink r:id="rId242">
+        <w:r>
+          <w:rPr>
+            <w:rStyle w:val="Hyperlink"/>
+          </w:rPr>
+          <w:t xml:space="preserve">Anbieterinformationen</w:t>
+        </w:r>
+      </w:hyperlink>
+    </w:p>
+    <w:p>
+      <w:pPr>
+        <w:pStyle w:val="Compact"/>
+        <w:numPr>
+          <w:numId w:val="1072"/>
+          <w:ilvl w:val="0"/>
+        </w:numPr>
+      </w:pPr>
+      <w:r>
+        <w:t xml:space="preserve">Instagram: Offizelle Informationen nicht bekannt</w:t>
+      </w:r>
+    </w:p>
+    <w:p>
+      <w:pPr>
+        <w:pStyle w:val="Compact"/>
+        <w:numPr>
+          <w:numId w:val="1072"/>
+          <w:ilvl w:val="0"/>
+        </w:numPr>
+      </w:pPr>
+      <w:r>
+        <w:t xml:space="preserve">LinkedIn: Anbieter hat guten Ruf hinsichtlich der Barrierefreiheit seines Angebotes, Informationen sind in der</w:t>
+      </w:r>
+      <w:r>
+        <w:t xml:space="preserve"> </w:t>
+      </w:r>
+      <w:hyperlink r:id="rId243">
+        <w:r>
+          <w:rPr>
+            <w:rStyle w:val="Hyperlink"/>
+          </w:rPr>
+          <w:t xml:space="preserve">Hilfe</w:t>
+        </w:r>
+      </w:hyperlink>
+      <w:r>
+        <w:t xml:space="preserve"> </w:t>
+      </w:r>
+      <w:r>
+        <w:t xml:space="preserve">verstreut.</w:t>
+      </w:r>
+    </w:p>
+    <w:p>
+      <w:pPr>
+        <w:pStyle w:val="Compact"/>
+        <w:numPr>
+          <w:numId w:val="1072"/>
+          <w:ilvl w:val="0"/>
+        </w:numPr>
+      </w:pPr>
+      <w:r>
+        <w:t xml:space="preserve">Pinterest:</w:t>
+      </w:r>
+      <w:r>
+        <w:t xml:space="preserve"> </w:t>
+      </w:r>
+      <w:hyperlink r:id="rId244">
+        <w:r>
+          <w:rPr>
+            <w:rStyle w:val="Hyperlink"/>
+          </w:rPr>
+          <w:t xml:space="preserve">Anbieterinformationen mit Umsetzungsempfehlungen</w:t>
+        </w:r>
+      </w:hyperlink>
+    </w:p>
+    <w:p>
+      <w:pPr>
+        <w:pStyle w:val="Compact"/>
+        <w:numPr>
+          <w:numId w:val="1072"/>
+          <w:ilvl w:val="0"/>
+        </w:numPr>
+      </w:pPr>
+      <w:r>
+        <w:t xml:space="preserve">Twitter:</w:t>
+      </w:r>
+      <w:r>
+        <w:t xml:space="preserve"> </w:t>
+      </w:r>
+      <w:hyperlink r:id="rId245">
+        <w:r>
+          <w:rPr>
+            <w:rStyle w:val="Hyperlink"/>
+          </w:rPr>
+          <w:t xml:space="preserve">Anbieterinformationen</w:t>
+        </w:r>
+      </w:hyperlink>
+    </w:p>
+    <w:p>
+      <w:pPr>
+        <w:pStyle w:val="Compact"/>
+        <w:numPr>
+          <w:numId w:val="1072"/>
+          <w:ilvl w:val="0"/>
+        </w:numPr>
+      </w:pPr>
+      <w:r>
+        <w:t xml:space="preserve">Xing: Derzeit keine Anbieterinformationen verfügbar; vereinzelt</w:t>
+      </w:r>
+      <w:r>
+        <w:t xml:space="preserve"> </w:t>
+      </w:r>
+      <w:hyperlink r:id="rId246">
+        <w:r>
+          <w:rPr>
+            <w:rStyle w:val="Hyperlink"/>
+          </w:rPr>
+          <w:t xml:space="preserve">Erfahrungsberichte</w:t>
+        </w:r>
+      </w:hyperlink>
+    </w:p>
+    <w:p>
+      <w:pPr>
+        <w:pStyle w:val="Compact"/>
+        <w:numPr>
+          <w:numId w:val="1072"/>
+          <w:ilvl w:val="0"/>
+        </w:numPr>
+      </w:pPr>
+      <w:r>
+        <w:t xml:space="preserve">YouTube:</w:t>
+      </w:r>
+      <w:r>
+        <w:t xml:space="preserve"> </w:t>
+      </w:r>
+      <w:hyperlink r:id="rId247">
+        <w:r>
+          <w:rPr>
+            <w:rStyle w:val="Hyperlink"/>
+          </w:rPr>
+          <w:t xml:space="preserve">Anbieterinformationen</w:t>
+        </w:r>
+      </w:hyperlink>
+      <w:r>
+        <w:t xml:space="preserve"> </w:t>
+      </w:r>
+      <w:r>
+        <w:t xml:space="preserve">und</w:t>
+      </w:r>
+      <w:r>
+        <w:t xml:space="preserve"> </w:t>
+      </w:r>
+      <w:hyperlink r:id="rId248">
+        <w:r>
+          <w:rPr>
+            <w:rStyle w:val="Hyperlink"/>
+          </w:rPr>
+          <w:t xml:space="preserve">Entwicklerinformationen</w:t>
+        </w:r>
+      </w:hyperlink>
+    </w:p>
+    <w:p>
+      <w:pPr>
+        <w:pStyle w:val="berschrift2"/>
+      </w:pPr>
+      <w:bookmarkStart w:id="249" w:name="erstellung-von-dokumenten-aus-büroanwendungen-pdf-office-u.a."/>
       <w:r>
         <w:t xml:space="preserve">Erstellung von Dokumenten aus Büroanwendungen (PDF, Office, u.a.)</w:t>
       </w:r>
-      <w:bookmarkEnd w:id="239"/>
-    </w:p>
-    <w:p>
-      <w:pPr>
-        <w:pStyle w:val="Compact"/>
-        <w:numPr>
-          <w:numId w:val="1072"/>
+      <w:bookmarkEnd w:id="249"/>
+    </w:p>
+    <w:p>
+      <w:pPr>
+        <w:pStyle w:val="Compact"/>
+        <w:numPr>
+          <w:numId w:val="1073"/>
           <w:ilvl w:val="0"/>
         </w:numPr>
       </w:pPr>
@@ -12310,7 +12540,7 @@
       <w:r>
         <w:t xml:space="preserve"> </w:t>
       </w:r>
-      <w:hyperlink r:id="rId240">
+      <w:hyperlink r:id="rId250">
         <w:r>
           <w:rPr>
             <w:rStyle w:val="Hyperlink"/>
@@ -12323,7 +12553,7 @@
       <w:pPr>
         <w:pStyle w:val="Compact"/>
         <w:numPr>
-          <w:numId w:val="1072"/>
+          <w:numId w:val="1073"/>
           <w:ilvl w:val="0"/>
         </w:numPr>
       </w:pPr>
@@ -12342,7 +12572,7 @@
       <w:r>
         <w:t xml:space="preserve"> </w:t>
       </w:r>
-      <w:hyperlink r:id="rId241">
+      <w:hyperlink r:id="rId251">
         <w:r>
           <w:rPr>
             <w:rStyle w:val="Hyperlink"/>
@@ -12355,7 +12585,7 @@
       <w:pPr>
         <w:pStyle w:val="Compact"/>
         <w:numPr>
-          <w:numId w:val="1072"/>
+          <w:numId w:val="1073"/>
           <w:ilvl w:val="0"/>
         </w:numPr>
       </w:pPr>
@@ -12374,7 +12604,7 @@
       <w:r>
         <w:t xml:space="preserve"> </w:t>
       </w:r>
-      <w:hyperlink r:id="rId242">
+      <w:hyperlink r:id="rId252">
         <w:r>
           <w:rPr>
             <w:rStyle w:val="Hyperlink"/>
@@ -12387,7 +12617,7 @@
       <w:pPr>
         <w:pStyle w:val="Compact"/>
         <w:numPr>
-          <w:numId w:val="1072"/>
+          <w:numId w:val="1073"/>
           <w:ilvl w:val="0"/>
         </w:numPr>
       </w:pPr>
@@ -12406,7 +12636,7 @@
       <w:r>
         <w:t xml:space="preserve"> </w:t>
       </w:r>
-      <w:hyperlink r:id="rId243">
+      <w:hyperlink r:id="rId253">
         <w:r>
           <w:rPr>
             <w:rStyle w:val="Hyperlink"/>
@@ -12419,7 +12649,7 @@
       <w:pPr>
         <w:pStyle w:val="Compact"/>
         <w:numPr>
-          <w:numId w:val="1072"/>
+          <w:numId w:val="1073"/>
           <w:ilvl w:val="0"/>
         </w:numPr>
       </w:pPr>
@@ -12438,7 +12668,7 @@
       <w:r>
         <w:t xml:space="preserve"> </w:t>
       </w:r>
-      <w:hyperlink r:id="rId244">
+      <w:hyperlink r:id="rId254">
         <w:r>
           <w:rPr>
             <w:rStyle w:val="Hyperlink"/>
@@ -12451,17 +12681,17 @@
       <w:pPr>
         <w:pStyle w:val="berschrift2"/>
       </w:pPr>
-      <w:bookmarkStart w:id="245" w:name="erstellung-von-vorlesungs--und-lehrmaterialien"/>
+      <w:bookmarkStart w:id="255" w:name="erstellung-von-vorlesungs--und-lehrmaterialien"/>
       <w:r>
         <w:t xml:space="preserve">Erstellung von Vorlesungs- und Lehrmaterialien</w:t>
       </w:r>
-      <w:bookmarkEnd w:id="245"/>
-    </w:p>
-    <w:p>
-      <w:pPr>
-        <w:pStyle w:val="Compact"/>
-        <w:numPr>
-          <w:numId w:val="1073"/>
+      <w:bookmarkEnd w:id="255"/>
+    </w:p>
+    <w:p>
+      <w:pPr>
+        <w:pStyle w:val="Compact"/>
+        <w:numPr>
+          <w:numId w:val="1074"/>
           <w:ilvl w:val="0"/>
         </w:numPr>
       </w:pPr>
@@ -12480,7 +12710,7 @@
       <w:r>
         <w:t xml:space="preserve"> </w:t>
       </w:r>
-      <w:hyperlink r:id="rId246">
+      <w:hyperlink r:id="rId256">
         <w:r>
           <w:rPr>
             <w:rStyle w:val="Hyperlink"/>
@@ -12493,7 +12723,7 @@
       <w:pPr>
         <w:pStyle w:val="Compact"/>
         <w:numPr>
-          <w:numId w:val="1073"/>
+          <w:numId w:val="1074"/>
           <w:ilvl w:val="0"/>
         </w:numPr>
       </w:pPr>
@@ -12512,7 +12742,7 @@
       <w:r>
         <w:t xml:space="preserve"> </w:t>
       </w:r>
-      <w:hyperlink r:id="rId247">
+      <w:hyperlink r:id="rId257">
         <w:r>
           <w:rPr>
             <w:rStyle w:val="Hyperlink"/>
@@ -12525,7 +12755,7 @@
       <w:pPr>
         <w:pStyle w:val="Compact"/>
         <w:numPr>
-          <w:numId w:val="1073"/>
+          <w:numId w:val="1074"/>
           <w:ilvl w:val="0"/>
         </w:numPr>
       </w:pPr>
@@ -12544,7 +12774,7 @@
       <w:r>
         <w:t xml:space="preserve"> </w:t>
       </w:r>
-      <w:hyperlink r:id="rId248">
+      <w:hyperlink r:id="rId258">
         <w:r>
           <w:rPr>
             <w:rStyle w:val="Hyperlink"/>
@@ -12557,7 +12787,7 @@
       <w:pPr>
         <w:pStyle w:val="Compact"/>
         <w:numPr>
-          <w:numId w:val="1073"/>
+          <w:numId w:val="1074"/>
           <w:ilvl w:val="0"/>
         </w:numPr>
       </w:pPr>
@@ -12576,7 +12806,7 @@
       <w:r>
         <w:t xml:space="preserve"> </w:t>
       </w:r>
-      <w:hyperlink r:id="rId249">
+      <w:hyperlink r:id="rId259">
         <w:r>
           <w:rPr>
             <w:rStyle w:val="Hyperlink"/>
@@ -12589,7 +12819,7 @@
       <w:pPr>
         <w:pStyle w:val="Compact"/>
         <w:numPr>
-          <w:numId w:val="1073"/>
+          <w:numId w:val="1074"/>
           <w:ilvl w:val="0"/>
         </w:numPr>
       </w:pPr>
@@ -12608,7 +12838,7 @@
       <w:r>
         <w:t xml:space="preserve"> </w:t>
       </w:r>
-      <w:hyperlink r:id="rId250">
+      <w:hyperlink r:id="rId260">
         <w:r>
           <w:rPr>
             <w:rStyle w:val="Hyperlink"/>
@@ -12621,17 +12851,17 @@
       <w:pPr>
         <w:pStyle w:val="berschrift2"/>
       </w:pPr>
-      <w:bookmarkStart w:id="251" w:name="erstellung-von-multimedialen-produktionen-videoaufzeichnungen-podcasts-u.a."/>
+      <w:bookmarkStart w:id="261" w:name="erstellung-von-multimedialen-produktionen-videoaufzeichnungen-podcasts-u.a."/>
       <w:r>
         <w:t xml:space="preserve">Erstellung von multimedialen Produktionen (Videoaufzeichnungen, Podcasts, u.a.)</w:t>
       </w:r>
-      <w:bookmarkEnd w:id="251"/>
-    </w:p>
-    <w:p>
-      <w:pPr>
-        <w:pStyle w:val="Compact"/>
-        <w:numPr>
-          <w:numId w:val="1074"/>
+      <w:bookmarkEnd w:id="261"/>
+    </w:p>
+    <w:p>
+      <w:pPr>
+        <w:pStyle w:val="Compact"/>
+        <w:numPr>
+          <w:numId w:val="1075"/>
           <w:ilvl w:val="0"/>
         </w:numPr>
       </w:pPr>
@@ -12650,7 +12880,7 @@
       <w:r>
         <w:t xml:space="preserve"> </w:t>
       </w:r>
-      <w:hyperlink r:id="rId252">
+      <w:hyperlink r:id="rId262">
         <w:r>
           <w:rPr>
             <w:rStyle w:val="Hyperlink"/>
@@ -12663,7 +12893,7 @@
       <w:pPr>
         <w:pStyle w:val="Compact"/>
         <w:numPr>
-          <w:numId w:val="1074"/>
+          <w:numId w:val="1075"/>
           <w:ilvl w:val="0"/>
         </w:numPr>
       </w:pPr>
@@ -12682,7 +12912,7 @@
       <w:r>
         <w:t xml:space="preserve"> </w:t>
       </w:r>
-      <w:hyperlink r:id="rId253">
+      <w:hyperlink r:id="rId263">
         <w:r>
           <w:rPr>
             <w:rStyle w:val="Hyperlink"/>
@@ -12695,7 +12925,7 @@
       <w:pPr>
         <w:pStyle w:val="Compact"/>
         <w:numPr>
-          <w:numId w:val="1074"/>
+          <w:numId w:val="1075"/>
           <w:ilvl w:val="0"/>
         </w:numPr>
       </w:pPr>
@@ -12714,7 +12944,7 @@
       <w:r>
         <w:t xml:space="preserve"> </w:t>
       </w:r>
-      <w:hyperlink r:id="rId254">
+      <w:hyperlink r:id="rId264">
         <w:r>
           <w:rPr>
             <w:rStyle w:val="Hyperlink"/>
@@ -12727,17 +12957,17 @@
       <w:pPr>
         <w:pStyle w:val="berschrift2"/>
       </w:pPr>
-      <w:bookmarkStart w:id="255" w:name="weitere-leitfäden-und-informationen-zur-barrierefreiheit"/>
+      <w:bookmarkStart w:id="265" w:name="weitere-leitfäden-und-informationen-zur-barrierefreiheit"/>
       <w:r>
         <w:t xml:space="preserve">Weitere Leitfäden und Informationen zur Barrierefreiheit</w:t>
       </w:r>
-      <w:bookmarkEnd w:id="255"/>
-    </w:p>
-    <w:p>
-      <w:pPr>
-        <w:pStyle w:val="Compact"/>
-        <w:numPr>
-          <w:numId w:val="1075"/>
+      <w:bookmarkEnd w:id="265"/>
+    </w:p>
+    <w:p>
+      <w:pPr>
+        <w:pStyle w:val="Compact"/>
+        <w:numPr>
+          <w:numId w:val="1076"/>
           <w:ilvl w:val="0"/>
         </w:numPr>
       </w:pPr>
@@ -12756,7 +12986,7 @@
       <w:r>
         <w:t xml:space="preserve"> </w:t>
       </w:r>
-      <w:hyperlink r:id="rId256">
+      <w:hyperlink r:id="rId266">
         <w:r>
           <w:rPr>
             <w:rStyle w:val="Hyperlink"/>
@@ -12769,7 +12999,7 @@
       <w:pPr>
         <w:pStyle w:val="Compact"/>
         <w:numPr>
-          <w:numId w:val="1075"/>
+          <w:numId w:val="1076"/>
           <w:ilvl w:val="0"/>
         </w:numPr>
       </w:pPr>
@@ -12791,7 +13021,7 @@
       <w:r>
         <w:t xml:space="preserve"> </w:t>
       </w:r>
-      <w:hyperlink r:id="rId257">
+      <w:hyperlink r:id="rId267">
         <w:r>
           <w:rPr>
             <w:rStyle w:val="Hyperlink"/>
@@ -12804,7 +13034,7 @@
       <w:pPr>
         <w:pStyle w:val="Compact"/>
         <w:numPr>
-          <w:numId w:val="1075"/>
+          <w:numId w:val="1076"/>
           <w:ilvl w:val="0"/>
         </w:numPr>
       </w:pPr>
@@ -12814,7 +13044,7 @@
       <w:r>
         <w:t xml:space="preserve"> </w:t>
       </w:r>
-      <w:hyperlink r:id="rId258">
+      <w:hyperlink r:id="rId268">
         <w:r>
           <w:rPr>
             <w:rStyle w:val="Hyperlink"/>
@@ -12827,7 +13057,7 @@
       <w:pPr>
         <w:pStyle w:val="Compact"/>
         <w:numPr>
-          <w:numId w:val="1075"/>
+          <w:numId w:val="1076"/>
           <w:ilvl w:val="0"/>
         </w:numPr>
       </w:pPr>
@@ -12837,7 +13067,7 @@
       <w:r>
         <w:t xml:space="preserve"> </w:t>
       </w:r>
-      <w:hyperlink r:id="rId259">
+      <w:hyperlink r:id="rId269">
         <w:r>
           <w:rPr>
             <w:rStyle w:val="Hyperlink"/>
@@ -12850,7 +13080,7 @@
       <w:pPr>
         <w:pStyle w:val="Compact"/>
         <w:numPr>
-          <w:numId w:val="1075"/>
+          <w:numId w:val="1076"/>
           <w:ilvl w:val="0"/>
         </w:numPr>
       </w:pPr>
@@ -12860,7 +13090,7 @@
       <w:r>
         <w:t xml:space="preserve"> </w:t>
       </w:r>
-      <w:hyperlink r:id="rId260">
+      <w:hyperlink r:id="rId270">
         <w:r>
           <w:rPr>
             <w:rStyle w:val="Hyperlink"/>
@@ -12873,17 +13103,17 @@
       <w:pPr>
         <w:pStyle w:val="berschrift2"/>
       </w:pPr>
-      <w:bookmarkStart w:id="261" w:name="rechtliche-anforderungen"/>
+      <w:bookmarkStart w:id="271" w:name="rechtliche-anforderungen"/>
       <w:r>
         <w:t xml:space="preserve">Rechtliche Anforderungen</w:t>
       </w:r>
-      <w:bookmarkEnd w:id="261"/>
-    </w:p>
-    <w:p>
-      <w:pPr>
-        <w:pStyle w:val="Compact"/>
-        <w:numPr>
-          <w:numId w:val="1076"/>
+      <w:bookmarkEnd w:id="271"/>
+    </w:p>
+    <w:p>
+      <w:pPr>
+        <w:pStyle w:val="Compact"/>
+        <w:numPr>
+          <w:numId w:val="1077"/>
           <w:ilvl w:val="0"/>
         </w:numPr>
       </w:pPr>
@@ -12895,7 +13125,7 @@
       <w:pPr>
         <w:pStyle w:val="Compact"/>
         <w:numPr>
-          <w:numId w:val="1077"/>
+          <w:numId w:val="1078"/>
           <w:ilvl w:val="1"/>
         </w:numPr>
       </w:pPr>
@@ -12905,7 +13135,7 @@
       <w:r>
         <w:t xml:space="preserve"> </w:t>
       </w:r>
-      <w:hyperlink r:id="rId262">
+      <w:hyperlink r:id="rId272">
         <w:r>
           <w:rPr>
             <w:rStyle w:val="Hyperlink"/>
@@ -12921,7 +13151,7 @@
       <w:pPr>
         <w:pStyle w:val="Compact"/>
         <w:numPr>
-          <w:numId w:val="1077"/>
+          <w:numId w:val="1078"/>
           <w:ilvl w:val="1"/>
         </w:numPr>
       </w:pPr>
@@ -12944,7 +13174,7 @@
       <w:pPr>
         <w:pStyle w:val="Compact"/>
         <w:numPr>
-          <w:numId w:val="1077"/>
+          <w:numId w:val="1078"/>
           <w:ilvl w:val="1"/>
         </w:numPr>
       </w:pPr>
@@ -12957,7 +13187,7 @@
       <w:r>
         <w:t xml:space="preserve"> </w:t>
       </w:r>
-      <w:hyperlink r:id="rId263">
+      <w:hyperlink r:id="rId273">
         <w:r>
           <w:rPr>
             <w:rStyle w:val="Hyperlink"/>
@@ -12973,7 +13203,7 @@
       <w:pPr>
         <w:pStyle w:val="Compact"/>
         <w:numPr>
-          <w:numId w:val="1077"/>
+          <w:numId w:val="1078"/>
           <w:ilvl w:val="1"/>
         </w:numPr>
       </w:pPr>
@@ -12995,7 +13225,7 @@
     <w:p>
       <w:pPr>
         <w:numPr>
-          <w:numId w:val="1076"/>
+          <w:numId w:val="1077"/>
           <w:ilvl w:val="0"/>
         </w:numPr>
       </w:pPr>
@@ -13005,7 +13235,7 @@
       <w:r>
         <w:t xml:space="preserve"> </w:t>
       </w:r>
-      <w:hyperlink r:id="rId264">
+      <w:hyperlink r:id="rId274">
         <w:r>
           <w:rPr>
             <w:rStyle w:val="Hyperlink"/>
@@ -13018,7 +13248,7 @@
       <w:pPr>
         <w:pStyle w:val="Compact"/>
         <w:numPr>
-          <w:numId w:val="1076"/>
+          <w:numId w:val="1077"/>
           <w:ilvl w:val="0"/>
         </w:numPr>
       </w:pPr>
@@ -13030,14 +13260,14 @@
       <w:pPr>
         <w:pStyle w:val="Compact"/>
         <w:numPr>
-          <w:numId w:val="1078"/>
+          <w:numId w:val="1079"/>
           <w:ilvl w:val="1"/>
         </w:numPr>
       </w:pPr>
       <w:r>
         <w:t xml:space="preserve">Schiedsstelle BGG,  </w:t>
       </w:r>
-      <w:hyperlink r:id="rId265">
+      <w:hyperlink r:id="rId275">
         <w:r>
           <w:rPr>
             <w:rStyle w:val="Hyperlink"/>
@@ -13053,7 +13283,7 @@
       <w:pPr>
         <w:pStyle w:val="Compact"/>
         <w:numPr>
-          <w:numId w:val="1078"/>
+          <w:numId w:val="1079"/>
           <w:ilvl w:val="1"/>
         </w:numPr>
       </w:pPr>
@@ -13072,7 +13302,7 @@
       <w:r>
         <w:t xml:space="preserve">: </w:t>
       </w:r>
-      <w:hyperlink r:id="rId266">
+      <w:hyperlink r:id="rId276">
         <w:r>
           <w:rPr>
             <w:rStyle w:val="Hyperlink"/>
@@ -13088,14 +13318,14 @@
       <w:pPr>
         <w:pStyle w:val="Compact"/>
         <w:numPr>
-          <w:numId w:val="1078"/>
+          <w:numId w:val="1079"/>
           <w:ilvl w:val="1"/>
         </w:numPr>
       </w:pPr>
       <w:r>
         <w:t xml:space="preserve">Bericht und Stellungsnahmen:  </w:t>
       </w:r>
-      <w:hyperlink r:id="rId267">
+      <w:hyperlink r:id="rId277">
         <w:r>
           <w:rPr>
             <w:rStyle w:val="Hyperlink"/>
@@ -13111,7 +13341,7 @@
       <w:pPr>
         <w:pStyle w:val="Compact"/>
         <w:numPr>
-          <w:numId w:val="1076"/>
+          <w:numId w:val="1077"/>
           <w:ilvl w:val="0"/>
         </w:numPr>
       </w:pPr>
@@ -13123,14 +13353,14 @@
       <w:pPr>
         <w:pStyle w:val="Compact"/>
         <w:numPr>
-          <w:numId w:val="1079"/>
+          <w:numId w:val="1080"/>
           <w:ilvl w:val="1"/>
         </w:numPr>
       </w:pPr>
       <w:r>
         <w:t xml:space="preserve">BayBGG, </w:t>
       </w:r>
-      <w:hyperlink r:id="rId268">
+      <w:hyperlink r:id="rId278">
         <w:r>
           <w:rPr>
             <w:rStyle w:val="Hyperlink"/>
@@ -13146,7 +13376,7 @@
       <w:pPr>
         <w:pStyle w:val="Compact"/>
         <w:numPr>
-          <w:numId w:val="1079"/>
+          <w:numId w:val="1080"/>
           <w:ilvl w:val="1"/>
         </w:numPr>
       </w:pPr>
@@ -13172,11 +13402,11 @@
       <w:pPr>
         <w:pStyle w:val="berschrift1"/>
       </w:pPr>
-      <w:bookmarkStart w:id="269" w:name="hinweise-zum-dokument"/>
+      <w:bookmarkStart w:id="279" w:name="hinweise-zum-dokument"/>
       <w:r>
         <w:t xml:space="preserve">Hinweise zum Dokument</w:t>
       </w:r>
-      <w:bookmarkEnd w:id="269"/>
+      <w:bookmarkEnd w:id="279"/>
     </w:p>
     <w:p>
       <w:pPr>
@@ -13190,17 +13420,17 @@
       <w:pPr>
         <w:pStyle w:val="berschrift2"/>
       </w:pPr>
-      <w:bookmarkStart w:id="270" w:name="autoren"/>
+      <w:bookmarkStart w:id="280" w:name="autoren"/>
       <w:r>
         <w:t xml:space="preserve">Autoren</w:t>
       </w:r>
-      <w:bookmarkEnd w:id="270"/>
-    </w:p>
-    <w:p>
-      <w:pPr>
-        <w:pStyle w:val="Compact"/>
-        <w:numPr>
-          <w:numId w:val="1080"/>
+      <w:bookmarkEnd w:id="280"/>
+    </w:p>
+    <w:p>
+      <w:pPr>
+        <w:pStyle w:val="Compact"/>
+        <w:numPr>
+          <w:numId w:val="1081"/>
           <w:ilvl w:val="0"/>
         </w:numPr>
       </w:pPr>
@@ -13210,7 +13440,7 @@
       <w:r>
         <w:t xml:space="preserve"> </w:t>
       </w:r>
-      <w:hyperlink r:id="rId183">
+      <w:hyperlink r:id="rId184">
         <w:r>
           <w:rPr>
             <w:rStyle w:val="Hyperlink"/>
@@ -13223,7 +13453,7 @@
       <w:pPr>
         <w:pStyle w:val="Compact"/>
         <w:numPr>
-          <w:numId w:val="1080"/>
+          <w:numId w:val="1081"/>
           <w:ilvl w:val="0"/>
         </w:numPr>
       </w:pPr>
@@ -13233,7 +13463,7 @@
       <w:r>
         <w:t xml:space="preserve"> </w:t>
       </w:r>
-      <w:hyperlink r:id="rId271">
+      <w:hyperlink r:id="rId281">
         <w:r>
           <w:rPr>
             <w:rStyle w:val="Hyperlink"/>
@@ -13246,11 +13476,11 @@
       <w:pPr>
         <w:pStyle w:val="berschrift2"/>
       </w:pPr>
-      <w:bookmarkStart w:id="272" w:name="lizenz"/>
+      <w:bookmarkStart w:id="282" w:name="lizenz"/>
       <w:r>
         <w:t xml:space="preserve">Lizenz</w:t>
       </w:r>
-      <w:bookmarkEnd w:id="272"/>
+      <w:bookmarkEnd w:id="282"/>
     </w:p>
     <w:p>
       <w:pPr>
@@ -13262,7 +13492,7 @@
       <w:r>
         <w:t xml:space="preserve"> </w:t>
       </w:r>
-      <w:hyperlink r:id="rId273">
+      <w:hyperlink r:id="rId283">
         <w:r>
           <w:rPr>
             <w:rStyle w:val="Hyperlink"/>
@@ -13293,7 +13523,7 @@
       <w:r>
         <w:t xml:space="preserve">(</w:t>
       </w:r>
-      <w:hyperlink r:id="rId274">
+      <w:hyperlink r:id="rId284">
         <w:r>
           <w:rPr>
             <w:rStyle w:val="Hyperlink"/>
@@ -13317,11 +13547,11 @@
       <w:pPr>
         <w:pStyle w:val="berschrift2"/>
       </w:pPr>
-      <w:bookmarkStart w:id="275" w:name="credits-und-dank"/>
+      <w:bookmarkStart w:id="285" w:name="credits-und-dank"/>
       <w:r>
         <w:t xml:space="preserve">Credits und Dank</w:t>
       </w:r>
-      <w:bookmarkEnd w:id="275"/>
+      <w:bookmarkEnd w:id="285"/>
     </w:p>
     <w:p>
       <w:pPr>
@@ -13335,7 +13565,7 @@
       <w:pPr>
         <w:pStyle w:val="Compact"/>
         <w:numPr>
-          <w:numId w:val="1081"/>
+          <w:numId w:val="1082"/>
           <w:ilvl w:val="0"/>
         </w:numPr>
       </w:pPr>
@@ -13345,7 +13575,7 @@
       <w:r>
         <w:t xml:space="preserve"> </w:t>
       </w:r>
-      <w:hyperlink r:id="rId271">
+      <w:hyperlink r:id="rId281">
         <w:r>
           <w:rPr>
             <w:rStyle w:val="Hyperlink"/>
@@ -13358,7 +13588,7 @@
       <w:pPr>
         <w:pStyle w:val="Compact"/>
         <w:numPr>
-          <w:numId w:val="1081"/>
+          <w:numId w:val="1082"/>
           <w:ilvl w:val="0"/>
         </w:numPr>
       </w:pPr>
@@ -13368,7 +13598,7 @@
       <w:r>
         <w:t xml:space="preserve"> </w:t>
       </w:r>
-      <w:hyperlink r:id="rId271">
+      <w:hyperlink r:id="rId281">
         <w:r>
           <w:rPr>
             <w:rStyle w:val="Hyperlink"/>
@@ -13381,7 +13611,7 @@
       <w:pPr>
         <w:pStyle w:val="Compact"/>
         <w:numPr>
-          <w:numId w:val="1081"/>
+          <w:numId w:val="1082"/>
           <w:ilvl w:val="0"/>
         </w:numPr>
       </w:pPr>
@@ -13391,7 +13621,7 @@
       <w:r>
         <w:t xml:space="preserve"> </w:t>
       </w:r>
-      <w:hyperlink r:id="rId276">
+      <w:hyperlink r:id="rId286">
         <w:r>
           <w:rPr>
             <w:rStyle w:val="Hyperlink"/>
@@ -13404,7 +13634,7 @@
       <w:pPr>
         <w:pStyle w:val="Compact"/>
         <w:numPr>
-          <w:numId w:val="1081"/>
+          <w:numId w:val="1082"/>
           <w:ilvl w:val="0"/>
         </w:numPr>
       </w:pPr>
@@ -13414,7 +13644,7 @@
       <w:r>
         <w:t xml:space="preserve"> </w:t>
       </w:r>
-      <w:hyperlink r:id="rId271">
+      <w:hyperlink r:id="rId281">
         <w:r>
           <w:rPr>
             <w:rStyle w:val="Hyperlink"/>
@@ -13427,11 +13657,11 @@
       <w:pPr>
         <w:pStyle w:val="berschrift2"/>
       </w:pPr>
-      <w:bookmarkStart w:id="277" w:name="verwaltung-und-bearbeitung-des-leitfadens"/>
+      <w:bookmarkStart w:id="287" w:name="verwaltung-und-bearbeitung-des-leitfadens"/>
       <w:r>
         <w:t xml:space="preserve">Verwaltung und Bearbeitung des Leitfadens</w:t>
       </w:r>
-      <w:bookmarkEnd w:id="277"/>
+      <w:bookmarkEnd w:id="287"/>
     </w:p>
     <w:p>
       <w:pPr>
@@ -13451,7 +13681,7 @@
       <w:r>
         <w:t xml:space="preserve"> </w:t>
       </w:r>
-      <w:hyperlink r:id="rId278">
+      <w:hyperlink r:id="rId288">
         <w:r>
           <w:rPr>
             <w:rStyle w:val="Hyperlink"/>
@@ -15247,6 +15477,9 @@
     <w:abstractNumId w:val="991"/>
   </w:num>
   <w:num w:numId="1081">
+    <w:abstractNumId w:val="991"/>
+  </w:num>
+  <w:num w:numId="1082">
     <w:abstractNumId w:val="991"/>
   </w:num>
 </w:numbering>

</xml_diff>

<commit_message>
Link bei den Referenzen vereinheitlicht
Links neu und Exportfiles daraus neu erstellt.
</commit_message>
<xml_diff>
--- a/export/leitfaden-barrierefreiheit.docx
+++ b/export/leitfaden-barrierefreiheit.docx
@@ -141,7 +141,7 @@
         <w:pStyle w:val="Datum"/>
       </w:pPr>
       <w:r>
-        <w:t xml:space="preserve">14.</w:t>
+        <w:t xml:space="preserve">17.</w:t>
       </w:r>
       <w:r>
         <w:t xml:space="preserve"> </w:t>
@@ -12320,7 +12320,7 @@
         </w:numPr>
       </w:pPr>
       <w:r>
-        <w:t xml:space="preserve">Facebook:</w:t>
+        <w:t xml:space="preserve">Facebook: Anbieterinformationen mit Umsetzungsempfehlungen,</w:t>
       </w:r>
       <w:r>
         <w:t xml:space="preserve"> </w:t>
@@ -12330,7 +12330,7 @@
           <w:rPr>
             <w:rStyle w:val="Hyperlink"/>
           </w:rPr>
-          <w:t xml:space="preserve">Anbieterinformationen mit Umsetzungsempfehlungen</w:t>
+          <w:t xml:space="preserve">https://www.facebook.com/help/accessibility</w:t>
         </w:r>
       </w:hyperlink>
     </w:p>
@@ -12343,7 +12343,7 @@
         </w:numPr>
       </w:pPr>
       <w:r>
-        <w:t xml:space="preserve">Google+:</w:t>
+        <w:t xml:space="preserve">Google+: Anbieterinformationen,</w:t>
       </w:r>
       <w:r>
         <w:t xml:space="preserve"> </w:t>
@@ -12353,7 +12353,7 @@
           <w:rPr>
             <w:rStyle w:val="Hyperlink"/>
           </w:rPr>
-          <w:t xml:space="preserve">Anbieterinformationen</w:t>
+          <w:t xml:space="preserve">https://support.google.com/plus/answer/6320404</w:t>
         </w:r>
       </w:hyperlink>
     </w:p>
@@ -12366,7 +12366,7 @@
         </w:numPr>
       </w:pPr>
       <w:r>
-        <w:t xml:space="preserve">Instagram: Offizelle Informationen nicht bekannt</w:t>
+        <w:t xml:space="preserve">Instagram: Offizelle Informationen nicht bekannt.</w:t>
       </w:r>
     </w:p>
     <w:p>
@@ -12378,7 +12378,7 @@
         </w:numPr>
       </w:pPr>
       <w:r>
-        <w:t xml:space="preserve">LinkedIn: Anbieter hat guten Ruf hinsichtlich der Barrierefreiheit seines Angebotes, Informationen sind in der</w:t>
+        <w:t xml:space="preserve">LinkedIn: Anbieter hat guten Ruf hinsichtlich der Barrierefreiheit seines Angebotes, Informationen sind in der Hilfe</w:t>
       </w:r>
       <w:r>
         <w:t xml:space="preserve"> </w:t>
@@ -12388,7 +12388,7 @@
           <w:rPr>
             <w:rStyle w:val="Hyperlink"/>
           </w:rPr>
-          <w:t xml:space="preserve">Hilfe</w:t>
+          <w:t xml:space="preserve">https://www.linkedin.com/help/linkedin</w:t>
         </w:r>
       </w:hyperlink>
       <w:r>
@@ -12407,7 +12407,7 @@
         </w:numPr>
       </w:pPr>
       <w:r>
-        <w:t xml:space="preserve">Pinterest:</w:t>
+        <w:t xml:space="preserve">Pinterest: Anbieterinformationen mit Umsetzungsempfehlungen,</w:t>
       </w:r>
       <w:r>
         <w:t xml:space="preserve"> </w:t>
@@ -12417,7 +12417,7 @@
           <w:rPr>
             <w:rStyle w:val="Hyperlink"/>
           </w:rPr>
-          <w:t xml:space="preserve">Anbieterinformationen mit Umsetzungsempfehlungen</w:t>
+          <w:t xml:space="preserve">https://medium.com/@Pinterest_Engineering/seven-best-practices-for-inclusive-product-design-9476c61f1e17</w:t>
         </w:r>
       </w:hyperlink>
     </w:p>
@@ -12430,7 +12430,7 @@
         </w:numPr>
       </w:pPr>
       <w:r>
-        <w:t xml:space="preserve">Twitter:</w:t>
+        <w:t xml:space="preserve">Twitter: Anbieterinformationen</w:t>
       </w:r>
       <w:r>
         <w:t xml:space="preserve"> </w:t>
@@ -12440,7 +12440,7 @@
           <w:rPr>
             <w:rStyle w:val="Hyperlink"/>
           </w:rPr>
-          <w:t xml:space="preserve">Anbieterinformationen</w:t>
+          <w:t xml:space="preserve">https://help.twitter.com/en/using-twitter/picture-descriptions</w:t>
         </w:r>
       </w:hyperlink>
     </w:p>
@@ -12453,7 +12453,7 @@
         </w:numPr>
       </w:pPr>
       <w:r>
-        <w:t xml:space="preserve">Xing: Derzeit keine Anbieterinformationen verfügbar; vereinzelt</w:t>
+        <w:t xml:space="preserve">Xing: Derzeit keine Anbieterinformationen verfügbar; vereinzelt Erfahrungsberichte unter</w:t>
       </w:r>
       <w:r>
         <w:t xml:space="preserve"> </w:t>
@@ -12463,7 +12463,7 @@
           <w:rPr>
             <w:rStyle w:val="Hyperlink"/>
           </w:rPr>
-          <w:t xml:space="preserve">Erfahrungsberichte</w:t>
+          <w:t xml:space="preserve">http://www.oliveira-online.net/wordpress/index.php/2018/08/17/die-mangelhafte-barrierefreiheit-von-xing/</w:t>
         </w:r>
       </w:hyperlink>
     </w:p>
@@ -12476,7 +12476,7 @@
         </w:numPr>
       </w:pPr>
       <w:r>
-        <w:t xml:space="preserve">YouTube:</w:t>
+        <w:t xml:space="preserve">YouTube: Anbieterinformationen</w:t>
       </w:r>
       <w:r>
         <w:t xml:space="preserve"> </w:t>
@@ -12486,14 +12486,14 @@
           <w:rPr>
             <w:rStyle w:val="Hyperlink"/>
           </w:rPr>
-          <w:t xml:space="preserve">Anbieterinformationen</w:t>
+          <w:t xml:space="preserve">https://www.google.com/accessibility/products-features.html</w:t>
         </w:r>
       </w:hyperlink>
       <w:r>
         <w:t xml:space="preserve"> </w:t>
       </w:r>
       <w:r>
-        <w:t xml:space="preserve">und</w:t>
+        <w:t xml:space="preserve">und Entwicklerinformationen</w:t>
       </w:r>
       <w:r>
         <w:t xml:space="preserve"> </w:t>
@@ -12503,7 +12503,7 @@
           <w:rPr>
             <w:rStyle w:val="Hyperlink"/>
           </w:rPr>
-          <w:t xml:space="preserve">Entwicklerinformationen</w:t>
+          <w:t xml:space="preserve">https://www.google.com/accessibility/for-developers.html</w:t>
         </w:r>
       </w:hyperlink>
     </w:p>

</xml_diff>

<commit_message>
Updates (Fristen in Vergangenheitsform)
</commit_message>
<xml_diff>
--- a/export/leitfaden-barrierefreiheit.docx
+++ b/export/leitfaden-barrierefreiheit.docx
@@ -141,19 +141,19 @@
         <w:pStyle w:val="Datum"/>
       </w:pPr>
       <w:r>
-        <w:t xml:space="preserve">12.</w:t>
-      </w:r>
-      <w:r>
-        <w:t xml:space="preserve"> </w:t>
-      </w:r>
-      <w:r>
-        <w:t xml:space="preserve">Juni</w:t>
-      </w:r>
-      <w:r>
-        <w:t xml:space="preserve"> </w:t>
-      </w:r>
-      <w:r>
-        <w:t xml:space="preserve">2019</w:t>
+        <w:t xml:space="preserve">26.</w:t>
+      </w:r>
+      <w:r>
+        <w:t xml:space="preserve"> </w:t>
+      </w:r>
+      <w:r>
+        <w:t xml:space="preserve">Januar</w:t>
+      </w:r>
+      <w:r>
+        <w:t xml:space="preserve"> </w:t>
+      </w:r>
+      <w:r>
+        <w:t xml:space="preserve">2021</w:t>
       </w:r>
     </w:p>
     <w:p>
@@ -308,7 +308,7 @@
         <w:pStyle w:val="Textkrper"/>
       </w:pPr>
       <w:r>
-        <w:t xml:space="preserve">Version 3.1 vom 12. Juni 2019</w:t>
+        <w:t xml:space="preserve">Version 3.3 vom 26. Januar 2021</w:t>
       </w:r>
     </w:p>
     <w:p>
@@ -9551,7 +9551,7 @@
         <w:pStyle w:val="FirstParagraph"/>
       </w:pPr>
       <w:r>
-        <w:t xml:space="preserve">Barrierefreiheit ist kein neues Thema. Da die Exekutive durch das Onlinezugangsgesetz und E-Goverment-Gesetze verpflichtet ist, ihre Leistungen (demnächst) und Informationen auch digital anzubeiten, gewinnt die Barrierefreiheit stark an Bedeutung.</w:t>
+        <w:t xml:space="preserve">Barrierefreiheit ist kein neues Thema. Da die Exekutive durch das Onlinezugangsgesetz und E-Goverment-Gesetze verpflichtet ist, ihre Leistungen und Informationen auch digital anzubeiten, gewinnt die Barrierefreiheit stark an Bedeutung.</w:t>
       </w:r>
       <w:r>
         <w:t xml:space="preserve"> </w:t>
@@ -9581,7 +9581,7 @@
         <w:pStyle w:val="FirstParagraph"/>
       </w:pPr>
       <w:r>
-        <w:t xml:space="preserve">Mit der Richtlinie 2016/2102/EU der Europäischen Union vom 26. Oktober 2016 über den barrierefreien Zugang zu den Websites und mobilen Anwendungen öffentlicher Stellen ist nun die</w:t>
+        <w:t xml:space="preserve">Mit der Richtlinie 2016/2102/EU der Europäischen Union vom 26. Oktober 2016 über den barrierefreien Zugang zu den Websites und mobilen Anwendungen öffentlicher Stellen ist zunächst die</w:t>
       </w:r>
       <w:r>
         <w:t xml:space="preserve"> </w:t>
@@ -9598,7 +9598,24 @@
         <w:t xml:space="preserve"> </w:t>
       </w:r>
       <w:r>
-        <w:t xml:space="preserve">verbindlich geworden. Für den Bereich Web (Dokumente und Software) – enthält diese Norm alle Level A und Level AA - Erfolgskriterien der WCAG 2.0 als Mindestanforderung. Für Nicht-Webdokumente orientiert sich die Norm an den Richtlinien der WCAG2ICT Task Force.</w:t>
+        <w:t xml:space="preserve">verbindlich geworden; sie wurde im August 2018 durch die</w:t>
+      </w:r>
+      <w:r>
+        <w:t xml:space="preserve"> </w:t>
+      </w:r>
+      <w:hyperlink r:id="rId27">
+        <w:r>
+          <w:rPr>
+            <w:rStyle w:val="Hyperlink"/>
+          </w:rPr>
+          <w:t xml:space="preserve">EN 301 549 V2.1.2</w:t>
+        </w:r>
+      </w:hyperlink>
+      <w:r>
+        <w:t xml:space="preserve"> </w:t>
+      </w:r>
+      <w:r>
+        <w:t xml:space="preserve">aktualisiert. Für den Bereich Web (Dokumente und Software) – enthält diese Norm alle Level A und Level AA - Erfolgskriterien der WCAG 2.1 als Mindestanforderung. Für Nicht-Webdokumente orientiert sich die Norm an den Richtlinien der WCAG2ICT Task Force.</w:t>
       </w:r>
     </w:p>
     <w:p>
@@ -9606,13 +9623,13 @@
         <w:pStyle w:val="Textkrper"/>
       </w:pPr>
       <w:r>
-        <w:t xml:space="preserve">Vereinfacht kann gesagt werden, dass der Maßstab für Barrierefreiheit im Web die WCAG Standard in der seiner aktuellen Fassung ist. Aktuell liegen die WCAG in der Fassung 2.1 vor. Wird man den Erfolgskriterien von WCAG 2.1 gerecht, erfüllt man auch WCAG 2.0.</w:t>
-      </w:r>
-      <w:r>
-        <w:t xml:space="preserve"> </w:t>
-      </w:r>
-      <w:r>
-        <w:t xml:space="preserve">Mit einer Anpassung der Europäischen Norm auf die Fassung der WCAG 2.1 ist zu rechnen.</w:t>
+        <w:t xml:space="preserve">Vereinfacht kann gesagt werden, dass der Maßstab für Barrierefreiheit im Web die WCAG Standard in der seiner aktuellen Fassung ist. Aktuell liegen die WCAG in der Fassung 2.1 vor.</w:t>
+      </w:r>
+      <w:r>
+        <w:t xml:space="preserve"> </w:t>
+      </w:r>
+      <w:r>
+        <w:t xml:space="preserve">Eine neue Fassung der WCAG 3.0 befindet sich derzeit im Abstimmungsprozess.</w:t>
       </w:r>
     </w:p>
     <w:p>
@@ -9728,7 +9745,7 @@
         <w:pStyle w:val="Textkrper"/>
       </w:pPr>
       <w:r>
-        <w:t xml:space="preserve">Für den Anwendungsbereich der Richtlinie 2016/2102/EU sind die Empfehlungen der BITV hinfällig. Maßgeblicher Standard für Webanwendungen der Hochschulen ist nun die WCAG über die Europäischen Norm EN 301 549 V1.1.2. Festzustellen ist, dass Hochschulen, die sich bereits vorher an die WCAG orientierten, einen Vorsprung in der Umsetzung der Barrierefreiheit erlangten.</w:t>
+        <w:t xml:space="preserve">Für den Anwendungsbereich der Richtlinie 2016/2102/EU sind die Empfehlungen der BITV hinfällig. Maßgeblicher Standard für Webanwendungen der Hochschulen ist nun die WCAG über die Europäischen Norm EN 301 549 V2.1.2. Festzustellen ist, dass Hochschulen, die sich bereits vorher an die WCAG orientierten, einen Vorsprung in der Umsetzung der Barrierefreiheit erlangten.</w:t>
       </w:r>
     </w:p>
     <w:p>
@@ -9736,7 +9753,7 @@
         <w:pStyle w:val="Textkrper"/>
       </w:pPr>
       <w:r>
-        <w:t xml:space="preserve">Die Verordnung wurde mit Wirkung zum 1. Oktober 2018 an die Richtlinie 2016/2102/EU angepasst. Für die technischen Anforderungen wird trotz der europäischen Norm auf die Anlage 1 der Barrierefreie Informationstechnik-Verordnung verwiesen. Ob es weiter ein Nebeneinanderer des deutschen Standards und der europäischen Norm gegeben wird, bleibt abzuwarten. Gemäß finden die neuen Pflichten aus der BayBTIV mit den Änderungen zum 1. Oktober 2018 gemäß § 5a BayBITV mit unterschiedlichen Fristen erst ab dem</w:t>
+        <w:t xml:space="preserve">Die Verordnung wurde mit Wirkung zum 1. Oktober 2018 an die Richtlinie 2016/2102/EU angepasst: Am 8. November 2016 wurde die</w:t>
       </w:r>
       <w:r>
         <w:t xml:space="preserve"> </w:t>
@@ -9745,13 +9762,27 @@
         <w:rPr>
           <w:b/>
         </w:rPr>
-        <w:t xml:space="preserve">1. Oktober 2019</w:t>
-      </w:r>
-      <w:r>
-        <w:t xml:space="preserve"> </w:t>
-      </w:r>
-      <w:r>
-        <w:t xml:space="preserve">Anwendung. Bis zu diesem Zeitpunkt besteht für die Hochschulen keine rechtliche Verfplichtung nach der BITV Anlage die Barrierefreiheit herzustellen. Auch im Hinblick auf die Überarbeitung der BITV sollte die Umsetzung an Hochschulen nach der Europäischen Norm EN 301 549 V1.1.2 erfolgen und dabei die WCAG 2.1 miteinbeziehen.</w:t>
+        <w:t xml:space="preserve">Bayerische Verordnung über die elektronische Verwaltung und die barrierefreie Informationstechnik (Bayerische E-Government-Verordnung – BayEGovV)</w:t>
+      </w:r>
+      <w:r>
+        <w:t xml:space="preserve"> </w:t>
+      </w:r>
+      <w:r>
+        <w:t xml:space="preserve">erlassen, welche die bisherige BayBITV ersetzt.</w:t>
+      </w:r>
+    </w:p>
+    <w:p>
+      <w:pPr>
+        <w:pStyle w:val="Textkrper"/>
+      </w:pPr>
+      <w:r>
+        <w:t xml:space="preserve">Für die technischen Anforderungen wird trotz der europäischen Norm auf die Anlage 1 der Barrierefreie Informationstechnik-Verordnung verwiesen. Ob es weiter ein Nebeneinanderer des deutschen Standards und der europäischen Norm gegeben wird, bleibt abzuwarten. Gemäß fanden die neuen Pflichten aus der BayBTIV mit den Änderungen zum 1. Oktober 2018 gemäß § 5a BayBITV mit unterschiedlichen Fristen erst ab dem 1. Oktober 2019 Anwendung. Bis zu diesem Zeitpunkt bestand für die Hochschulen keine rechtliche Verpflichtung nach der BITV Anlage die Barrierefreiheit herzustellen.</w:t>
+      </w:r>
+      <w:r>
+        <w:t xml:space="preserve"> </w:t>
+      </w:r>
+      <w:r>
+        <w:t xml:space="preserve">Im Hinblick auf die Überarbeitung der BITV sollte die Umsetzung an Hochschulen nach der Europäischen Norm EN 301 549 V2.1.2 erfolgen und dabei die WCAG 2.1 miteinbeziehen.</w:t>
       </w:r>
     </w:p>
     <w:p>
@@ -9795,7 +9826,7 @@
         <w:pStyle w:val="Textkrper"/>
       </w:pPr>
       <w:r>
-        <w:t xml:space="preserve">Ein</w:t>
+        <w:t xml:space="preserve">Eine</w:t>
       </w:r>
       <w:r>
         <w:t xml:space="preserve"> </w:t>
@@ -9805,14 +9836,127 @@
           <w:rPr>
             <w:rStyle w:val="Hyperlink"/>
           </w:rPr>
-          <w:t xml:space="preserve">Entwurf einer Mustererklärung für die Erklärung zur Barrierefreiheit</w:t>
+          <w:t xml:space="preserve">Mustererklärung für die Erklärung zur Barrierefreiheit</w:t>
         </w:r>
       </w:hyperlink>
       <w:r>
         <w:t xml:space="preserve"> </w:t>
       </w:r>
       <w:r>
-        <w:t xml:space="preserve">ist bereits verfügbar. Die finale Version ist Mitte 2019 zu erwarten.</w:t>
+        <w:t xml:space="preserve">wurde im Oktober 2018 durch die EU Kommission verabschiedet.</w:t>
+      </w:r>
+      <w:r>
+        <w:t xml:space="preserve"> </w:t>
+      </w:r>
+      <w:r>
+        <w:t xml:space="preserve">Sie sieht demnach folgende Bestandteile vor:</w:t>
+      </w:r>
+    </w:p>
+    <w:p>
+      <w:pPr>
+        <w:pStyle w:val="Compact"/>
+        <w:numPr>
+          <w:numId w:val="1047"/>
+          <w:ilvl w:val="0"/>
+        </w:numPr>
+      </w:pPr>
+      <w:r>
+        <w:t xml:space="preserve">Verpflichtende Angaben</w:t>
+      </w:r>
+    </w:p>
+    <w:p>
+      <w:pPr>
+        <w:pStyle w:val="Compact"/>
+        <w:numPr>
+          <w:numId w:val="1048"/>
+          <w:ilvl w:val="0"/>
+        </w:numPr>
+      </w:pPr>
+      <w:r>
+        <w:t xml:space="preserve">Eine Konformitätserklärung; inwieweit ist die Website oder die mobile Anwendung vollständig, partiell oder nicht konform zur EN 301 549.</w:t>
+      </w:r>
+    </w:p>
+    <w:p>
+      <w:pPr>
+        <w:pStyle w:val="Compact"/>
+        <w:numPr>
+          <w:numId w:val="1048"/>
+          <w:ilvl w:val="0"/>
+        </w:numPr>
+      </w:pPr>
+      <w:r>
+        <w:t xml:space="preserve">Eine Auflistung des nicht zugänglichen Inhaltes.</w:t>
+      </w:r>
+    </w:p>
+    <w:p>
+      <w:pPr>
+        <w:pStyle w:val="Compact"/>
+        <w:numPr>
+          <w:numId w:val="1048"/>
+          <w:ilvl w:val="0"/>
+        </w:numPr>
+      </w:pPr>
+      <w:r>
+        <w:t xml:space="preserve">Eine Angabe über die Methodik der Prüfung.</w:t>
+      </w:r>
+    </w:p>
+    <w:p>
+      <w:pPr>
+        <w:pStyle w:val="Compact"/>
+        <w:numPr>
+          <w:numId w:val="1048"/>
+          <w:ilvl w:val="0"/>
+        </w:numPr>
+      </w:pPr>
+      <w:r>
+        <w:t xml:space="preserve">Die Bereitstellung eines</w:t>
+      </w:r>
+      <w:r>
+        <w:t xml:space="preserve"> </w:t>
+      </w:r>
+      <w:r>
+        <w:t xml:space="preserve">“</w:t>
+      </w:r>
+      <w:r>
+        <w:t xml:space="preserve">Feedback Mechanismus</w:t>
+      </w:r>
+      <w:r>
+        <w:t xml:space="preserve">”</w:t>
+      </w:r>
+      <w:r>
+        <w:t xml:space="preserve">. Hierbei soll dem Besucher des Webangebots eine Hilfestellung gegeben werden, wohin dieser sich wenden kann um nicht zugängliche Inhalte zu melden und zu erlangen.</w:t>
+      </w:r>
+    </w:p>
+    <w:p>
+      <w:pPr>
+        <w:pStyle w:val="Compact"/>
+        <w:numPr>
+          <w:numId w:val="1048"/>
+          <w:ilvl w:val="0"/>
+        </w:numPr>
+      </w:pPr>
+      <w:r>
+        <w:t xml:space="preserve">Die Angabe der jeweils zuständigen Aufsichtsbehörde an der sich ein Bescher des Webangebots wenden kann, wen ihm keine Hilfe geboten werden konnte.</w:t>
+      </w:r>
+    </w:p>
+    <w:p>
+      <w:pPr>
+        <w:pStyle w:val="Compact"/>
+        <w:numPr>
+          <w:numId w:val="1049"/>
+          <w:ilvl w:val="0"/>
+        </w:numPr>
+      </w:pPr>
+      <w:r>
+        <w:t xml:space="preserve">Optionale Angaben</w:t>
+      </w:r>
+    </w:p>
+    <w:p>
+      <w:pPr>
+        <w:pStyle w:val="FirstParagraph"/>
+      </w:pPr>
+      <w:r>
+        <w:t xml:space="preserve">Unter den optionalen Angaben finden sich Informationen wie die einer generellen Stellungsnahme zur Einhaltung der Barrierefreiheit, dem Datum, Angaben zum letzten Update des Angebots, ein Link oder der Download des vollständigen Testberichts, sowie weitere Kontaktangaben und Hilfsangebote.</w:t>
       </w:r>
     </w:p>
     <w:p>
@@ -9820,7 +9964,84 @@
         <w:pStyle w:val="Textkrper"/>
       </w:pPr>
       <w:r>
-        <w:t xml:space="preserve">Als wesentlicher Bestandteil der Erklärung wird die Konformität mit den Barrierefreiheitsanforderungen vermutet, sofern und soweit nach Annex C der Europäischen Norm EN 301 549 V2.1.2 die Testkriterien erfüllt sind. Sofern dies jedoch nicht der Fall ist, ist in der Erklärung darzulegen, welche Kriterien, aus welchen Gründen nicht erfüllt werden konnten. Soweit einzelne Seiten die Konformität zur WCAG nicht erfüllen, ist anzugeben, welche sichere barrierefreie zugängliche Alternative besteht.</w:t>
+        <w:t xml:space="preserve">Das Bayerische Staatsministerium für Digitales veröffentlichte für die Einrichtungend des Freistaats eine</w:t>
+      </w:r>
+      <w:r>
+        <w:t xml:space="preserve"> </w:t>
+      </w:r>
+      <w:hyperlink r:id="rId173">
+        <w:r>
+          <w:rPr>
+            <w:rStyle w:val="Hyperlink"/>
+          </w:rPr>
+          <w:t xml:space="preserve">Mustererklärung zur Barrierefreiheit</w:t>
+        </w:r>
+      </w:hyperlink>
+      <w:r>
+        <w:t xml:space="preserve">.</w:t>
+      </w:r>
+    </w:p>
+    <w:p>
+      <w:pPr>
+        <w:pStyle w:val="berschrift4"/>
+      </w:pPr>
+      <w:bookmarkStart w:id="174" w:name="bestandsaufnahme-und-innerorganistorische-gestaltung"/>
+      <w:r>
+        <w:t xml:space="preserve">Bestandsaufnahme und innerorganistorische Gestaltung</w:t>
+      </w:r>
+      <w:bookmarkEnd w:id="174"/>
+    </w:p>
+    <w:p>
+      <w:pPr>
+        <w:pStyle w:val="FirstParagraph"/>
+      </w:pPr>
+      <w:r>
+        <w:t xml:space="preserve">Um auch den Gestaltungsspielraum, den die Richtlinie 2016/2102/EU bietet auszuschöpfen, ist im ersten Schritt eine Bestandsaufanhme der wichtigsten Webseiten, Social-Media-Kanäle und Verwaltungsdokumente durchführen. Erste Schritte erhalten Sie im Kapitel</w:t>
+      </w:r>
+      <w:r>
+        <w:t xml:space="preserve"> </w:t>
+      </w:r>
+      <w:r>
+        <w:t xml:space="preserve">“</w:t>
+      </w:r>
+      <w:r>
+        <w:t xml:space="preserve">Test zur Barrierefreiheit</w:t>
+      </w:r>
+      <w:r>
+        <w:t xml:space="preserve">”</w:t>
+      </w:r>
+      <w:r>
+        <w:t xml:space="preserve">. Optimal bieten Sie für die Mitglieder der Hochschule Veranstaltungen zum Thema Barrierefreiheit an, und setzen ein Germium zur Begleitung der Umsetzungsprojekte ein und verzahnen Barrirefreiheit in die Schulungsprogramme. Gerade für Webseiten wäre zu prüfen, ob eine höhere Konformität der Inhalte durch einen Freigabeprozess oder zentral organisierte Redaktion erreichbar ist.</w:t>
+      </w:r>
+    </w:p>
+    <w:p>
+      <w:pPr>
+        <w:pStyle w:val="berschrift4"/>
+      </w:pPr>
+      <w:bookmarkStart w:id="175" w:name="feedback-mechanismus"/>
+      <w:r>
+        <w:t xml:space="preserve">Feedback-Mechanismus</w:t>
+      </w:r>
+      <w:bookmarkEnd w:id="175"/>
+    </w:p>
+    <w:p>
+      <w:pPr>
+        <w:pStyle w:val="FirstParagraph"/>
+      </w:pPr>
+      <w:r>
+        <w:t xml:space="preserve">Über die konkrete Umsetzung des Feedback-Verfahrens äußert sich die Richtlinie 2016/2102/EU kaum.</w:t>
+      </w:r>
+      <w:r>
+        <w:t xml:space="preserve"> </w:t>
+      </w:r>
+      <w:r>
+        <w:t xml:space="preserve">Aus der Mustererklärung für die Erklärung zur Barrierefreiheit wird ersichtlich, dass es eine Meldemöglichkeit geben muss und eine verantwortliche Person zu benennen ist. Aus den Erwägungsgründen wird zudem ersichtlich, dass über den Feedback-Mechanismus nicht barrierefreie Informationen, Dienstleistungen oder Dokumente für Betroffene barrierefrei zugänglich gemacht werden sollen.</w:t>
+      </w:r>
+      <w:r>
+        <w:t xml:space="preserve"> </w:t>
+      </w:r>
+      <w:r>
+        <w:t xml:space="preserve">Die Umsetzung in Bayern gemäß § 2 BayBITV verlangt keine Öffentlichkeit für die Beschwerden, ähnlich einer Kommentarfunktion oder einem Diskussionsforum. Eine einfache (barrierefreie) Kontaktmöglichkeit zur Mitteilung von Inhalten, die nicht barrierefrei sind, ist ausreichend.</w:t>
       </w:r>
     </w:p>
     <w:p>
@@ -9828,25 +10049,237 @@
         <w:pStyle w:val="Textkrper"/>
       </w:pPr>
       <w:r>
-        <w:t xml:space="preserve">Die erforderlichen Alternativen können Leistungen von Kontakt- und Informationsstellen für Studierende mit Behinderung und chronischer Erkrankung oder die Schwerbehindertenvertretung für die Beschäftigten sein.</w:t>
+        <w:t xml:space="preserve">Die Beantwortung der Anfragen muss innerhalb von sechs Wochen gemäß § 3 Abs. 2 S. 1 BayBITV erfolgen. Bei einer nicht zufriedenstellenden Antwort können Betroffene ein Durchsetzungsverfahren beim Landesamt für Digitalisierung, Breitband und Vermessung einleiten.</w:t>
+      </w:r>
+    </w:p>
+    <w:p>
+      <w:pPr>
+        <w:pStyle w:val="berschrift3"/>
+      </w:pPr>
+      <w:bookmarkStart w:id="176" w:name="eu-fristen"/>
+      <w:r>
+        <w:t xml:space="preserve">EU-Fristen </w:t>
+      </w:r>
+      <w:bookmarkEnd w:id="176"/>
+    </w:p>
+    <w:p>
+      <w:pPr>
+        <w:pStyle w:val="FirstParagraph"/>
+      </w:pPr>
+      <w:r>
+        <w:t xml:space="preserve">Die Barrierefreiheit war bereits nach nationalem Recht umzusetzen. Werden jedoch die neuen Fristen aus der Richtlinie 2016/2102/EU nicht eingehalten, liegt neben der verletzten gesetzlichen Pflicht ein Verstoß gegen EU-Recht vor. Aus diesem Grund sind die neuen Fristen von besonderer Relevanz.</w:t>
+      </w:r>
+    </w:p>
+    <w:p>
+      <w:pPr>
+        <w:numPr>
+          <w:numId w:val="1050"/>
+          <w:ilvl w:val="0"/>
+        </w:numPr>
+      </w:pPr>
+      <w:r>
+        <w:t xml:space="preserve">Alle neuen </w:t>
+      </w:r>
+      <w:r>
+        <w:rPr>
+          <w:b/>
+        </w:rPr>
+        <w:t xml:space="preserve">Dateiformate (PDF u.a.)</w:t>
+      </w:r>
+      <w:r>
+        <w:t xml:space="preserve"> aus Büroanwendungen mussten</w:t>
+      </w:r>
+      <w:r>
+        <w:t xml:space="preserve"> </w:t>
+      </w:r>
+      <w:r>
+        <w:rPr>
+          <w:b/>
+        </w:rPr>
+        <w:t xml:space="preserve">ab dem 23.09.2018</w:t>
+      </w:r>
+      <w:r>
+        <w:t xml:space="preserve"> </w:t>
+      </w:r>
+      <w:r>
+        <w:t xml:space="preserve">barrierefrei sein.</w:t>
+      </w:r>
+      <w:r>
+        <w:t xml:space="preserve"> </w:t>
+      </w:r>
+      <w:r>
+        <w:t xml:space="preserve">Ältere Dateien mussten bis dahin ebenfalls barrierefrei sein, wenn sie für aktive</w:t>
+      </w:r>
+      <w:r>
+        <w:t xml:space="preserve"> </w:t>
+      </w:r>
+      <w:r>
+        <w:t xml:space="preserve">Verwaltungsverfahren benötigt werden. (z.B. Prüfungsordnungen!). </w:t>
+      </w:r>
+      <w:r>
+        <w:t xml:space="preserve"> </w:t>
+      </w:r>
+      <w:r>
+        <w:t xml:space="preserve">Es wird jedoch gleiche Umsetzungszeitraum dem Medium (wie nachfolgend) entsprechend zugebilligt werden müssen.</w:t>
+      </w:r>
+    </w:p>
+    <w:p>
+      <w:pPr>
+        <w:numPr>
+          <w:numId w:val="1050"/>
+          <w:ilvl w:val="0"/>
+        </w:numPr>
+      </w:pPr>
+      <w:r>
+        <w:rPr>
+          <w:b/>
+        </w:rPr>
+        <w:t xml:space="preserve">Webseiten</w:t>
+      </w:r>
+      <w:r>
+        <w:t xml:space="preserve">, die nach dem 23.09.2018 veröffentlicht wurden, mussten </w:t>
+      </w:r>
+      <w:r>
+        <w:rPr>
+          <w:b/>
+        </w:rPr>
+        <w:t xml:space="preserve">bis zum 23.09.2019</w:t>
+      </w:r>
+      <w:r>
+        <w:t xml:space="preserve"> </w:t>
+      </w:r>
+      <w:r>
+        <w:t xml:space="preserve">auf</w:t>
+      </w:r>
+      <w:r>
+        <w:t xml:space="preserve"> </w:t>
+      </w:r>
+      <w:r>
+        <w:t xml:space="preserve">Stufe AA konform zu WCAG 2.1 sein; ältere Webseiten erst zum 23.09.2020. </w:t>
+      </w:r>
+    </w:p>
+    <w:p>
+      <w:pPr>
+        <w:numPr>
+          <w:numId w:val="1050"/>
+          <w:ilvl w:val="0"/>
+        </w:numPr>
+      </w:pPr>
+      <w:r>
+        <w:rPr>
+          <w:b/>
+        </w:rPr>
+        <w:t xml:space="preserve">“</w:t>
+      </w:r>
+      <w:r>
+        <w:rPr>
+          <w:b/>
+        </w:rPr>
+        <w:t xml:space="preserve">Intranets/Extranets</w:t>
+      </w:r>
+      <w:r>
+        <w:rPr>
+          <w:b/>
+        </w:rPr>
+        <w:t xml:space="preserve">”</w:t>
+      </w:r>
+      <w:r>
+        <w:t xml:space="preserve"> mussten </w:t>
+      </w:r>
+      <w:r>
+        <w:rPr>
+          <w:b/>
+        </w:rPr>
+        <w:t xml:space="preserve">bis zum 23.09.2019</w:t>
+      </w:r>
+      <w:r>
+        <w:t xml:space="preserve"> barrierefrei sein. </w:t>
+      </w:r>
+      <w:r>
+        <w:t xml:space="preserve"> </w:t>
+      </w:r>
+      <w:r>
+        <w:t xml:space="preserve">Ausnahmen gelten für Inhalte die vor dem 23. September 2019 erstellt wurden. </w:t>
+      </w:r>
+    </w:p>
+    <w:p>
+      <w:pPr>
+        <w:numPr>
+          <w:numId w:val="1050"/>
+          <w:ilvl w:val="0"/>
+        </w:numPr>
+      </w:pPr>
+      <w:r>
+        <w:rPr>
+          <w:b/>
+        </w:rPr>
+        <w:t xml:space="preserve">Mobile Anwendungen</w:t>
+      </w:r>
+      <w:r>
+        <w:t xml:space="preserve"> müssen </w:t>
+      </w:r>
+      <w:r>
+        <w:rPr>
+          <w:b/>
+        </w:rPr>
+        <w:t xml:space="preserve">bis zum 23.06.2021</w:t>
+      </w:r>
+      <w:r>
+        <w:t xml:space="preserve"> barrierefrei sein. </w:t>
+      </w:r>
+    </w:p>
+    <w:p>
+      <w:pPr>
+        <w:pStyle w:val="berschrift3"/>
+      </w:pPr>
+      <w:bookmarkStart w:id="177" w:name="barriefreiheit-und-ihre-grenzen"/>
+      <w:r>
+        <w:t xml:space="preserve">Barriefreiheit und ihre Grenzen</w:t>
+      </w:r>
+      <w:bookmarkEnd w:id="177"/>
+    </w:p>
+    <w:p>
+      <w:pPr>
+        <w:pStyle w:val="FirstParagraph"/>
+      </w:pPr>
+      <w:r>
+        <w:t xml:space="preserve">Der Handlungsleitfaden für IT-Verantwortliche</w:t>
+      </w:r>
+      <w:r>
+        <w:t xml:space="preserve"> </w:t>
+      </w:r>
+      <w:r>
+        <w:t xml:space="preserve">“</w:t>
+      </w:r>
+      <w:r>
+        <w:t xml:space="preserve">Barrierefreie Software V1.0</w:t>
+      </w:r>
+      <w:r>
+        <w:t xml:space="preserve">”</w:t>
+      </w:r>
+      <w:r>
+        <w:t xml:space="preserve"> </w:t>
+      </w:r>
+      <w:r>
+        <w:t xml:space="preserve">gibt den IT-Entscheidern auf den Seiten 9 und 10 umfassenden Empfehlungen, wann gemäß § 1 Abs. 1 BayBITV eine im Einzelfall durch die Einhaltung der Barrierefreiheitsanforderungen eine unverhältnismäßige Belastung besteht.</w:t>
       </w:r>
     </w:p>
     <w:p>
       <w:pPr>
         <w:pStyle w:val="berschrift4"/>
       </w:pPr>
-      <w:bookmarkStart w:id="173" w:name="bestandsaufnahme-und-innerorganistorische-gestaltung"/>
-      <w:r>
-        <w:t xml:space="preserve">Bestandsaufnahme und innerorganistorische Gestaltung</w:t>
-      </w:r>
-      <w:bookmarkEnd w:id="173"/>
+      <w:bookmarkStart w:id="178" w:name="vertiefung-der-ausnahmen"/>
+      <w:r>
+        <w:t xml:space="preserve">Vertiefung der Ausnahmen</w:t>
+      </w:r>
+      <w:bookmarkEnd w:id="178"/>
     </w:p>
     <w:p>
       <w:pPr>
         <w:pStyle w:val="FirstParagraph"/>
       </w:pPr>
       <w:r>
-        <w:t xml:space="preserve">Um auch den Gestaltungsspielraum, den die Richtlinie 2016/2102/EU bietet auszuschöpfen, ist im ersten Schritt eine Bestandsaufanhme der wichtigsten Webseiten, Social-Media-Kanäle und Verwaltungsdokumente durchführen. Erste Schritte erhalten Sie im Kapitel</w:t>
+        <w:t xml:space="preserve">Ergänzend zum Handlungsleitfaden für IT-Verantwortliche</w:t>
       </w:r>
       <w:r>
         <w:t xml:space="preserve"> </w:t>
@@ -9855,43 +10288,190 @@
         <w:t xml:space="preserve">“</w:t>
       </w:r>
       <w:r>
-        <w:t xml:space="preserve">Test zur Barrierefreiheit</w:t>
+        <w:t xml:space="preserve">Barrierefreie Software V1.0</w:t>
       </w:r>
       <w:r>
         <w:t xml:space="preserve">”</w:t>
       </w:r>
       <w:r>
-        <w:t xml:space="preserve">. Optimal bieten Sie für die Mitglieder der Hochschule Veranstaltungen zum Thema Barrierefreiheit an, und setzen ein Germium zur Begleitung der Umsetzungsprojekte ein und verzahnen Barrirefreiheit in die Schulungsprogramme. Gerade für Webseiten wäre zu prüfen, ob eine höhere Konformität der Inhalte durch einen Freigabeprozess oder zentral organisierte Redaktion erreichbar ist.</w:t>
+        <w:t xml:space="preserve"> </w:t>
+      </w:r>
+      <w:r>
+        <w:t xml:space="preserve">können die nachfolgenden Passagen bei der Entscheidungsfindung unterstützen.</w:t>
+      </w:r>
+      <w:r>
+        <w:t xml:space="preserve"> </w:t>
+      </w:r>
+      <w:r>
+        <w:t xml:space="preserve">So gewährend die Richtlinie 2016/2102/EU einige Ausnahmen bei bestimmten Arten oder bei bestimmten Alter von Inhalten:</w:t>
+      </w:r>
+    </w:p>
+    <w:p>
+      <w:pPr>
+        <w:pStyle w:val="Compact"/>
+        <w:numPr>
+          <w:numId w:val="1051"/>
+          <w:ilvl w:val="0"/>
+        </w:numPr>
+      </w:pPr>
+      <w:r>
+        <w:t xml:space="preserve">Dateiformate von Büroanwendungen, die vor dem 23. September 2018 veröffentlicht wurden, soweit nur dokumentarisch (z.B. Folien zu früheren Veranstaltungen)</w:t>
+      </w:r>
+    </w:p>
+    <w:p>
+      <w:pPr>
+        <w:pStyle w:val="Compact"/>
+        <w:numPr>
+          <w:numId w:val="1051"/>
+          <w:ilvl w:val="0"/>
+        </w:numPr>
+      </w:pPr>
+      <w:r>
+        <w:t xml:space="preserve">aufgezeichnete zeitbasierte Medien, die vor dem 23. September 2020 veröffentlicht wurden</w:t>
+      </w:r>
+    </w:p>
+    <w:p>
+      <w:pPr>
+        <w:pStyle w:val="Compact"/>
+        <w:numPr>
+          <w:numId w:val="1051"/>
+          <w:ilvl w:val="0"/>
+        </w:numPr>
+      </w:pPr>
+      <w:r>
+        <w:t xml:space="preserve">live übertragene zeitbasierte Medien</w:t>
+      </w:r>
+    </w:p>
+    <w:p>
+      <w:pPr>
+        <w:pStyle w:val="Compact"/>
+        <w:numPr>
+          <w:numId w:val="1051"/>
+          <w:ilvl w:val="0"/>
+        </w:numPr>
+      </w:pPr>
+      <w:r>
+        <w:t xml:space="preserve">Online-Karten und Kartendienste, sofern bei Karten für Navigationszwecke wesentliche Informationen in einer barrierefrei zugänglichen Weise digital bereitgestellt werden</w:t>
+      </w:r>
+    </w:p>
+    <w:p>
+      <w:pPr>
+        <w:pStyle w:val="Compact"/>
+        <w:numPr>
+          <w:numId w:val="1051"/>
+          <w:ilvl w:val="0"/>
+        </w:numPr>
+      </w:pPr>
+      <w:r>
+        <w:t xml:space="preserve">Inhalte von Dritten, die von der betreffenden öffentlichen Stelle weder finanziert noch entwickelt werden, noch deren Kontrolle unterliegen</w:t>
+      </w:r>
+    </w:p>
+    <w:p>
+      <w:pPr>
+        <w:pStyle w:val="Compact"/>
+        <w:numPr>
+          <w:numId w:val="1051"/>
+          <w:ilvl w:val="0"/>
+        </w:numPr>
+      </w:pPr>
+      <w:r>
+        <w:t xml:space="preserve">Reproduktionen von Stücken aus Kulturerbesammlungen, die nicht vollständig barrierefrei zugänglich gemacht werden können</w:t>
+      </w:r>
+    </w:p>
+    <w:p>
+      <w:pPr>
+        <w:pStyle w:val="Compact"/>
+        <w:numPr>
+          <w:numId w:val="1051"/>
+          <w:ilvl w:val="0"/>
+        </w:numPr>
+      </w:pPr>
+      <w:r>
+        <w:t xml:space="preserve">Inhalte von Extranets und Intranets, die vor dem 23. September 2019 veröffentlicht wurden</w:t>
       </w:r>
     </w:p>
     <w:p>
       <w:pPr>
         <w:pStyle w:val="berschrift4"/>
       </w:pPr>
-      <w:bookmarkStart w:id="174" w:name="feedback-mechanismus"/>
-      <w:r>
-        <w:t xml:space="preserve">Feedback-Mechanismus</w:t>
-      </w:r>
-      <w:bookmarkEnd w:id="174"/>
+      <w:bookmarkStart w:id="179" w:name="rückausnahmen"/>
+      <w:r>
+        <w:t xml:space="preserve">Rückausnahmen</w:t>
+      </w:r>
+      <w:bookmarkEnd w:id="179"/>
     </w:p>
     <w:p>
       <w:pPr>
         <w:pStyle w:val="FirstParagraph"/>
       </w:pPr>
       <w:r>
-        <w:t xml:space="preserve">Über die konkrete Umsetzung des Feedback-Verfahrens äußert sich die Richtlinie 2016/2102/EU kaum.</w:t>
-      </w:r>
-      <w:r>
-        <w:t xml:space="preserve"> </w:t>
-      </w:r>
-      <w:r>
-        <w:t xml:space="preserve">Aus dem Entwurf der Mustererklärung für die Erklärung zur Barrierefreiheit wird ersichtlich, dass es eine Meldemöglichkeit geben muss und eine verantwortliche Person zu benennen ist. Aus den Erwägungsgründen wird zudem ersichtlich, dass über den Feedback-Mechanismus nicht barrierefreie Informationen, Dienstleistungen oder Dokumente für Betroffene barrierefrei zugänglich gemacht werden sollen.</w:t>
-      </w:r>
-      <w:r>
-        <w:t xml:space="preserve"> </w:t>
-      </w:r>
-      <w:r>
-        <w:t xml:space="preserve">Die Umsetzung in Bayern gemäß § 2 BayBITV verlangt keine Öffentlichkeit für die Beschwerden, ähnlich einer Kommentarfunktion oder einem Diskussionsforum. Eine einfache (barrierefreie) Kontaktmöglichkeit zur Mitteilung von Inhalten, die nicht barrierefrei sind, ist ausreichend.</w:t>
+        <w:t xml:space="preserve">Die Richtlinie 2016/2012 EU hat einen kleineren Anwendungsbereich als das BayBGG. Während die Richtlinie 2016/2102/EU Webseiten und Apps regelt, umfasst das BayBGG Internet- und Intranetauftritte und Internetangebote sowie die von ihnen zur Verfügung gestellten grafischen Programmoberflächen. Soweit die EU-Richtline 2016/2012 aber keine Anwendung findet, wie es z.B. für Karten oder digitalisierte Kulturgüter der Fall ist, sind auch diese Ausnahmen barrierefrei anzubieten.</w:t>
+      </w:r>
+      <w:r>
+        <w:t xml:space="preserve"> </w:t>
+      </w:r>
+      <w:r>
+        <w:t xml:space="preserve">Die Grenze bleibt das technisch Machbare.</w:t>
+      </w:r>
+    </w:p>
+    <w:p>
+      <w:pPr>
+        <w:pStyle w:val="berschrift4"/>
+      </w:pPr>
+      <w:bookmarkStart w:id="180" w:name="verhältnismäßigkeitsausnahme"/>
+      <w:r>
+        <w:t xml:space="preserve">Verhältnismäßigkeitsausnahme</w:t>
+      </w:r>
+      <w:bookmarkEnd w:id="180"/>
+    </w:p>
+    <w:p>
+      <w:pPr>
+        <w:pStyle w:val="FirstParagraph"/>
+      </w:pPr>
+      <w:r>
+        <w:t xml:space="preserve">Durch den größeren Anwendungsbereich kommt der Verhältnismäßigkeit der Umsetzung der Barrierefreiheit eine große Bedeutung zu.</w:t>
+      </w:r>
+      <w:r>
+        <w:t xml:space="preserve"> </w:t>
+      </w:r>
+      <w:r>
+        <w:t xml:space="preserve">Gleichwohl zeigen die Erwägungsgründe der Richtlinie 2016/2012 EU, dass die Zeit von Ausreden vorbei ist.</w:t>
+      </w:r>
+      <w:r>
+        <w:t xml:space="preserve"> </w:t>
+      </w:r>
+      <w:r>
+        <w:t xml:space="preserve">So sollen nicht barrierefreie Inhalte in allen Fällen so barrierearm wie möglich angeboten werden.</w:t>
+      </w:r>
+      <w:r>
+        <w:t xml:space="preserve"> </w:t>
+      </w:r>
+      <w:r>
+        <w:t xml:space="preserve">Die Barrierefreiheit ist auch kein Grund veröffentlichungspflichtige Dokumente nicht zu veröffentlichen, da insoweit die Aufgabenerfüllung Vorrang vor der Barrierefreiheit genießt.</w:t>
+      </w:r>
+      <w:r>
+        <w:t xml:space="preserve"> </w:t>
+      </w:r>
+      <w:r>
+        <w:t xml:space="preserve">Unmissverständlich werden jedoch</w:t>
+      </w:r>
+      <w:r>
+        <w:t xml:space="preserve"> </w:t>
+      </w:r>
+      <w:r>
+        <w:rPr>
+          <w:b/>
+        </w:rPr>
+        <w:t xml:space="preserve">mangelnde Priorität, Zeit oder Kenntnis als Rechtfertigungsgründe abgelehnt</w:t>
+      </w:r>
+      <w:r>
+        <w:t xml:space="preserve">. Ebenso die Nichtentwicklung von Softwaresystemen zur barrierefreien Verwaltung von Inhalten auf Websites und in mobilen Anwendungen.</w:t>
+      </w:r>
+      <w:r>
+        <w:t xml:space="preserve"> </w:t>
+      </w:r>
+      <w:r>
+        <w:t xml:space="preserve">Die Angebote sollen auch bestmöglichst zu assistiven Technologien kompatibel sein. Ebenso sollten Programmierschnittstellen angeboten werden.</w:t>
       </w:r>
     </w:p>
     <w:p>
@@ -9899,570 +10479,143 @@
         <w:pStyle w:val="Textkrper"/>
       </w:pPr>
       <w:r>
-        <w:t xml:space="preserve">Die Beantwortung der Anfragen muss innerhalb von sechs Wochen gemäß § 3 Abs. 2 S. 1 BayBITV erfolgen. Bei einer nicht zufriedenstellenden Antwort können Betroffene ein Durchsetzungsverfahren beim Landesamt für Digitalisierung, Breitband und Vermessung einleiten.</w:t>
+        <w:t xml:space="preserve">In der konkreten Ausgestaltung sieht der Bayerische Gesetzgeber eine schrittweise technische Umstellung der Angebote vor. Dies erspart jedoch nicht die Bestandsaufnahme für jedes Angebot (Webauftritte, Intranets und mobile Anwendungen) hinsichtlich der Barrierefreiheit.</w:t>
+      </w:r>
+    </w:p>
+    <w:p>
+      <w:pPr>
+        <w:pStyle w:val="Textkrper"/>
+      </w:pPr>
+      <w:r>
+        <w:t xml:space="preserve">Art. 13 Abs. 1 S. 2 schränkt die Umsetzung auf die technischen, finanziellen, wirtschaftlichen und verwaltungsorganisatorischen Möglichkeiten des jeweiligen Trägers öffentlicher Gewalt ein. Hier können auch die Ausnahmen der Richtlinie 2016/2102/EU wieder hineingelesen werden, wie sie etwa für Karten oder digitalisierte Kulturgüter vorgesehen sind.</w:t>
+      </w:r>
+    </w:p>
+    <w:p>
+      <w:pPr>
+        <w:pStyle w:val="Textkrper"/>
+      </w:pPr>
+      <w:r>
+        <w:t xml:space="preserve">Mit Blick auf Art. 5 der Richtlinie 2016/2012 EU wird dies noch etwas spezifischer ausgeführt. Insbesondere in Hinblick auf</w:t>
+      </w:r>
+    </w:p>
+    <w:p>
+      <w:pPr>
+        <w:pStyle w:val="Compact"/>
+        <w:numPr>
+          <w:numId w:val="1052"/>
+          <w:ilvl w:val="0"/>
+        </w:numPr>
+      </w:pPr>
+      <w:r>
+        <w:t xml:space="preserve">Größe, Ressourcen und Art der betreffenden öffentlichen Stelle;</w:t>
+      </w:r>
+    </w:p>
+    <w:p>
+      <w:pPr>
+        <w:pStyle w:val="Compact"/>
+        <w:numPr>
+          <w:numId w:val="1052"/>
+          <w:ilvl w:val="0"/>
+        </w:numPr>
+      </w:pPr>
+      <w:r>
+        <w:t xml:space="preserve">Die Umsetzungskosten im Vergleich zu den mit einer Umsetzung erzielbaren Vorteilen;</w:t>
+      </w:r>
+    </w:p>
+    <w:p>
+      <w:pPr>
+        <w:pStyle w:val="Compact"/>
+        <w:numPr>
+          <w:numId w:val="1052"/>
+          <w:ilvl w:val="0"/>
+        </w:numPr>
+      </w:pPr>
+      <w:r>
+        <w:t xml:space="preserve">Nutzungshäufigkeit der Webseiten und mobilen Anwendungen durch Menschen mit Behinderungen.</w:t>
+      </w:r>
+    </w:p>
+    <w:p>
+      <w:pPr>
+        <w:pStyle w:val="FirstParagraph"/>
+      </w:pPr>
+      <w:r>
+        <w:t xml:space="preserve">Ziel ist, dass durch die Umsetzung der Barrierefreiheit keine übermäßige organisatorische oder finanzielle Last entsteht.</w:t>
+      </w:r>
+      <w:r>
+        <w:t xml:space="preserve"> </w:t>
+      </w:r>
+      <w:r>
+        <w:t xml:space="preserve">Da die Umsetzung von barrierefreiem Webdesign Vorteile mit sich bringt wie</w:t>
+      </w:r>
+    </w:p>
+    <w:p>
+      <w:pPr>
+        <w:pStyle w:val="Compact"/>
+        <w:numPr>
+          <w:numId w:val="1053"/>
+          <w:ilvl w:val="0"/>
+        </w:numPr>
+      </w:pPr>
+      <w:r>
+        <w:t xml:space="preserve">responsives Design,</w:t>
+      </w:r>
+    </w:p>
+    <w:p>
+      <w:pPr>
+        <w:pStyle w:val="Compact"/>
+        <w:numPr>
+          <w:numId w:val="1053"/>
+          <w:ilvl w:val="0"/>
+        </w:numPr>
+      </w:pPr>
+      <w:r>
+        <w:t xml:space="preserve">Nutzung der Angebote von jedem Endgerät</w:t>
+      </w:r>
+      <w:r>
+        <w:br w:type="textWrapping"/>
+      </w:r>
+    </w:p>
+    <w:p>
+      <w:pPr>
+        <w:pStyle w:val="Compact"/>
+        <w:numPr>
+          <w:numId w:val="1053"/>
+          <w:ilvl w:val="0"/>
+        </w:numPr>
+      </w:pPr>
+      <w:r>
+        <w:t xml:space="preserve">Optimierung der Inhalte für Suchmaschinen</w:t>
+      </w:r>
+    </w:p>
+    <w:p>
+      <w:pPr>
+        <w:pStyle w:val="FirstParagraph"/>
+      </w:pPr>
+      <w:r>
+        <w:t xml:space="preserve">überwiegen die Investitionen die Kosten.</w:t>
       </w:r>
     </w:p>
     <w:p>
       <w:pPr>
         <w:pStyle w:val="berschrift3"/>
       </w:pPr>
-      <w:bookmarkStart w:id="175" w:name="eu-fristen"/>
-      <w:r>
-        <w:t xml:space="preserve">EU-Fristen </w:t>
-      </w:r>
-      <w:bookmarkEnd w:id="175"/>
+      <w:bookmarkStart w:id="181" w:name="durchsetzungsmöglichkeiten-für-betroffene"/>
+      <w:r>
+        <w:t xml:space="preserve">Durchsetzungsmöglichkeiten für Betroffene</w:t>
+      </w:r>
+      <w:bookmarkEnd w:id="181"/>
     </w:p>
     <w:p>
       <w:pPr>
         <w:pStyle w:val="FirstParagraph"/>
       </w:pPr>
       <w:r>
-        <w:t xml:space="preserve">Die Barrierefreiheit war bereits nach nationalem Recht umzusetzen. Werden jedoch die neuen Fristen aus der Richtlinie 2016/2102/EU nicht eingehalten, liegt neben der verletzten gesetzlichen Pflicht ein Verstoß gegen EU-Recht vor. Aus diesem Grund sind die neuen Fristen von besonderer Relevanz.</w:t>
-      </w:r>
-    </w:p>
-    <w:p>
-      <w:pPr>
-        <w:numPr>
-          <w:numId w:val="1047"/>
-          <w:ilvl w:val="0"/>
-        </w:numPr>
-      </w:pPr>
-      <w:r>
-        <w:t xml:space="preserve">Alle neuen </w:t>
-      </w:r>
-      <w:r>
-        <w:rPr>
-          <w:b/>
-        </w:rPr>
-        <w:t xml:space="preserve">Dateiformate (PDF u.a.)</w:t>
-      </w:r>
-      <w:r>
-        <w:t xml:space="preserve"> aus Büroanwendungen müssen </w:t>
-      </w:r>
-      <w:r>
-        <w:rPr>
-          <w:b/>
-        </w:rPr>
-        <w:t xml:space="preserve">ab dem 23.09.2018</w:t>
-      </w:r>
-      <w:r>
-        <w:t xml:space="preserve"> </w:t>
-      </w:r>
-      <w:r>
-        <w:t xml:space="preserve">barrierefrei sein.</w:t>
-      </w:r>
-      <w:r>
-        <w:t xml:space="preserve"> </w:t>
-      </w:r>
-      <w:r>
-        <w:t xml:space="preserve">Ältere Dateien müssen bis dahin ebenfalls barrierefrei sein, wenn sie für aktive</w:t>
-      </w:r>
-      <w:r>
-        <w:t xml:space="preserve"> </w:t>
-      </w:r>
-      <w:r>
-        <w:t xml:space="preserve">Verwaltungsverfahren benötigt werden. (z.B. Prüfungsordnungen!). </w:t>
-      </w:r>
-      <w:r>
-        <w:t xml:space="preserve"> </w:t>
-      </w:r>
-      <w:r>
-        <w:t xml:space="preserve">Es wird jedoch gleiche Umsetzungszeitraum dem Medium (wie nachfolgend) entsprechend zugebilligt werden müssen.</w:t>
-      </w:r>
-    </w:p>
-    <w:p>
-      <w:pPr>
-        <w:numPr>
-          <w:numId w:val="1047"/>
-          <w:ilvl w:val="0"/>
-        </w:numPr>
-      </w:pPr>
-      <w:r>
-        <w:rPr>
-          <w:b/>
-        </w:rPr>
-        <w:t xml:space="preserve">Webseiten</w:t>
-      </w:r>
-      <w:r>
-        <w:t xml:space="preserve">, die ab dem 23.09.2018 veröffentlicht wurden, müssen </w:t>
-      </w:r>
-      <w:r>
-        <w:rPr>
-          <w:b/>
-        </w:rPr>
-        <w:t xml:space="preserve">bis zum 23.09.2019</w:t>
-      </w:r>
-      <w:r>
-        <w:t xml:space="preserve"> </w:t>
-      </w:r>
-      <w:r>
-        <w:t xml:space="preserve">auf</w:t>
-      </w:r>
-      <w:r>
-        <w:t xml:space="preserve"> </w:t>
-      </w:r>
-      <w:r>
-        <w:t xml:space="preserve">Stufe AA konform zu WCAG 2.0 sein; ältere Webseiten erst zum 23.09.2020. </w:t>
-      </w:r>
-    </w:p>
-    <w:p>
-      <w:pPr>
-        <w:numPr>
-          <w:numId w:val="1047"/>
-          <w:ilvl w:val="0"/>
-        </w:numPr>
-      </w:pPr>
-      <w:r>
-        <w:rPr>
-          <w:b/>
-        </w:rPr>
-        <w:t xml:space="preserve">“</w:t>
-      </w:r>
-      <w:r>
-        <w:rPr>
-          <w:b/>
-        </w:rPr>
-        <w:t xml:space="preserve">Intranets/Extranets</w:t>
-      </w:r>
-      <w:r>
-        <w:rPr>
-          <w:b/>
-        </w:rPr>
-        <w:t xml:space="preserve">”</w:t>
-      </w:r>
-      <w:r>
-        <w:t xml:space="preserve"> müssen </w:t>
-      </w:r>
-      <w:r>
-        <w:rPr>
-          <w:b/>
-        </w:rPr>
-        <w:t xml:space="preserve">bis zum 23.09.2019</w:t>
-      </w:r>
-      <w:r>
-        <w:t xml:space="preserve"> barrierefrei sein. </w:t>
-      </w:r>
-      <w:r>
-        <w:t xml:space="preserve"> </w:t>
-      </w:r>
-      <w:r>
-        <w:t xml:space="preserve">Ausnahmen gelten für Inhalte die vor dem 23. September 2019 erstellt wurden. </w:t>
-      </w:r>
-    </w:p>
-    <w:p>
-      <w:pPr>
-        <w:numPr>
-          <w:numId w:val="1047"/>
-          <w:ilvl w:val="0"/>
-        </w:numPr>
-      </w:pPr>
-      <w:r>
-        <w:rPr>
-          <w:b/>
-        </w:rPr>
-        <w:t xml:space="preserve">Mobile Anwendungen</w:t>
-      </w:r>
-      <w:r>
-        <w:t xml:space="preserve"> müssen </w:t>
-      </w:r>
-      <w:r>
-        <w:rPr>
-          <w:b/>
-        </w:rPr>
-        <w:t xml:space="preserve">bis zum 23.06.2021</w:t>
-      </w:r>
-      <w:r>
-        <w:t xml:space="preserve"> barrierefrei sein. </w:t>
-      </w:r>
-    </w:p>
-    <w:p>
-      <w:pPr>
-        <w:pStyle w:val="berschrift3"/>
-      </w:pPr>
-      <w:bookmarkStart w:id="176" w:name="barriefreiheit-und-ihre-grenzen"/>
-      <w:r>
-        <w:t xml:space="preserve">Barriefreiheit und ihre Grenzen</w:t>
-      </w:r>
-      <w:bookmarkEnd w:id="176"/>
-    </w:p>
-    <w:p>
-      <w:pPr>
-        <w:pStyle w:val="FirstParagraph"/>
-      </w:pPr>
-      <w:r>
-        <w:t xml:space="preserve">Der Handlungsleitfaden für IT-Verantwortliche</w:t>
-      </w:r>
-      <w:r>
-        <w:t xml:space="preserve"> </w:t>
-      </w:r>
-      <w:r>
-        <w:t xml:space="preserve">“</w:t>
-      </w:r>
-      <w:r>
-        <w:t xml:space="preserve">Barrierefreie Software V1.0</w:t>
-      </w:r>
-      <w:r>
-        <w:t xml:space="preserve">”</w:t>
-      </w:r>
-      <w:r>
-        <w:t xml:space="preserve"> </w:t>
-      </w:r>
-      <w:r>
-        <w:t xml:space="preserve">gibt den IT-Entscheidern auf den Seiten 9 und 10 umfassenden Empfehlungen, wann gemäß § 1 Abs. 1 BayBITV eine im Einzelfall durch die Einhaltung der Barrierefreiheitsanforderungen eine unverhältnismäßige Belastung besteht.</w:t>
-      </w:r>
-    </w:p>
-    <w:p>
-      <w:pPr>
-        <w:pStyle w:val="berschrift4"/>
-      </w:pPr>
-      <w:bookmarkStart w:id="177" w:name="vertiefung-der-ausnahmen"/>
-      <w:r>
-        <w:t xml:space="preserve">Vertiefung der Ausnahmen</w:t>
-      </w:r>
-      <w:bookmarkEnd w:id="177"/>
-    </w:p>
-    <w:p>
-      <w:pPr>
-        <w:pStyle w:val="FirstParagraph"/>
-      </w:pPr>
-      <w:r>
-        <w:t xml:space="preserve">Ergänzend zum Handlungsleitfaden für IT-Verantwortliche</w:t>
-      </w:r>
-      <w:r>
-        <w:t xml:space="preserve"> </w:t>
-      </w:r>
-      <w:r>
-        <w:t xml:space="preserve">“</w:t>
-      </w:r>
-      <w:r>
-        <w:t xml:space="preserve">Barrierefreie Software V1.0</w:t>
-      </w:r>
-      <w:r>
-        <w:t xml:space="preserve">”</w:t>
-      </w:r>
-      <w:r>
-        <w:t xml:space="preserve"> </w:t>
-      </w:r>
-      <w:r>
-        <w:t xml:space="preserve">können die nachfolgenden Passagen bei der Entscheidungsfindung unterstützen.</w:t>
-      </w:r>
-      <w:r>
-        <w:t xml:space="preserve"> </w:t>
-      </w:r>
-      <w:r>
-        <w:t xml:space="preserve">So gewährend die Richtlinie 2016/2102/EU einige Ausnahmen bei bestimmten Arten oder bei bestimmten Alter von Inhalten:</w:t>
-      </w:r>
-    </w:p>
-    <w:p>
-      <w:pPr>
-        <w:pStyle w:val="Compact"/>
-        <w:numPr>
-          <w:numId w:val="1048"/>
-          <w:ilvl w:val="0"/>
-        </w:numPr>
-      </w:pPr>
-      <w:r>
-        <w:t xml:space="preserve">Dateiformate von Büroanwendungen, die vor dem 23. September 2018 veröffentlicht wurden, soweit nur dokumentarisch (z.B. Folien zu früheren Veranstaltungen)</w:t>
-      </w:r>
-    </w:p>
-    <w:p>
-      <w:pPr>
-        <w:pStyle w:val="Compact"/>
-        <w:numPr>
-          <w:numId w:val="1048"/>
-          <w:ilvl w:val="0"/>
-        </w:numPr>
-      </w:pPr>
-      <w:r>
-        <w:t xml:space="preserve">aufgezeichnete zeitbasierte Medien, die vor dem 23. September 2020 veröffentlicht wurden</w:t>
-      </w:r>
-    </w:p>
-    <w:p>
-      <w:pPr>
-        <w:pStyle w:val="Compact"/>
-        <w:numPr>
-          <w:numId w:val="1048"/>
-          <w:ilvl w:val="0"/>
-        </w:numPr>
-      </w:pPr>
-      <w:r>
-        <w:t xml:space="preserve">live übertragene zeitbasierte Medien</w:t>
-      </w:r>
-    </w:p>
-    <w:p>
-      <w:pPr>
-        <w:pStyle w:val="Compact"/>
-        <w:numPr>
-          <w:numId w:val="1048"/>
-          <w:ilvl w:val="0"/>
-        </w:numPr>
-      </w:pPr>
-      <w:r>
-        <w:t xml:space="preserve">Online-Karten und Kartendienste, sofern bei Karten für Navigationszwecke wesentliche Informationen in einer barrierefrei zugänglichen Weise digital bereitgestellt werden</w:t>
-      </w:r>
-    </w:p>
-    <w:p>
-      <w:pPr>
-        <w:pStyle w:val="Compact"/>
-        <w:numPr>
-          <w:numId w:val="1048"/>
-          <w:ilvl w:val="0"/>
-        </w:numPr>
-      </w:pPr>
-      <w:r>
-        <w:t xml:space="preserve">Inhalte von Dritten, die von der betreffenden öffentlichen Stelle weder finanziert noch entwickelt werden, noch deren Kontrolle unterliegen</w:t>
-      </w:r>
-    </w:p>
-    <w:p>
-      <w:pPr>
-        <w:pStyle w:val="Compact"/>
-        <w:numPr>
-          <w:numId w:val="1048"/>
-          <w:ilvl w:val="0"/>
-        </w:numPr>
-      </w:pPr>
-      <w:r>
-        <w:t xml:space="preserve">Reproduktionen von Stücken aus Kulturerbesammlungen, die nicht vollständig barrierefrei zugänglich gemacht werden können</w:t>
-      </w:r>
-    </w:p>
-    <w:p>
-      <w:pPr>
-        <w:pStyle w:val="Compact"/>
-        <w:numPr>
-          <w:numId w:val="1048"/>
-          <w:ilvl w:val="0"/>
-        </w:numPr>
-      </w:pPr>
-      <w:r>
-        <w:t xml:space="preserve">Inhalte von Extranets und Intranets, die vor dem 23. September 2019 veröffentlicht wurden</w:t>
-      </w:r>
-    </w:p>
-    <w:p>
-      <w:pPr>
-        <w:pStyle w:val="berschrift4"/>
-      </w:pPr>
-      <w:bookmarkStart w:id="178" w:name="rückausnahmen"/>
-      <w:r>
-        <w:t xml:space="preserve">Rückausnahmen</w:t>
-      </w:r>
-      <w:bookmarkEnd w:id="178"/>
-    </w:p>
-    <w:p>
-      <w:pPr>
-        <w:pStyle w:val="FirstParagraph"/>
-      </w:pPr>
-      <w:r>
-        <w:t xml:space="preserve">Die Richtlinie 2016/2012 EU hat einen kleineren Anwendungsbereich als das BayBGG. Während die Richtlinie 2016/2102/EU Webseiten und Apps regelt, umfasst das BayBGG Internet- und Intranetauftritte und Internetangebote sowie die von ihnen zur Verfügung gestellten grafischen Programmoberflächen. Soweit die EU-Richtline 2016/2012 aber keine Anwendung findet, wie es z.B. für Karten oder digitalisierte Kulturgüter der Fall ist, sind auch diese Ausnahmen barrierefrei anzubieten.</w:t>
-      </w:r>
-      <w:r>
-        <w:t xml:space="preserve"> </w:t>
-      </w:r>
-      <w:r>
-        <w:t xml:space="preserve">Die Grenze bleibt das technisch Machbare.</w:t>
-      </w:r>
-    </w:p>
-    <w:p>
-      <w:pPr>
-        <w:pStyle w:val="berschrift4"/>
-      </w:pPr>
-      <w:bookmarkStart w:id="179" w:name="verhältnismäßigkeitsausnahme"/>
-      <w:r>
-        <w:t xml:space="preserve">Verhältnismäßigkeitsausnahme</w:t>
-      </w:r>
-      <w:bookmarkEnd w:id="179"/>
-    </w:p>
-    <w:p>
-      <w:pPr>
-        <w:pStyle w:val="FirstParagraph"/>
-      </w:pPr>
-      <w:r>
-        <w:t xml:space="preserve">Durch den größeren Anwendungsbereich kommt der Verhältnismäßigkeit der Umsetzung der Barrierefreiheit eine große Bedeutung zu.</w:t>
-      </w:r>
-      <w:r>
-        <w:t xml:space="preserve"> </w:t>
-      </w:r>
-      <w:r>
-        <w:t xml:space="preserve">Gleichwohl zeigen die Erwägungsgründe der Richtlinie 2016/2012 EU, dass die Zeit von Ausreden vorbei ist.</w:t>
-      </w:r>
-      <w:r>
-        <w:t xml:space="preserve"> </w:t>
-      </w:r>
-      <w:r>
-        <w:t xml:space="preserve">So sollen nicht barrierefreie Inhalte in allen Fällen so barrierearm wie möglich angeboten werden.</w:t>
-      </w:r>
-      <w:r>
-        <w:t xml:space="preserve"> </w:t>
-      </w:r>
-      <w:r>
-        <w:t xml:space="preserve">Die Barrierefreiheit ist auch kein Grund veröffentlichungspflichtige Dokumente nicht zu veröffentlichen, da insoweit die Aufgabenerfüllung Vorrang vor der Barrierefreiheit genießt.</w:t>
-      </w:r>
-      <w:r>
-        <w:t xml:space="preserve"> </w:t>
-      </w:r>
-      <w:r>
-        <w:t xml:space="preserve">Unmissverständlich werden jedoch</w:t>
-      </w:r>
-      <w:r>
-        <w:t xml:space="preserve"> </w:t>
-      </w:r>
-      <w:r>
-        <w:rPr>
-          <w:b/>
-        </w:rPr>
-        <w:t xml:space="preserve">mangelnde Priorität, Zeit oder Kenntnis als Rechtfertigungsgründe abgelehnt</w:t>
-      </w:r>
-      <w:r>
-        <w:t xml:space="preserve">. Ebenso die Nichtentwicklung von Softwaresystemen zur barrierefreien Verwaltung von Inhalten auf Websites und in mobilen Anwendungen.</w:t>
-      </w:r>
-      <w:r>
-        <w:t xml:space="preserve"> </w:t>
-      </w:r>
-      <w:r>
-        <w:t xml:space="preserve">Die Angebote sollen auch bestmöglichst zu assistiven Technologien kompatibel sein. Ebenso sollten Programmierschnittstellen angeboten werden.</w:t>
-      </w:r>
-    </w:p>
-    <w:p>
-      <w:pPr>
-        <w:pStyle w:val="Textkrper"/>
-      </w:pPr>
-      <w:r>
-        <w:t xml:space="preserve">In der konkreten Ausgestaltung sieht der Bayerische Gesetzgeber eine schrittweise technische Umstellung der Angebote vor. Dies erspart jedoch nicht die Bestandsaufnahme für jedes Angebot (Webauftritte, Intranets und mobile Anwendungen) hinsichtlich der Barrierefreiheit.</w:t>
-      </w:r>
-    </w:p>
-    <w:p>
-      <w:pPr>
-        <w:pStyle w:val="Textkrper"/>
-      </w:pPr>
-      <w:r>
-        <w:t xml:space="preserve">Art. 13 Abs. 1 S. 2 schränkt die Umsetzung auf die technischen, finanziellen, wirtschaftlichen und verwaltungsorganisatorischen Möglichkeiten des jeweiligen Trägers öffentlicher Gewalt ein. Hier können auch die Ausnahmen der Richtlinie 2016/2102/EU wieder hineingelesen werden, wie sie etwa für Karten oder digitalisierte Kulturgüter vorgesehen sind.</w:t>
-      </w:r>
-    </w:p>
-    <w:p>
-      <w:pPr>
-        <w:pStyle w:val="Textkrper"/>
-      </w:pPr>
-      <w:r>
-        <w:t xml:space="preserve">Mit Blick auf Art. 5 der Richtlinie 2016/2012 EU wird dies noch etwas spezifischer ausgeführt. Insbesondere in Hinblick auf</w:t>
-      </w:r>
-    </w:p>
-    <w:p>
-      <w:pPr>
-        <w:pStyle w:val="Compact"/>
-        <w:numPr>
-          <w:numId w:val="1049"/>
-          <w:ilvl w:val="0"/>
-        </w:numPr>
-      </w:pPr>
-      <w:r>
-        <w:t xml:space="preserve">Größe, Ressourcen und Art der betreffenden öffentlichen Stelle;</w:t>
-      </w:r>
-    </w:p>
-    <w:p>
-      <w:pPr>
-        <w:pStyle w:val="Compact"/>
-        <w:numPr>
-          <w:numId w:val="1049"/>
-          <w:ilvl w:val="0"/>
-        </w:numPr>
-      </w:pPr>
-      <w:r>
-        <w:t xml:space="preserve">Die Umsetzungskosten im Vergleich zu den mit einer Umsetzung erzielbaren Vorteilen;</w:t>
-      </w:r>
-    </w:p>
-    <w:p>
-      <w:pPr>
-        <w:pStyle w:val="Compact"/>
-        <w:numPr>
-          <w:numId w:val="1049"/>
-          <w:ilvl w:val="0"/>
-        </w:numPr>
-      </w:pPr>
-      <w:r>
-        <w:t xml:space="preserve">Nutzungshäufigkeit der Webseiten und mobilen Anwendungen durch Menschen mit Behinderungen.</w:t>
-      </w:r>
-    </w:p>
-    <w:p>
-      <w:pPr>
-        <w:pStyle w:val="FirstParagraph"/>
-      </w:pPr>
-      <w:r>
-        <w:t xml:space="preserve">Ziel ist, dass durch die Umsetzung der Barrierefreiheit keine übermäßige organisatorische oder finanzielle Last entsteht.</w:t>
-      </w:r>
-      <w:r>
-        <w:t xml:space="preserve"> </w:t>
-      </w:r>
-      <w:r>
-        <w:t xml:space="preserve">Da die Umsetzung von barrierefreiem Webdesign Vorteile mit sich bringt wie</w:t>
-      </w:r>
-    </w:p>
-    <w:p>
-      <w:pPr>
-        <w:pStyle w:val="Compact"/>
-        <w:numPr>
-          <w:numId w:val="1050"/>
-          <w:ilvl w:val="0"/>
-        </w:numPr>
-      </w:pPr>
-      <w:r>
-        <w:t xml:space="preserve">responsives Design,</w:t>
-      </w:r>
-    </w:p>
-    <w:p>
-      <w:pPr>
-        <w:pStyle w:val="Compact"/>
-        <w:numPr>
-          <w:numId w:val="1050"/>
-          <w:ilvl w:val="0"/>
-        </w:numPr>
-      </w:pPr>
-      <w:r>
-        <w:t xml:space="preserve">Nutzung der Angebote von jedem Endgerät</w:t>
-      </w:r>
-      <w:r>
-        <w:br w:type="textWrapping"/>
-      </w:r>
-    </w:p>
-    <w:p>
-      <w:pPr>
-        <w:pStyle w:val="Compact"/>
-        <w:numPr>
-          <w:numId w:val="1050"/>
-          <w:ilvl w:val="0"/>
-        </w:numPr>
-      </w:pPr>
-      <w:r>
-        <w:t xml:space="preserve">Optimierung der Inhalte für Suchmaschinen</w:t>
-      </w:r>
-    </w:p>
-    <w:p>
-      <w:pPr>
-        <w:pStyle w:val="FirstParagraph"/>
-      </w:pPr>
-      <w:r>
-        <w:t xml:space="preserve">überwiegen die Investitionen die Kosten.</w:t>
-      </w:r>
-    </w:p>
-    <w:p>
-      <w:pPr>
-        <w:pStyle w:val="berschrift3"/>
-      </w:pPr>
-      <w:bookmarkStart w:id="180" w:name="durchsetzungsmöglichkeiten-für-betroffene"/>
-      <w:r>
-        <w:t xml:space="preserve">Durchsetzungsmöglichkeiten für Betroffene</w:t>
-      </w:r>
-      <w:bookmarkEnd w:id="180"/>
-    </w:p>
-    <w:p>
-      <w:pPr>
-        <w:pStyle w:val="FirstParagraph"/>
-      </w:pPr>
-      <w:r>
         <w:t xml:space="preserve">Für Öffentliche Stellen unter Verantwortung des Bundes ist die</w:t>
       </w:r>
       <w:r>
         <w:t xml:space="preserve"> </w:t>
       </w:r>
-      <w:hyperlink r:id="rId181">
+      <w:hyperlink r:id="rId182">
         <w:r>
           <w:rPr>
             <w:rStyle w:val="Hyperlink"/>
@@ -10481,7 +10634,7 @@
       <w:pPr>
         <w:pStyle w:val="Compact"/>
         <w:numPr>
-          <w:numId w:val="1051"/>
+          <w:numId w:val="1054"/>
           <w:ilvl w:val="0"/>
         </w:numPr>
       </w:pPr>
@@ -10493,7 +10646,7 @@
       <w:pPr>
         <w:pStyle w:val="Compact"/>
         <w:numPr>
-          <w:numId w:val="1051"/>
+          <w:numId w:val="1054"/>
           <w:ilvl w:val="0"/>
         </w:numPr>
       </w:pPr>
@@ -10505,7 +10658,7 @@
       <w:pPr>
         <w:pStyle w:val="Compact"/>
         <w:numPr>
-          <w:numId w:val="1051"/>
+          <w:numId w:val="1054"/>
           <w:ilvl w:val="0"/>
         </w:numPr>
       </w:pPr>
@@ -10517,7 +10670,7 @@
       <w:pPr>
         <w:pStyle w:val="Compact"/>
         <w:numPr>
-          <w:numId w:val="1051"/>
+          <w:numId w:val="1054"/>
           <w:ilvl w:val="0"/>
         </w:numPr>
       </w:pPr>
@@ -10529,7 +10682,7 @@
       <w:pPr>
         <w:pStyle w:val="Compact"/>
         <w:numPr>
-          <w:numId w:val="1051"/>
+          <w:numId w:val="1054"/>
           <w:ilvl w:val="0"/>
         </w:numPr>
       </w:pPr>
@@ -10541,21 +10694,21 @@
       <w:pPr>
         <w:pStyle w:val="berschrift3"/>
       </w:pPr>
-      <w:bookmarkStart w:id="182" w:name="bayerische-besonderheiten"/>
+      <w:bookmarkStart w:id="183" w:name="bayerische-besonderheiten"/>
       <w:r>
         <w:t xml:space="preserve">Bayerische Besonderheiten</w:t>
       </w:r>
-      <w:bookmarkEnd w:id="182"/>
+      <w:bookmarkEnd w:id="183"/>
     </w:p>
     <w:p>
       <w:pPr>
         <w:pStyle w:val="berschrift4"/>
       </w:pPr>
-      <w:bookmarkStart w:id="183" w:name="behandlung-von-schlichtungsverfahren-überwachungs--und-kontrollfunktion"/>
+      <w:bookmarkStart w:id="184" w:name="behandlung-von-schlichtungsverfahren-überwachungs--und-kontrollfunktion"/>
       <w:r>
         <w:t xml:space="preserve">Behandlung von Schlichtungsverfahren, Überwachungs- und Kontrollfunktion</w:t>
       </w:r>
-      <w:bookmarkEnd w:id="183"/>
+      <w:bookmarkEnd w:id="184"/>
     </w:p>
     <w:p>
       <w:pPr>
@@ -10576,7 +10729,7 @@
     <w:p>
       <w:pPr>
         <w:numPr>
-          <w:numId w:val="1052"/>
+          <w:numId w:val="1055"/>
           <w:ilvl w:val="0"/>
         </w:numPr>
       </w:pPr>
@@ -10587,7 +10740,7 @@
     <w:p>
       <w:pPr>
         <w:numPr>
-          <w:numId w:val="1052"/>
+          <w:numId w:val="1055"/>
           <w:ilvl w:val="0"/>
         </w:numPr>
       </w:pPr>
@@ -10598,7 +10751,7 @@
     <w:p>
       <w:pPr>
         <w:numPr>
-          <w:numId w:val="1052"/>
+          <w:numId w:val="1055"/>
           <w:ilvl w:val="0"/>
         </w:numPr>
       </w:pPr>
@@ -10610,11 +10763,11 @@
       <w:pPr>
         <w:pStyle w:val="berschrift4"/>
       </w:pPr>
-      <w:bookmarkStart w:id="184" w:name="bayerische-fristen"/>
+      <w:bookmarkStart w:id="185" w:name="bayerische-fristen"/>
       <w:r>
         <w:t xml:space="preserve">Bayerische Fristen</w:t>
       </w:r>
-      <w:bookmarkEnd w:id="184"/>
+      <w:bookmarkEnd w:id="185"/>
     </w:p>
     <w:p>
       <w:pPr>
@@ -10636,7 +10789,7 @@
       <w:pPr>
         <w:pStyle w:val="Compact"/>
         <w:numPr>
-          <w:numId w:val="1053"/>
+          <w:numId w:val="1056"/>
           <w:ilvl w:val="0"/>
         </w:numPr>
       </w:pPr>
@@ -10648,7 +10801,7 @@
       <w:pPr>
         <w:pStyle w:val="Compact"/>
         <w:numPr>
-          <w:numId w:val="1053"/>
+          <w:numId w:val="1056"/>
           <w:ilvl w:val="0"/>
         </w:numPr>
       </w:pPr>
@@ -10660,7 +10813,7 @@
       <w:pPr>
         <w:pStyle w:val="Compact"/>
         <w:numPr>
-          <w:numId w:val="1053"/>
+          <w:numId w:val="1056"/>
           <w:ilvl w:val="0"/>
         </w:numPr>
       </w:pPr>
@@ -10706,11 +10859,11 @@
       <w:pPr>
         <w:pStyle w:val="berschrift4"/>
       </w:pPr>
-      <w:bookmarkStart w:id="185" w:name="entwicklung-und-ablauf-der-umsetzungsfristen-in-bayern-seit-2005"/>
+      <w:bookmarkStart w:id="186" w:name="entwicklung-und-ablauf-der-umsetzungsfristen-in-bayern-seit-2005"/>
       <w:r>
         <w:t xml:space="preserve">Entwicklung und Ablauf der Umsetzungsfristen in Bayern seit 2005</w:t>
       </w:r>
-      <w:bookmarkEnd w:id="185"/>
+      <w:bookmarkEnd w:id="186"/>
     </w:p>
     <w:tbl>
       <w:tblPr>
@@ -10795,10 +10948,10 @@
               <w:jc w:val="left"/>
             </w:pPr>
             <w:r>
-              <w:t xml:space="preserve">BayBITV 2.0</w:t>
+              <w:t xml:space="preserve">BayEGovV</w:t>
             </w:r>
             <w:r>
-              <w:t xml:space="preserve">(2018)</w:t>
+              <w:t xml:space="preserve">(2016)</w:t>
             </w:r>
           </w:p>
         </w:tc>
@@ -10936,7 +11089,7 @@
               <w:jc w:val="left"/>
             </w:pPr>
             <w:r>
-              <w:t xml:space="preserve">ab 1. Oktober 2020</w:t>
+              <w:t xml:space="preserve">bereits abgelaufen (1. Oktober 2020)</w:t>
             </w:r>
           </w:p>
         </w:tc>
@@ -10982,7 +11135,7 @@
               <w:jc w:val="left"/>
             </w:pPr>
             <w:r>
-              <w:t xml:space="preserve">ab 1. Oktober 2019</w:t>
+              <w:t xml:space="preserve">bereits abgelaufen (1. Oktober 2019)</w:t>
             </w:r>
           </w:p>
         </w:tc>
@@ -11028,7 +11181,7 @@
               <w:jc w:val="left"/>
             </w:pPr>
             <w:r>
-              <w:t xml:space="preserve">ab 1. Oktober 2020</w:t>
+              <w:t xml:space="preserve">bereits abgelaufen (1. Oktober 2020)</w:t>
             </w:r>
           </w:p>
         </w:tc>
@@ -11074,7 +11227,7 @@
               <w:jc w:val="left"/>
             </w:pPr>
             <w:r>
-              <w:t xml:space="preserve">ab 1. Oktober 2019</w:t>
+              <w:t xml:space="preserve">bereits abgelaufen (1. Oktober 2019)</w:t>
             </w:r>
           </w:p>
         </w:tc>
@@ -11184,11 +11337,11 @@
       <w:pPr>
         <w:pStyle w:val="berschrift4"/>
       </w:pPr>
-      <w:bookmarkStart w:id="186" w:name="deutsche-gebärdensprache-und-leichte-sprache"/>
+      <w:bookmarkStart w:id="187" w:name="deutsche-gebärdensprache-und-leichte-sprache"/>
       <w:r>
         <w:t xml:space="preserve">Deutsche Gebärdensprache und Leichte Sprache</w:t>
       </w:r>
-      <w:bookmarkEnd w:id="186"/>
+      <w:bookmarkEnd w:id="187"/>
     </w:p>
     <w:p>
       <w:pPr>
@@ -11208,7 +11361,7 @@
       <w:pPr>
         <w:pStyle w:val="Compact"/>
         <w:numPr>
-          <w:numId w:val="1054"/>
+          <w:numId w:val="1057"/>
           <w:ilvl w:val="0"/>
         </w:numPr>
       </w:pPr>
@@ -11220,7 +11373,7 @@
       <w:pPr>
         <w:pStyle w:val="Compact"/>
         <w:numPr>
-          <w:numId w:val="1054"/>
+          <w:numId w:val="1057"/>
           <w:ilvl w:val="0"/>
         </w:numPr>
       </w:pPr>
@@ -11235,7 +11388,7 @@
       <w:pPr>
         <w:pStyle w:val="Compact"/>
         <w:numPr>
-          <w:numId w:val="1054"/>
+          <w:numId w:val="1057"/>
           <w:ilvl w:val="0"/>
         </w:numPr>
       </w:pPr>
@@ -11255,11 +11408,11 @@
       <w:pPr>
         <w:pStyle w:val="berschrift2"/>
       </w:pPr>
-      <w:bookmarkStart w:id="187" w:name="vertragliche-anforderungen-bei-auftragsarbeiten"/>
+      <w:bookmarkStart w:id="188" w:name="vertragliche-anforderungen-bei-auftragsarbeiten"/>
       <w:r>
         <w:t xml:space="preserve">Vertragliche Anforderungen bei Auftragsarbeiten</w:t>
       </w:r>
-      <w:bookmarkEnd w:id="187"/>
+      <w:bookmarkEnd w:id="188"/>
     </w:p>
     <w:p>
       <w:pPr>
@@ -11273,17 +11426,17 @@
       <w:pPr>
         <w:pStyle w:val="berschrift3"/>
       </w:pPr>
-      <w:bookmarkStart w:id="188" w:name="die-schritte-zum-auftrag-vereinfachte-darstellung"/>
+      <w:bookmarkStart w:id="189" w:name="die-schritte-zum-auftrag-vereinfachte-darstellung"/>
       <w:r>
         <w:t xml:space="preserve">Die Schritte zum Auftrag (vereinfachte Darstellung)</w:t>
       </w:r>
-      <w:bookmarkEnd w:id="188"/>
-    </w:p>
-    <w:p>
-      <w:pPr>
-        <w:pStyle w:val="Compact"/>
-        <w:numPr>
-          <w:numId w:val="1055"/>
+      <w:bookmarkEnd w:id="189"/>
+    </w:p>
+    <w:p>
+      <w:pPr>
+        <w:pStyle w:val="Compact"/>
+        <w:numPr>
+          <w:numId w:val="1058"/>
           <w:ilvl w:val="0"/>
         </w:numPr>
       </w:pPr>
@@ -11295,7 +11448,7 @@
       <w:pPr>
         <w:pStyle w:val="Compact"/>
         <w:numPr>
-          <w:numId w:val="1055"/>
+          <w:numId w:val="1058"/>
           <w:ilvl w:val="0"/>
         </w:numPr>
       </w:pPr>
@@ -11323,7 +11476,7 @@
       <w:r>
         <w:t xml:space="preserve"> </w:t>
       </w:r>
-      <w:hyperlink r:id="rId189">
+      <w:hyperlink r:id="rId190">
         <w:r>
           <w:rPr>
             <w:rStyle w:val="Hyperlink"/>
@@ -11342,48 +11495,12 @@
       <w:pPr>
         <w:pStyle w:val="Compact"/>
         <w:numPr>
-          <w:numId w:val="1055"/>
+          <w:numId w:val="1058"/>
           <w:ilvl w:val="0"/>
         </w:numPr>
       </w:pPr>
       <w:r>
         <w:t xml:space="preserve">Einhalten des Vergaberechts</w:t>
-      </w:r>
-    </w:p>
-    <w:p>
-      <w:pPr>
-        <w:pStyle w:val="Compact"/>
-        <w:numPr>
-          <w:numId w:val="1057"/>
-          <w:ilvl w:val="2"/>
-        </w:numPr>
-      </w:pPr>
-      <w:r>
-        <w:t xml:space="preserve">Dokumentation der Entscheidung und des Verfahrens</w:t>
-      </w:r>
-    </w:p>
-    <w:p>
-      <w:pPr>
-        <w:pStyle w:val="Compact"/>
-        <w:numPr>
-          <w:numId w:val="1058"/>
-          <w:ilvl w:val="2"/>
-        </w:numPr>
-      </w:pPr>
-      <w:r>
-        <w:t xml:space="preserve">Bis € 1000 (ohne Umsatzsteuer) ist eine Direktvergabe möglich</w:t>
-      </w:r>
-    </w:p>
-    <w:p>
-      <w:pPr>
-        <w:pStyle w:val="Compact"/>
-        <w:numPr>
-          <w:numId w:val="1059"/>
-          <w:ilvl w:val="2"/>
-        </w:numPr>
-      </w:pPr>
-      <w:r>
-        <w:t xml:space="preserve">Bis € 50.000 (ohne Umsatzsteuer) ist bei entsprechender Begründung die Vergabe nach Einholung von drei Angeboten möglich. Ab € 25.000 (ohne Umsatzsteuer) ist eine elektronische Vergabe vorgesehen.</w:t>
       </w:r>
     </w:p>
     <w:p>
@@ -11395,76 +11512,31 @@
         </w:numPr>
       </w:pPr>
       <w:r>
-        <w:t xml:space="preserve">Bei größeren Aufträgen sollte stehts eine Abstimmung mit dem Einkauf erfolgen</w:t>
-      </w:r>
-    </w:p>
-    <w:p>
-      <w:pPr>
-        <w:pStyle w:val="berschrift3"/>
-      </w:pPr>
-      <w:bookmarkStart w:id="190" w:name="die-schritte-nach-dem-auftrag"/>
-      <w:r>
-        <w:t xml:space="preserve">Die Schritte nach dem Auftrag</w:t>
-      </w:r>
-      <w:bookmarkEnd w:id="190"/>
+        <w:t xml:space="preserve">Dokumentation der Entscheidung und des Verfahrens</w:t>
+      </w:r>
     </w:p>
     <w:p>
       <w:pPr>
         <w:pStyle w:val="Compact"/>
         <w:numPr>
           <w:numId w:val="1061"/>
-          <w:ilvl w:val="0"/>
-        </w:numPr>
-      </w:pPr>
-      <w:r>
-        <w:t xml:space="preserve">Prüfung des Werkes bei der Abnahme auf seine Barrierefreiheit, ggf. mit Hilfe Ihres Rechenzentrums</w:t>
-      </w:r>
-    </w:p>
-    <w:p>
-      <w:pPr>
-        <w:pStyle w:val="Compact"/>
-        <w:numPr>
-          <w:numId w:val="1061"/>
-          <w:ilvl w:val="0"/>
-        </w:numPr>
-      </w:pPr>
-      <w:r>
-        <w:t xml:space="preserve">Vorbehalten der Abnahme bis zur erfolgreichen Barrierefreiheitsprüfung</w:t>
-      </w:r>
-    </w:p>
-    <w:p>
-      <w:pPr>
-        <w:pStyle w:val="Compact"/>
-        <w:numPr>
-          <w:numId w:val="1061"/>
-          <w:ilvl w:val="0"/>
-        </w:numPr>
-      </w:pPr>
-      <w:r>
-        <w:t xml:space="preserve">Bei fehlender Barrierefreiheit: Setzen einer Frist von ca. zwei Wochen bis einem Monat zur Umsetzung der Barrierefreiheit</w:t>
-      </w:r>
-    </w:p>
-    <w:p>
-      <w:pPr>
-        <w:pStyle w:val="Compact"/>
-        <w:numPr>
-          <w:numId w:val="1061"/>
-          <w:ilvl w:val="0"/>
-        </w:numPr>
-      </w:pPr>
-      <w:r>
-        <w:t xml:space="preserve">Erneute Prüfung auf Barrierefreiheit</w:t>
-      </w:r>
-    </w:p>
-    <w:p>
-      <w:pPr>
-        <w:numPr>
-          <w:numId w:val="1061"/>
-          <w:ilvl w:val="0"/>
-        </w:numPr>
-      </w:pPr>
-      <w:r>
-        <w:t xml:space="preserve">Nach Fristablauf Durchsetzung Ihrer Rechte anstreben</w:t>
+          <w:ilvl w:val="2"/>
+        </w:numPr>
+      </w:pPr>
+      <w:r>
+        <w:t xml:space="preserve">Bis € 1000 (ohne Umsatzsteuer) ist eine Direktvergabe möglich</w:t>
+      </w:r>
+    </w:p>
+    <w:p>
+      <w:pPr>
+        <w:pStyle w:val="Compact"/>
+        <w:numPr>
+          <w:numId w:val="1062"/>
+          <w:ilvl w:val="2"/>
+        </w:numPr>
+      </w:pPr>
+      <w:r>
+        <w:t xml:space="preserve">Bis € 50.000 (ohne Umsatzsteuer) ist bei entsprechender Begründung die Vergabe nach Einholung von drei Angeboten möglich. Ab € 25.000 (ohne Umsatzsteuer) ist eine elektronische Vergabe vorgesehen.</w:t>
       </w:r>
     </w:p>
     <w:p>
@@ -11476,6 +11548,87 @@
         </w:numPr>
       </w:pPr>
       <w:r>
+        <w:t xml:space="preserve">Bei größeren Aufträgen sollte stehts eine Abstimmung mit dem Einkauf erfolgen</w:t>
+      </w:r>
+    </w:p>
+    <w:p>
+      <w:pPr>
+        <w:pStyle w:val="berschrift3"/>
+      </w:pPr>
+      <w:bookmarkStart w:id="191" w:name="die-schritte-nach-dem-auftrag"/>
+      <w:r>
+        <w:t xml:space="preserve">Die Schritte nach dem Auftrag</w:t>
+      </w:r>
+      <w:bookmarkEnd w:id="191"/>
+    </w:p>
+    <w:p>
+      <w:pPr>
+        <w:pStyle w:val="Compact"/>
+        <w:numPr>
+          <w:numId w:val="1064"/>
+          <w:ilvl w:val="0"/>
+        </w:numPr>
+      </w:pPr>
+      <w:r>
+        <w:t xml:space="preserve">Prüfung des Werkes bei der Abnahme auf seine Barrierefreiheit, ggf. mit Hilfe Ihres Rechenzentrums</w:t>
+      </w:r>
+    </w:p>
+    <w:p>
+      <w:pPr>
+        <w:pStyle w:val="Compact"/>
+        <w:numPr>
+          <w:numId w:val="1064"/>
+          <w:ilvl w:val="0"/>
+        </w:numPr>
+      </w:pPr>
+      <w:r>
+        <w:t xml:space="preserve">Vorbehalten der Abnahme bis zur erfolgreichen Barrierefreiheitsprüfung</w:t>
+      </w:r>
+    </w:p>
+    <w:p>
+      <w:pPr>
+        <w:pStyle w:val="Compact"/>
+        <w:numPr>
+          <w:numId w:val="1064"/>
+          <w:ilvl w:val="0"/>
+        </w:numPr>
+      </w:pPr>
+      <w:r>
+        <w:t xml:space="preserve">Bei fehlender Barrierefreiheit: Setzen einer Frist von ca. zwei Wochen bis einem Monat zur Umsetzung der Barrierefreiheit</w:t>
+      </w:r>
+    </w:p>
+    <w:p>
+      <w:pPr>
+        <w:pStyle w:val="Compact"/>
+        <w:numPr>
+          <w:numId w:val="1064"/>
+          <w:ilvl w:val="0"/>
+        </w:numPr>
+      </w:pPr>
+      <w:r>
+        <w:t xml:space="preserve">Erneute Prüfung auf Barrierefreiheit</w:t>
+      </w:r>
+    </w:p>
+    <w:p>
+      <w:pPr>
+        <w:numPr>
+          <w:numId w:val="1064"/>
+          <w:ilvl w:val="0"/>
+        </w:numPr>
+      </w:pPr>
+      <w:r>
+        <w:t xml:space="preserve">Nach Fristablauf Durchsetzung Ihrer Rechte anstreben</w:t>
+      </w:r>
+    </w:p>
+    <w:p>
+      <w:pPr>
+        <w:pStyle w:val="Compact"/>
+        <w:numPr>
+          <w:numId w:val="1066"/>
+          <w:ilvl w:val="2"/>
+        </w:numPr>
+      </w:pPr>
+      <w:r>
         <w:t xml:space="preserve">Verlangen eines Vorschusses in Höhe der Kosten für die Herstellung der Barrierefreiheit</w:t>
       </w:r>
     </w:p>
@@ -11483,7 +11636,7 @@
       <w:pPr>
         <w:pStyle w:val="Compact"/>
         <w:numPr>
-          <w:numId w:val="1064"/>
+          <w:numId w:val="1067"/>
           <w:ilvl w:val="2"/>
         </w:numPr>
       </w:pPr>
@@ -11495,7 +11648,7 @@
       <w:pPr>
         <w:pStyle w:val="Compact"/>
         <w:numPr>
-          <w:numId w:val="1065"/>
+          <w:numId w:val="1068"/>
           <w:ilvl w:val="2"/>
         </w:numPr>
       </w:pPr>
@@ -11507,11 +11660,11 @@
       <w:pPr>
         <w:pStyle w:val="berschrift2"/>
       </w:pPr>
-      <w:bookmarkStart w:id="191" w:name="weitere-pflichtangaben-auf-webseiten"/>
+      <w:bookmarkStart w:id="192" w:name="weitere-pflichtangaben-auf-webseiten"/>
       <w:r>
         <w:t xml:space="preserve">Weitere Pflichtangaben auf Webseiten</w:t>
       </w:r>
-      <w:bookmarkEnd w:id="191"/>
+      <w:bookmarkEnd w:id="192"/>
     </w:p>
     <w:p>
       <w:pPr>
@@ -11525,11 +11678,11 @@
       <w:pPr>
         <w:pStyle w:val="berschrift3"/>
       </w:pPr>
-      <w:bookmarkStart w:id="192" w:name="impressum"/>
+      <w:bookmarkStart w:id="193" w:name="impressum"/>
       <w:r>
         <w:t xml:space="preserve">Impressum</w:t>
       </w:r>
-      <w:bookmarkEnd w:id="192"/>
+      <w:bookmarkEnd w:id="193"/>
     </w:p>
     <w:p>
       <w:pPr>
@@ -11549,7 +11702,7 @@
       <w:r>
         <w:t xml:space="preserve"> </w:t>
       </w:r>
-      <w:hyperlink r:id="rId193">
+      <w:hyperlink r:id="rId194">
         <w:r>
           <w:rPr>
             <w:rStyle w:val="Hyperlink"/>
@@ -11568,11 +11721,11 @@
       <w:pPr>
         <w:pStyle w:val="berschrift3"/>
       </w:pPr>
-      <w:bookmarkStart w:id="194" w:name="datenschutzerklärung"/>
+      <w:bookmarkStart w:id="195" w:name="datenschutzerklärung"/>
       <w:r>
         <w:t xml:space="preserve">Datenschutzerklärung</w:t>
       </w:r>
-      <w:bookmarkEnd w:id="194"/>
+      <w:bookmarkEnd w:id="195"/>
     </w:p>
     <w:p>
       <w:pPr>
@@ -11594,17 +11747,17 @@
       <w:pPr>
         <w:pStyle w:val="berschrift2"/>
       </w:pPr>
-      <w:bookmarkStart w:id="195" w:name="handlungsempfehlungen"/>
+      <w:bookmarkStart w:id="196" w:name="handlungsempfehlungen"/>
       <w:r>
         <w:t xml:space="preserve">Handlungsempfehlungen</w:t>
       </w:r>
-      <w:bookmarkEnd w:id="195"/>
-    </w:p>
-    <w:p>
-      <w:pPr>
-        <w:pStyle w:val="Compact"/>
-        <w:numPr>
-          <w:numId w:val="1066"/>
+      <w:bookmarkEnd w:id="196"/>
+    </w:p>
+    <w:p>
+      <w:pPr>
+        <w:pStyle w:val="Compact"/>
+        <w:numPr>
+          <w:numId w:val="1069"/>
           <w:ilvl w:val="0"/>
         </w:numPr>
       </w:pPr>
@@ -11616,7 +11769,7 @@
       <w:pPr>
         <w:pStyle w:val="Compact"/>
         <w:numPr>
-          <w:numId w:val="1066"/>
+          <w:numId w:val="1069"/>
           <w:ilvl w:val="0"/>
         </w:numPr>
       </w:pPr>
@@ -11628,7 +11781,7 @@
       <w:pPr>
         <w:pStyle w:val="Compact"/>
         <w:numPr>
-          <w:numId w:val="1067"/>
+          <w:numId w:val="1070"/>
           <w:ilvl w:val="1"/>
         </w:numPr>
       </w:pPr>
@@ -11640,7 +11793,7 @@
       <w:pPr>
         <w:pStyle w:val="Compact"/>
         <w:numPr>
-          <w:numId w:val="1067"/>
+          <w:numId w:val="1070"/>
           <w:ilvl w:val="1"/>
         </w:numPr>
       </w:pPr>
@@ -11652,7 +11805,7 @@
       <w:pPr>
         <w:pStyle w:val="Compact"/>
         <w:numPr>
-          <w:numId w:val="1067"/>
+          <w:numId w:val="1070"/>
           <w:ilvl w:val="1"/>
         </w:numPr>
       </w:pPr>
@@ -11664,7 +11817,7 @@
       <w:pPr>
         <w:pStyle w:val="Compact"/>
         <w:numPr>
-          <w:numId w:val="1066"/>
+          <w:numId w:val="1069"/>
           <w:ilvl w:val="0"/>
         </w:numPr>
       </w:pPr>
@@ -11676,7 +11829,7 @@
       <w:pPr>
         <w:pStyle w:val="Compact"/>
         <w:numPr>
-          <w:numId w:val="1066"/>
+          <w:numId w:val="1069"/>
           <w:ilvl w:val="0"/>
         </w:numPr>
       </w:pPr>
@@ -11688,7 +11841,7 @@
       <w:pPr>
         <w:pStyle w:val="Compact"/>
         <w:numPr>
-          <w:numId w:val="1066"/>
+          <w:numId w:val="1069"/>
           <w:ilvl w:val="0"/>
         </w:numPr>
       </w:pPr>
@@ -11700,7 +11853,7 @@
       <w:pPr>
         <w:pStyle w:val="Compact"/>
         <w:numPr>
-          <w:numId w:val="1066"/>
+          <w:numId w:val="1069"/>
           <w:ilvl w:val="0"/>
         </w:numPr>
       </w:pPr>
@@ -11712,7 +11865,7 @@
       <w:pPr>
         <w:pStyle w:val="Compact"/>
         <w:numPr>
-          <w:numId w:val="1066"/>
+          <w:numId w:val="1069"/>
           <w:ilvl w:val="0"/>
         </w:numPr>
       </w:pPr>
@@ -11724,7 +11877,7 @@
       <w:pPr>
         <w:pStyle w:val="Compact"/>
         <w:numPr>
-          <w:numId w:val="1066"/>
+          <w:numId w:val="1069"/>
           <w:ilvl w:val="0"/>
         </w:numPr>
       </w:pPr>
@@ -11736,17 +11889,17 @@
       <w:pPr>
         <w:pStyle w:val="berschrift2"/>
       </w:pPr>
-      <w:bookmarkStart w:id="196" w:name="vertiefung-7"/>
+      <w:bookmarkStart w:id="197" w:name="vertiefung-7"/>
       <w:r>
         <w:t xml:space="preserve">Vertiefung</w:t>
       </w:r>
-      <w:bookmarkEnd w:id="196"/>
-    </w:p>
-    <w:p>
-      <w:pPr>
-        <w:pStyle w:val="Compact"/>
-        <w:numPr>
-          <w:numId w:val="1068"/>
+      <w:bookmarkEnd w:id="197"/>
+    </w:p>
+    <w:p>
+      <w:pPr>
+        <w:pStyle w:val="Compact"/>
+        <w:numPr>
+          <w:numId w:val="1071"/>
           <w:ilvl w:val="0"/>
         </w:numPr>
       </w:pPr>
@@ -11756,7 +11909,7 @@
       <w:r>
         <w:t xml:space="preserve"> </w:t>
       </w:r>
-      <w:hyperlink r:id="rId189">
+      <w:hyperlink r:id="rId190">
         <w:r>
           <w:rPr>
             <w:rStyle w:val="Hyperlink"/>
@@ -11769,21 +11922,21 @@
       <w:pPr>
         <w:pStyle w:val="berschrift1"/>
       </w:pPr>
-      <w:bookmarkStart w:id="197" w:name="satzungen"/>
+      <w:bookmarkStart w:id="198" w:name="satzungen"/>
       <w:r>
         <w:t xml:space="preserve">Satzungen</w:t>
       </w:r>
-      <w:bookmarkEnd w:id="197"/>
+      <w:bookmarkEnd w:id="198"/>
     </w:p>
     <w:p>
       <w:pPr>
         <w:pStyle w:val="berschrift2"/>
       </w:pPr>
-      <w:bookmarkStart w:id="198" w:name="aufgabenbereich-und-zielgruppe-3"/>
+      <w:bookmarkStart w:id="199" w:name="aufgabenbereich-und-zielgruppe-3"/>
       <w:r>
         <w:t xml:space="preserve">Aufgabenbereich und Zielgruppe</w:t>
       </w:r>
-      <w:bookmarkEnd w:id="198"/>
+      <w:bookmarkEnd w:id="199"/>
     </w:p>
     <w:p>
       <w:pPr>
@@ -11813,7 +11966,7 @@
       <w:pPr>
         <w:pStyle w:val="Compact"/>
         <w:numPr>
-          <w:numId w:val="1069"/>
+          <w:numId w:val="1072"/>
           <w:ilvl w:val="0"/>
         </w:numPr>
       </w:pPr>
@@ -11825,7 +11978,7 @@
       <w:pPr>
         <w:pStyle w:val="Compact"/>
         <w:numPr>
-          <w:numId w:val="1069"/>
+          <w:numId w:val="1072"/>
           <w:ilvl w:val="0"/>
         </w:numPr>
       </w:pPr>
@@ -11843,11 +11996,11 @@
       <w:pPr>
         <w:pStyle w:val="berschrift2"/>
       </w:pPr>
-      <w:bookmarkStart w:id="199" w:name="grundlagen-3"/>
+      <w:bookmarkStart w:id="200" w:name="grundlagen-3"/>
       <w:r>
         <w:t xml:space="preserve">Grundlagen</w:t>
       </w:r>
-      <w:bookmarkEnd w:id="199"/>
+      <w:bookmarkEnd w:id="200"/>
     </w:p>
     <w:p>
       <w:pPr>
@@ -11867,21 +12020,21 @@
       <w:pPr>
         <w:pStyle w:val="berschrift2"/>
       </w:pPr>
-      <w:bookmarkStart w:id="200" w:name="umsetzung-3"/>
+      <w:bookmarkStart w:id="201" w:name="umsetzung-3"/>
       <w:r>
         <w:t xml:space="preserve">Umsetzung</w:t>
       </w:r>
-      <w:bookmarkEnd w:id="200"/>
+      <w:bookmarkEnd w:id="201"/>
     </w:p>
     <w:p>
       <w:pPr>
         <w:pStyle w:val="berschrift3"/>
       </w:pPr>
-      <w:bookmarkStart w:id="201" w:name="allgemeines-zu-satzungen-und-prüfungsordnungen"/>
+      <w:bookmarkStart w:id="202" w:name="allgemeines-zu-satzungen-und-prüfungsordnungen"/>
       <w:r>
         <w:t xml:space="preserve">Allgemeines zu Satzungen und Prüfungsordnungen</w:t>
       </w:r>
-      <w:bookmarkEnd w:id="201"/>
+      <w:bookmarkEnd w:id="202"/>
     </w:p>
     <w:p>
       <w:pPr>
@@ -11893,7 +12046,7 @@
       <w:r>
         <w:t xml:space="preserve"> </w:t>
       </w:r>
-      <w:hyperlink r:id="rId202">
+      <w:hyperlink r:id="rId203">
         <w:r>
           <w:rPr>
             <w:rStyle w:val="Hyperlink"/>
@@ -11954,11 +12107,11 @@
       <w:pPr>
         <w:pStyle w:val="berschrift3"/>
       </w:pPr>
-      <w:bookmarkStart w:id="203" w:name="neue-satzungen-und-prüfungsordnungen"/>
+      <w:bookmarkStart w:id="204" w:name="neue-satzungen-und-prüfungsordnungen"/>
       <w:r>
         <w:t xml:space="preserve">Neue Satzungen und Prüfungsordnungen</w:t>
       </w:r>
-      <w:bookmarkEnd w:id="203"/>
+      <w:bookmarkEnd w:id="204"/>
     </w:p>
     <w:p>
       <w:pPr>
@@ -11972,11 +12125,11 @@
       <w:pPr>
         <w:pStyle w:val="berschrift3"/>
       </w:pPr>
-      <w:bookmarkStart w:id="204" w:name="änderungssatzungen-und-änderungen-in-prüfungsordnungen"/>
+      <w:bookmarkStart w:id="205" w:name="änderungssatzungen-und-änderungen-in-prüfungsordnungen"/>
       <w:r>
         <w:t xml:space="preserve">Änderungssatzungen und Änderungen in Prüfungsordnungen</w:t>
       </w:r>
-      <w:bookmarkEnd w:id="204"/>
+      <w:bookmarkEnd w:id="205"/>
     </w:p>
     <w:p>
       <w:pPr>
@@ -11990,11 +12143,11 @@
       <w:pPr>
         <w:pStyle w:val="berschrift3"/>
       </w:pPr>
-      <w:bookmarkStart w:id="205" w:name="ordnungen-und-sonstige-rechtsdokumente"/>
+      <w:bookmarkStart w:id="206" w:name="ordnungen-und-sonstige-rechtsdokumente"/>
       <w:r>
         <w:t xml:space="preserve">Ordnungen und sonstige Rechtsdokumente</w:t>
       </w:r>
-      <w:bookmarkEnd w:id="205"/>
+      <w:bookmarkEnd w:id="206"/>
     </w:p>
     <w:p>
       <w:pPr>
@@ -12008,11 +12161,11 @@
       <w:pPr>
         <w:pStyle w:val="berschrift3"/>
       </w:pPr>
-      <w:bookmarkStart w:id="206" w:name="empfehlung"/>
+      <w:bookmarkStart w:id="207" w:name="empfehlung"/>
       <w:r>
         <w:t xml:space="preserve">Empfehlung</w:t>
       </w:r>
-      <w:bookmarkEnd w:id="206"/>
+      <w:bookmarkEnd w:id="207"/>
     </w:p>
     <w:p>
       <w:pPr>
@@ -12034,27 +12187,27 @@
       <w:pPr>
         <w:pStyle w:val="berschrift2"/>
       </w:pPr>
-      <w:bookmarkStart w:id="207" w:name="rechtsquellen"/>
+      <w:bookmarkStart w:id="208" w:name="rechtsquellen"/>
       <w:r>
         <w:t xml:space="preserve">Rechtsquellen</w:t>
       </w:r>
-      <w:bookmarkEnd w:id="207"/>
+      <w:bookmarkEnd w:id="208"/>
     </w:p>
     <w:p>
       <w:pPr>
         <w:pStyle w:val="berschrift3"/>
       </w:pPr>
-      <w:bookmarkStart w:id="208" w:name="grundgesetz"/>
+      <w:bookmarkStart w:id="209" w:name="grundgesetz"/>
       <w:r>
         <w:t xml:space="preserve">Grundgesetz</w:t>
       </w:r>
-      <w:bookmarkEnd w:id="208"/>
-    </w:p>
-    <w:p>
-      <w:pPr>
-        <w:pStyle w:val="Compact"/>
-        <w:numPr>
-          <w:numId w:val="1070"/>
+      <w:bookmarkEnd w:id="209"/>
+    </w:p>
+    <w:p>
+      <w:pPr>
+        <w:pStyle w:val="Compact"/>
+        <w:numPr>
+          <w:numId w:val="1073"/>
           <w:ilvl w:val="0"/>
         </w:numPr>
       </w:pPr>
@@ -12064,7 +12217,7 @@
       <w:r>
         <w:t xml:space="preserve"> </w:t>
       </w:r>
-      <w:hyperlink r:id="rId209">
+      <w:hyperlink r:id="rId210">
         <w:r>
           <w:rPr>
             <w:rStyle w:val="Hyperlink"/>
@@ -12077,7 +12230,7 @@
       <w:pPr>
         <w:pStyle w:val="Compact"/>
         <w:numPr>
-          <w:numId w:val="1070"/>
+          <w:numId w:val="1073"/>
           <w:ilvl w:val="0"/>
         </w:numPr>
       </w:pPr>
@@ -12087,7 +12240,7 @@
       <w:r>
         <w:t xml:space="preserve"> </w:t>
       </w:r>
-      <w:hyperlink r:id="rId210">
+      <w:hyperlink r:id="rId211">
         <w:r>
           <w:rPr>
             <w:rStyle w:val="Hyperlink"/>
@@ -12100,17 +12253,17 @@
       <w:pPr>
         <w:pStyle w:val="berschrift3"/>
       </w:pPr>
-      <w:bookmarkStart w:id="211" w:name="völkerrechtliche-vereinbarungen-und-verträge"/>
+      <w:bookmarkStart w:id="212" w:name="völkerrechtliche-vereinbarungen-und-verträge"/>
       <w:r>
         <w:t xml:space="preserve">Völkerrechtliche Vereinbarungen und Verträge</w:t>
       </w:r>
-      <w:bookmarkEnd w:id="211"/>
-    </w:p>
-    <w:p>
-      <w:pPr>
-        <w:pStyle w:val="Compact"/>
-        <w:numPr>
-          <w:numId w:val="1071"/>
+      <w:bookmarkEnd w:id="212"/>
+    </w:p>
+    <w:p>
+      <w:pPr>
+        <w:pStyle w:val="Compact"/>
+        <w:numPr>
+          <w:numId w:val="1074"/>
           <w:ilvl w:val="0"/>
         </w:numPr>
       </w:pPr>
@@ -12120,7 +12273,7 @@
       <w:r>
         <w:t xml:space="preserve"> </w:t>
       </w:r>
-      <w:hyperlink r:id="rId212">
+      <w:hyperlink r:id="rId213">
         <w:r>
           <w:rPr>
             <w:rStyle w:val="Hyperlink"/>
@@ -12133,11 +12286,11 @@
       <w:pPr>
         <w:pStyle w:val="berschrift3"/>
       </w:pPr>
-      <w:bookmarkStart w:id="213" w:name="bundesgesetze"/>
+      <w:bookmarkStart w:id="214" w:name="bundesgesetze"/>
       <w:r>
         <w:t xml:space="preserve">Bundesgesetze</w:t>
       </w:r>
-      <w:bookmarkEnd w:id="213"/>
+      <w:bookmarkEnd w:id="214"/>
     </w:p>
     <w:p>
       <w:pPr>
@@ -12149,7 +12302,7 @@
       <w:r>
         <w:t xml:space="preserve"> </w:t>
       </w:r>
-      <w:hyperlink r:id="rId214">
+      <w:hyperlink r:id="rId215">
         <w:r>
           <w:rPr>
             <w:rStyle w:val="Hyperlink"/>
@@ -12162,7 +12315,7 @@
       <w:pPr>
         <w:pStyle w:val="Compact"/>
         <w:numPr>
-          <w:numId w:val="1072"/>
+          <w:numId w:val="1075"/>
           <w:ilvl w:val="0"/>
         </w:numPr>
       </w:pPr>
@@ -12174,7 +12327,7 @@
       <w:pPr>
         <w:pStyle w:val="Compact"/>
         <w:numPr>
-          <w:numId w:val="1072"/>
+          <w:numId w:val="1075"/>
           <w:ilvl w:val="0"/>
         </w:numPr>
       </w:pPr>
@@ -12186,17 +12339,17 @@
       <w:pPr>
         <w:pStyle w:val="berschrift3"/>
       </w:pPr>
-      <w:bookmarkStart w:id="215" w:name="bayerische-verfassung"/>
+      <w:bookmarkStart w:id="216" w:name="bayerische-verfassung"/>
       <w:r>
         <w:t xml:space="preserve">Bayerische Verfassung</w:t>
       </w:r>
-      <w:bookmarkEnd w:id="215"/>
-    </w:p>
-    <w:p>
-      <w:pPr>
-        <w:pStyle w:val="Compact"/>
-        <w:numPr>
-          <w:numId w:val="1073"/>
+      <w:bookmarkEnd w:id="216"/>
+    </w:p>
+    <w:p>
+      <w:pPr>
+        <w:pStyle w:val="Compact"/>
+        <w:numPr>
+          <w:numId w:val="1076"/>
           <w:ilvl w:val="0"/>
         </w:numPr>
       </w:pPr>
@@ -12206,7 +12359,7 @@
       <w:r>
         <w:t xml:space="preserve"> </w:t>
       </w:r>
-      <w:hyperlink r:id="rId216">
+      <w:hyperlink r:id="rId217">
         <w:r>
           <w:rPr>
             <w:rStyle w:val="Hyperlink"/>
@@ -12219,17 +12372,17 @@
       <w:pPr>
         <w:pStyle w:val="berschrift3"/>
       </w:pPr>
-      <w:bookmarkStart w:id="217" w:name="bayerisches-hochschulgesetz"/>
+      <w:bookmarkStart w:id="218" w:name="bayerisches-hochschulgesetz"/>
       <w:r>
         <w:t xml:space="preserve">Bayerisches Hochschulgesetz</w:t>
       </w:r>
-      <w:bookmarkEnd w:id="217"/>
-    </w:p>
-    <w:p>
-      <w:pPr>
-        <w:pStyle w:val="Compact"/>
-        <w:numPr>
-          <w:numId w:val="1074"/>
+      <w:bookmarkEnd w:id="218"/>
+    </w:p>
+    <w:p>
+      <w:pPr>
+        <w:pStyle w:val="Compact"/>
+        <w:numPr>
+          <w:numId w:val="1077"/>
           <w:ilvl w:val="0"/>
         </w:numPr>
       </w:pPr>
@@ -12239,7 +12392,7 @@
       <w:r>
         <w:t xml:space="preserve"> </w:t>
       </w:r>
-      <w:hyperlink r:id="rId218">
+      <w:hyperlink r:id="rId219">
         <w:r>
           <w:rPr>
             <w:rStyle w:val="Hyperlink"/>
@@ -12252,7 +12405,7 @@
       <w:pPr>
         <w:pStyle w:val="Compact"/>
         <w:numPr>
-          <w:numId w:val="1074"/>
+          <w:numId w:val="1077"/>
           <w:ilvl w:val="0"/>
         </w:numPr>
       </w:pPr>
@@ -12262,7 +12415,7 @@
       <w:r>
         <w:t xml:space="preserve"> </w:t>
       </w:r>
-      <w:hyperlink r:id="rId219">
+      <w:hyperlink r:id="rId220">
         <w:r>
           <w:rPr>
             <w:rStyle w:val="Hyperlink"/>
@@ -12275,7 +12428,7 @@
       <w:pPr>
         <w:pStyle w:val="Compact"/>
         <w:numPr>
-          <w:numId w:val="1074"/>
+          <w:numId w:val="1077"/>
           <w:ilvl w:val="0"/>
         </w:numPr>
       </w:pPr>
@@ -12285,7 +12438,7 @@
       <w:r>
         <w:t xml:space="preserve"> </w:t>
       </w:r>
-      <w:hyperlink r:id="rId220">
+      <w:hyperlink r:id="rId221">
         <w:r>
           <w:rPr>
             <w:rStyle w:val="Hyperlink"/>
@@ -12298,17 +12451,17 @@
       <w:pPr>
         <w:pStyle w:val="berschrift2"/>
       </w:pPr>
-      <w:bookmarkStart w:id="221" w:name="vertiefung-8"/>
+      <w:bookmarkStart w:id="222" w:name="vertiefung-8"/>
       <w:r>
         <w:t xml:space="preserve">Vertiefung</w:t>
       </w:r>
-      <w:bookmarkEnd w:id="221"/>
-    </w:p>
-    <w:p>
-      <w:pPr>
-        <w:pStyle w:val="Compact"/>
-        <w:numPr>
-          <w:numId w:val="1075"/>
+      <w:bookmarkEnd w:id="222"/>
+    </w:p>
+    <w:p>
+      <w:pPr>
+        <w:pStyle w:val="Compact"/>
+        <w:numPr>
+          <w:numId w:val="1078"/>
           <w:ilvl w:val="0"/>
         </w:numPr>
       </w:pPr>
@@ -12318,7 +12471,7 @@
       <w:r>
         <w:t xml:space="preserve"> </w:t>
       </w:r>
-      <w:hyperlink r:id="rId222">
+      <w:hyperlink r:id="rId223">
         <w:r>
           <w:rPr>
             <w:rStyle w:val="Hyperlink"/>
@@ -12331,7 +12484,7 @@
       <w:pPr>
         <w:pStyle w:val="Compact"/>
         <w:numPr>
-          <w:numId w:val="1075"/>
+          <w:numId w:val="1078"/>
           <w:ilvl w:val="0"/>
         </w:numPr>
       </w:pPr>
@@ -12341,7 +12494,7 @@
       <w:r>
         <w:t xml:space="preserve"> </w:t>
       </w:r>
-      <w:hyperlink r:id="rId223">
+      <w:hyperlink r:id="rId224">
         <w:r>
           <w:rPr>
             <w:rStyle w:val="Hyperlink"/>
@@ -12354,11 +12507,11 @@
       <w:pPr>
         <w:pStyle w:val="berschrift1"/>
       </w:pPr>
-      <w:bookmarkStart w:id="224" w:name="test-zur-barrierefreiheit"/>
+      <w:bookmarkStart w:id="225" w:name="test-zur-barrierefreiheit"/>
       <w:r>
         <w:t xml:space="preserve">Test zur Barrierefreiheit</w:t>
       </w:r>
-      <w:bookmarkEnd w:id="224"/>
+      <w:bookmarkEnd w:id="225"/>
     </w:p>
     <w:p>
       <w:pPr>
@@ -12372,7 +12525,7 @@
       <w:pPr>
         <w:pStyle w:val="berschrift2"/>
       </w:pPr>
-      <w:bookmarkStart w:id="225" w:name="schnelle-jedermann-sichtprüfung"/>
+      <w:bookmarkStart w:id="226" w:name="schnelle-jedermann-sichtprüfung"/>
       <w:r>
         <w:t xml:space="preserve">Schnelle</w:t>
       </w:r>
@@ -12391,7 +12544,7 @@
       <w:r>
         <w:t xml:space="preserve">-Sichtprüfung</w:t>
       </w:r>
-      <w:bookmarkEnd w:id="225"/>
+      <w:bookmarkEnd w:id="226"/>
     </w:p>
     <w:p>
       <w:pPr>
@@ -12415,7 +12568,7 @@
     <w:p>
       <w:pPr>
         <w:numPr>
-          <w:numId w:val="1076"/>
+          <w:numId w:val="1079"/>
           <w:ilvl w:val="0"/>
         </w:numPr>
       </w:pPr>
@@ -12440,7 +12593,7 @@
     <w:p>
       <w:pPr>
         <w:numPr>
-          <w:numId w:val="1076"/>
+          <w:numId w:val="1079"/>
           <w:ilvl w:val="0"/>
         </w:numPr>
       </w:pPr>
@@ -12465,7 +12618,7 @@
     <w:p>
       <w:pPr>
         <w:numPr>
-          <w:numId w:val="1076"/>
+          <w:numId w:val="1079"/>
           <w:ilvl w:val="0"/>
         </w:numPr>
       </w:pPr>
@@ -12490,7 +12643,7 @@
     <w:p>
       <w:pPr>
         <w:numPr>
-          <w:numId w:val="1076"/>
+          <w:numId w:val="1079"/>
           <w:ilvl w:val="0"/>
         </w:numPr>
       </w:pPr>
@@ -12515,7 +12668,7 @@
     <w:p>
       <w:pPr>
         <w:numPr>
-          <w:numId w:val="1076"/>
+          <w:numId w:val="1079"/>
           <w:ilvl w:val="0"/>
         </w:numPr>
       </w:pPr>
@@ -12546,7 +12699,7 @@
     <w:p>
       <w:pPr>
         <w:numPr>
-          <w:numId w:val="1076"/>
+          <w:numId w:val="1079"/>
           <w:ilvl w:val="0"/>
         </w:numPr>
       </w:pPr>
@@ -12586,7 +12739,7 @@
     <w:p>
       <w:pPr>
         <w:numPr>
-          <w:numId w:val="1076"/>
+          <w:numId w:val="1079"/>
           <w:ilvl w:val="0"/>
         </w:numPr>
       </w:pPr>
@@ -12626,7 +12779,7 @@
       <w:r>
         <w:t xml:space="preserve"> </w:t>
       </w:r>
-      <w:hyperlink r:id="rId226">
+      <w:hyperlink r:id="rId227">
         <w:r>
           <w:rPr>
             <w:rStyle w:val="Hyperlink"/>
@@ -12648,7 +12801,7 @@
       <w:r>
         <w:t xml:space="preserve"> </w:t>
       </w:r>
-      <w:hyperlink r:id="rId227">
+      <w:hyperlink r:id="rId228">
         <w:r>
           <w:rPr>
             <w:rStyle w:val="Hyperlink"/>
@@ -12673,7 +12826,7 @@
       <w:r>
         <w:t xml:space="preserve"> </w:t>
       </w:r>
-      <w:hyperlink r:id="rId228">
+      <w:hyperlink r:id="rId229">
         <w:r>
           <w:rPr>
             <w:rStyle w:val="Hyperlink"/>
@@ -12689,11 +12842,11 @@
       <w:pPr>
         <w:pStyle w:val="berschrift2"/>
       </w:pPr>
-      <w:bookmarkStart w:id="229" w:name="prüfung-zur-konformität-zur-wcag"/>
+      <w:bookmarkStart w:id="230" w:name="prüfung-zur-konformität-zur-wcag"/>
       <w:r>
         <w:t xml:space="preserve">Prüfung zur Konformität zur WCAG</w:t>
       </w:r>
-      <w:bookmarkEnd w:id="229"/>
+      <w:bookmarkEnd w:id="230"/>
     </w:p>
     <w:p>
       <w:pPr>
@@ -12705,7 +12858,7 @@
       <w:r>
         <w:t xml:space="preserve"> </w:t>
       </w:r>
-      <w:hyperlink r:id="rId230">
+      <w:hyperlink r:id="rId231">
         <w:r>
           <w:rPr>
             <w:rStyle w:val="Hyperlink"/>
@@ -12728,7 +12881,7 @@
       <w:r>
         <w:t xml:space="preserve"> </w:t>
       </w:r>
-      <w:hyperlink r:id="rId231">
+      <w:hyperlink r:id="rId232">
         <w:r>
           <w:rPr>
             <w:rStyle w:val="Hyperlink"/>
@@ -12753,7 +12906,7 @@
       <w:r>
         <w:t xml:space="preserve"> </w:t>
       </w:r>
-      <w:hyperlink r:id="rId232">
+      <w:hyperlink r:id="rId233">
         <w:r>
           <w:rPr>
             <w:rStyle w:val="Hyperlink"/>
@@ -12808,7 +12961,7 @@
                     </pic:cNvPicPr>
                   </pic:nvPicPr>
                   <pic:blipFill>
-                    <a:blip r:embed="rId233"/>
+                    <a:blip r:embed="rId234"/>
                     <a:stretch>
                       <a:fillRect/>
                     </a:stretch>
@@ -12847,7 +13000,7 @@
       <w:pPr>
         <w:pStyle w:val="Compact"/>
         <w:numPr>
-          <w:numId w:val="1077"/>
+          <w:numId w:val="1080"/>
           <w:ilvl w:val="0"/>
         </w:numPr>
       </w:pPr>
@@ -12859,7 +13012,7 @@
       <w:pPr>
         <w:pStyle w:val="Compact"/>
         <w:numPr>
-          <w:numId w:val="1077"/>
+          <w:numId w:val="1080"/>
           <w:ilvl w:val="0"/>
         </w:numPr>
       </w:pPr>
@@ -12871,7 +13024,7 @@
       <w:pPr>
         <w:pStyle w:val="Compact"/>
         <w:numPr>
-          <w:numId w:val="1077"/>
+          <w:numId w:val="1080"/>
           <w:ilvl w:val="0"/>
         </w:numPr>
       </w:pPr>
@@ -12883,7 +13036,7 @@
       <w:pPr>
         <w:pStyle w:val="Compact"/>
         <w:numPr>
-          <w:numId w:val="1077"/>
+          <w:numId w:val="1080"/>
           <w:ilvl w:val="0"/>
         </w:numPr>
       </w:pPr>
@@ -12895,7 +13048,7 @@
       <w:pPr>
         <w:pStyle w:val="Compact"/>
         <w:numPr>
-          <w:numId w:val="1077"/>
+          <w:numId w:val="1080"/>
           <w:ilvl w:val="0"/>
         </w:numPr>
       </w:pPr>
@@ -12919,7 +13072,7 @@
       <w:r>
         <w:t xml:space="preserve"> </w:t>
       </w:r>
-      <w:hyperlink r:id="rId234">
+      <w:hyperlink r:id="rId235">
         <w:r>
           <w:rPr>
             <w:rStyle w:val="Hyperlink"/>
@@ -12941,7 +13094,7 @@
       <w:r>
         <w:t xml:space="preserve"> </w:t>
       </w:r>
-      <w:hyperlink r:id="rId235">
+      <w:hyperlink r:id="rId236">
         <w:r>
           <w:rPr>
             <w:rStyle w:val="Hyperlink"/>
@@ -12973,7 +13126,7 @@
                     </pic:cNvPicPr>
                   </pic:nvPicPr>
                   <pic:blipFill>
-                    <a:blip r:embed="rId236"/>
+                    <a:blip r:embed="rId237"/>
                     <a:stretch>
                       <a:fillRect/>
                     </a:stretch>
@@ -13020,11 +13173,11 @@
       <w:pPr>
         <w:pStyle w:val="berschrift2"/>
       </w:pPr>
-      <w:bookmarkStart w:id="237" w:name="nachweis-gemäß-der-europäischen-norm-en-301-549-v2.1.2"/>
+      <w:bookmarkStart w:id="238" w:name="nachweis-gemäß-der-europäischen-norm-en-301-549-v2.1.2"/>
       <w:r>
         <w:t xml:space="preserve">Nachweis gemäß der Europäischen Norm EN 301 549 V2.1.2</w:t>
       </w:r>
-      <w:bookmarkEnd w:id="237"/>
+      <w:bookmarkEnd w:id="238"/>
     </w:p>
     <w:p>
       <w:pPr>
@@ -13055,11 +13208,11 @@
       <w:pPr>
         <w:pStyle w:val="berschrift2"/>
       </w:pPr>
-      <w:bookmarkStart w:id="238" w:name="zertifikate"/>
+      <w:bookmarkStart w:id="239" w:name="zertifikate"/>
       <w:r>
         <w:t xml:space="preserve">Zertifikate</w:t>
       </w:r>
-      <w:bookmarkEnd w:id="238"/>
+      <w:bookmarkEnd w:id="239"/>
     </w:p>
     <w:p>
       <w:pPr>
@@ -13101,27 +13254,27 @@
       <w:pPr>
         <w:pStyle w:val="berschrift1"/>
       </w:pPr>
-      <w:bookmarkStart w:id="239" w:name="weitere-leitfäden-und-relevante-informationsangebote"/>
+      <w:bookmarkStart w:id="240" w:name="weitere-leitfäden-und-relevante-informationsangebote"/>
       <w:r>
         <w:t xml:space="preserve">Weitere Leitfäden und relevante Informationsangebote</w:t>
       </w:r>
-      <w:bookmarkEnd w:id="239"/>
+      <w:bookmarkEnd w:id="240"/>
     </w:p>
     <w:p>
       <w:pPr>
         <w:pStyle w:val="berschrift2"/>
       </w:pPr>
-      <w:bookmarkStart w:id="240" w:name="für-webseiten"/>
+      <w:bookmarkStart w:id="241" w:name="für-webseiten"/>
       <w:r>
         <w:t xml:space="preserve">Für Webseiten</w:t>
       </w:r>
-      <w:bookmarkEnd w:id="240"/>
-    </w:p>
-    <w:p>
-      <w:pPr>
-        <w:pStyle w:val="Compact"/>
-        <w:numPr>
-          <w:numId w:val="1078"/>
+      <w:bookmarkEnd w:id="241"/>
+    </w:p>
+    <w:p>
+      <w:pPr>
+        <w:pStyle w:val="Compact"/>
+        <w:numPr>
+          <w:numId w:val="1081"/>
           <w:ilvl w:val="0"/>
         </w:numPr>
       </w:pPr>
@@ -13131,7 +13284,7 @@
       <w:r>
         <w:t xml:space="preserve"> </w:t>
       </w:r>
-      <w:hyperlink r:id="rId241">
+      <w:hyperlink r:id="rId242">
         <w:r>
           <w:rPr>
             <w:rStyle w:val="Hyperlink"/>
@@ -13144,7 +13297,7 @@
       <w:pPr>
         <w:pStyle w:val="Compact"/>
         <w:numPr>
-          <w:numId w:val="1078"/>
+          <w:numId w:val="1081"/>
           <w:ilvl w:val="0"/>
         </w:numPr>
       </w:pPr>
@@ -13154,7 +13307,7 @@
       <w:r>
         <w:t xml:space="preserve"> </w:t>
       </w:r>
-      <w:hyperlink r:id="rId242">
+      <w:hyperlink r:id="rId243">
         <w:r>
           <w:rPr>
             <w:rStyle w:val="Hyperlink"/>
@@ -13167,7 +13320,7 @@
       <w:pPr>
         <w:pStyle w:val="Compact"/>
         <w:numPr>
-          <w:numId w:val="1078"/>
+          <w:numId w:val="1081"/>
           <w:ilvl w:val="0"/>
         </w:numPr>
       </w:pPr>
@@ -13177,7 +13330,7 @@
       <w:r>
         <w:t xml:space="preserve"> </w:t>
       </w:r>
-      <w:hyperlink r:id="rId243">
+      <w:hyperlink r:id="rId244">
         <w:r>
           <w:rPr>
             <w:rStyle w:val="Hyperlink"/>
@@ -13190,7 +13343,7 @@
       <w:pPr>
         <w:pStyle w:val="Compact"/>
         <w:numPr>
-          <w:numId w:val="1078"/>
+          <w:numId w:val="1081"/>
           <w:ilvl w:val="0"/>
         </w:numPr>
       </w:pPr>
@@ -13200,7 +13353,7 @@
       <w:r>
         <w:t xml:space="preserve"> </w:t>
       </w:r>
-      <w:hyperlink r:id="rId244">
+      <w:hyperlink r:id="rId245">
         <w:r>
           <w:rPr>
             <w:rStyle w:val="Hyperlink"/>
@@ -13213,7 +13366,7 @@
       <w:pPr>
         <w:pStyle w:val="Compact"/>
         <w:numPr>
-          <w:numId w:val="1078"/>
+          <w:numId w:val="1081"/>
           <w:ilvl w:val="0"/>
         </w:numPr>
       </w:pPr>
@@ -13223,7 +13376,7 @@
       <w:r>
         <w:t xml:space="preserve"> </w:t>
       </w:r>
-      <w:hyperlink r:id="rId245">
+      <w:hyperlink r:id="rId246">
         <w:r>
           <w:rPr>
             <w:rStyle w:val="Hyperlink"/>
@@ -13236,17 +13389,17 @@
       <w:pPr>
         <w:pStyle w:val="berschrift2"/>
       </w:pPr>
-      <w:bookmarkStart w:id="246" w:name="social-media-kanäle"/>
+      <w:bookmarkStart w:id="247" w:name="social-media-kanäle"/>
       <w:r>
         <w:t xml:space="preserve">Social-Media-Kanäle</w:t>
       </w:r>
-      <w:bookmarkEnd w:id="246"/>
-    </w:p>
-    <w:p>
-      <w:pPr>
-        <w:pStyle w:val="Compact"/>
-        <w:numPr>
-          <w:numId w:val="1079"/>
+      <w:bookmarkEnd w:id="247"/>
+    </w:p>
+    <w:p>
+      <w:pPr>
+        <w:pStyle w:val="Compact"/>
+        <w:numPr>
+          <w:numId w:val="1082"/>
           <w:ilvl w:val="0"/>
         </w:numPr>
       </w:pPr>
@@ -13256,7 +13409,7 @@
       <w:r>
         <w:t xml:space="preserve"> </w:t>
       </w:r>
-      <w:hyperlink r:id="rId247">
+      <w:hyperlink r:id="rId248">
         <w:r>
           <w:rPr>
             <w:rStyle w:val="Hyperlink"/>
@@ -13269,7 +13422,7 @@
       <w:pPr>
         <w:pStyle w:val="Compact"/>
         <w:numPr>
-          <w:numId w:val="1079"/>
+          <w:numId w:val="1082"/>
           <w:ilvl w:val="0"/>
         </w:numPr>
       </w:pPr>
@@ -13279,7 +13432,7 @@
       <w:r>
         <w:t xml:space="preserve"> </w:t>
       </w:r>
-      <w:hyperlink r:id="rId248">
+      <w:hyperlink r:id="rId249">
         <w:r>
           <w:rPr>
             <w:rStyle w:val="Hyperlink"/>
@@ -13292,7 +13445,7 @@
       <w:pPr>
         <w:pStyle w:val="Compact"/>
         <w:numPr>
-          <w:numId w:val="1079"/>
+          <w:numId w:val="1082"/>
           <w:ilvl w:val="0"/>
         </w:numPr>
       </w:pPr>
@@ -13304,7 +13457,7 @@
       <w:pPr>
         <w:pStyle w:val="Compact"/>
         <w:numPr>
-          <w:numId w:val="1079"/>
+          <w:numId w:val="1082"/>
           <w:ilvl w:val="0"/>
         </w:numPr>
       </w:pPr>
@@ -13314,7 +13467,7 @@
       <w:r>
         <w:t xml:space="preserve"> </w:t>
       </w:r>
-      <w:hyperlink r:id="rId249">
+      <w:hyperlink r:id="rId250">
         <w:r>
           <w:rPr>
             <w:rStyle w:val="Hyperlink"/>
@@ -13333,7 +13486,7 @@
       <w:pPr>
         <w:pStyle w:val="Compact"/>
         <w:numPr>
-          <w:numId w:val="1079"/>
+          <w:numId w:val="1082"/>
           <w:ilvl w:val="0"/>
         </w:numPr>
       </w:pPr>
@@ -13343,7 +13496,7 @@
       <w:r>
         <w:t xml:space="preserve"> </w:t>
       </w:r>
-      <w:hyperlink r:id="rId250">
+      <w:hyperlink r:id="rId251">
         <w:r>
           <w:rPr>
             <w:rStyle w:val="Hyperlink"/>
@@ -13356,7 +13509,7 @@
       <w:pPr>
         <w:pStyle w:val="Compact"/>
         <w:numPr>
-          <w:numId w:val="1079"/>
+          <w:numId w:val="1082"/>
           <w:ilvl w:val="0"/>
         </w:numPr>
       </w:pPr>
@@ -13366,7 +13519,7 @@
       <w:r>
         <w:t xml:space="preserve"> </w:t>
       </w:r>
-      <w:hyperlink r:id="rId251">
+      <w:hyperlink r:id="rId252">
         <w:r>
           <w:rPr>
             <w:rStyle w:val="Hyperlink"/>
@@ -13379,7 +13532,7 @@
       <w:pPr>
         <w:pStyle w:val="Compact"/>
         <w:numPr>
-          <w:numId w:val="1079"/>
+          <w:numId w:val="1082"/>
           <w:ilvl w:val="0"/>
         </w:numPr>
       </w:pPr>
@@ -13389,7 +13542,7 @@
       <w:r>
         <w:t xml:space="preserve"> </w:t>
       </w:r>
-      <w:hyperlink r:id="rId252">
+      <w:hyperlink r:id="rId253">
         <w:r>
           <w:rPr>
             <w:rStyle w:val="Hyperlink"/>
@@ -13402,7 +13555,7 @@
       <w:pPr>
         <w:pStyle w:val="Compact"/>
         <w:numPr>
-          <w:numId w:val="1079"/>
+          <w:numId w:val="1082"/>
           <w:ilvl w:val="0"/>
         </w:numPr>
       </w:pPr>
@@ -13412,7 +13565,7 @@
       <w:r>
         <w:t xml:space="preserve"> </w:t>
       </w:r>
-      <w:hyperlink r:id="rId253">
+      <w:hyperlink r:id="rId254">
         <w:r>
           <w:rPr>
             <w:rStyle w:val="Hyperlink"/>
@@ -13429,7 +13582,7 @@
       <w:r>
         <w:t xml:space="preserve"> </w:t>
       </w:r>
-      <w:hyperlink r:id="rId254">
+      <w:hyperlink r:id="rId255">
         <w:r>
           <w:rPr>
             <w:rStyle w:val="Hyperlink"/>
@@ -13442,17 +13595,17 @@
       <w:pPr>
         <w:pStyle w:val="berschrift2"/>
       </w:pPr>
-      <w:bookmarkStart w:id="255" w:name="erstellung-von-dokumenten-aus-büroanwendungen-pdf-office-u.a."/>
+      <w:bookmarkStart w:id="256" w:name="erstellung-von-dokumenten-aus-büroanwendungen-pdf-office-u.a."/>
       <w:r>
         <w:t xml:space="preserve">Erstellung von Dokumenten aus Büroanwendungen (PDF, Office, u.a.)</w:t>
       </w:r>
-      <w:bookmarkEnd w:id="255"/>
-    </w:p>
-    <w:p>
-      <w:pPr>
-        <w:pStyle w:val="Compact"/>
-        <w:numPr>
-          <w:numId w:val="1080"/>
+      <w:bookmarkEnd w:id="256"/>
+    </w:p>
+    <w:p>
+      <w:pPr>
+        <w:pStyle w:val="Compact"/>
+        <w:numPr>
+          <w:numId w:val="1083"/>
           <w:ilvl w:val="0"/>
         </w:numPr>
       </w:pPr>
@@ -13471,7 +13624,7 @@
       <w:r>
         <w:t xml:space="preserve"> </w:t>
       </w:r>
-      <w:hyperlink r:id="rId256">
+      <w:hyperlink r:id="rId257">
         <w:r>
           <w:rPr>
             <w:rStyle w:val="Hyperlink"/>
@@ -13484,7 +13637,7 @@
       <w:pPr>
         <w:pStyle w:val="Compact"/>
         <w:numPr>
-          <w:numId w:val="1080"/>
+          <w:numId w:val="1083"/>
           <w:ilvl w:val="0"/>
         </w:numPr>
       </w:pPr>
@@ -13503,7 +13656,7 @@
       <w:r>
         <w:t xml:space="preserve"> </w:t>
       </w:r>
-      <w:hyperlink r:id="rId257">
+      <w:hyperlink r:id="rId258">
         <w:r>
           <w:rPr>
             <w:rStyle w:val="Hyperlink"/>
@@ -13516,7 +13669,7 @@
       <w:pPr>
         <w:pStyle w:val="Compact"/>
         <w:numPr>
-          <w:numId w:val="1080"/>
+          <w:numId w:val="1083"/>
           <w:ilvl w:val="0"/>
         </w:numPr>
       </w:pPr>
@@ -13535,7 +13688,7 @@
       <w:r>
         <w:t xml:space="preserve"> </w:t>
       </w:r>
-      <w:hyperlink r:id="rId258">
+      <w:hyperlink r:id="rId259">
         <w:r>
           <w:rPr>
             <w:rStyle w:val="Hyperlink"/>
@@ -13548,7 +13701,7 @@
       <w:pPr>
         <w:pStyle w:val="Compact"/>
         <w:numPr>
-          <w:numId w:val="1080"/>
+          <w:numId w:val="1083"/>
           <w:ilvl w:val="0"/>
         </w:numPr>
       </w:pPr>
@@ -13567,7 +13720,7 @@
       <w:r>
         <w:t xml:space="preserve"> </w:t>
       </w:r>
-      <w:hyperlink r:id="rId259">
+      <w:hyperlink r:id="rId260">
         <w:r>
           <w:rPr>
             <w:rStyle w:val="Hyperlink"/>
@@ -13580,7 +13733,7 @@
       <w:pPr>
         <w:pStyle w:val="Compact"/>
         <w:numPr>
-          <w:numId w:val="1080"/>
+          <w:numId w:val="1083"/>
           <w:ilvl w:val="0"/>
         </w:numPr>
       </w:pPr>
@@ -13599,7 +13752,7 @@
       <w:r>
         <w:t xml:space="preserve"> </w:t>
       </w:r>
-      <w:hyperlink r:id="rId260">
+      <w:hyperlink r:id="rId261">
         <w:r>
           <w:rPr>
             <w:rStyle w:val="Hyperlink"/>
@@ -13612,17 +13765,17 @@
       <w:pPr>
         <w:pStyle w:val="berschrift2"/>
       </w:pPr>
-      <w:bookmarkStart w:id="261" w:name="erstellung-von-vorlesungs--und-lehrmaterialien"/>
+      <w:bookmarkStart w:id="262" w:name="erstellung-von-vorlesungs--und-lehrmaterialien"/>
       <w:r>
         <w:t xml:space="preserve">Erstellung von Vorlesungs- und Lehrmaterialien</w:t>
       </w:r>
-      <w:bookmarkEnd w:id="261"/>
-    </w:p>
-    <w:p>
-      <w:pPr>
-        <w:pStyle w:val="Compact"/>
-        <w:numPr>
-          <w:numId w:val="1081"/>
+      <w:bookmarkEnd w:id="262"/>
+    </w:p>
+    <w:p>
+      <w:pPr>
+        <w:pStyle w:val="Compact"/>
+        <w:numPr>
+          <w:numId w:val="1084"/>
           <w:ilvl w:val="0"/>
         </w:numPr>
       </w:pPr>
@@ -13641,7 +13794,7 @@
       <w:r>
         <w:t xml:space="preserve"> </w:t>
       </w:r>
-      <w:hyperlink r:id="rId262">
+      <w:hyperlink r:id="rId263">
         <w:r>
           <w:rPr>
             <w:rStyle w:val="Hyperlink"/>
@@ -13654,7 +13807,7 @@
       <w:pPr>
         <w:pStyle w:val="Compact"/>
         <w:numPr>
-          <w:numId w:val="1081"/>
+          <w:numId w:val="1084"/>
           <w:ilvl w:val="0"/>
         </w:numPr>
       </w:pPr>
@@ -13673,7 +13826,7 @@
       <w:r>
         <w:t xml:space="preserve"> </w:t>
       </w:r>
-      <w:hyperlink r:id="rId263">
+      <w:hyperlink r:id="rId264">
         <w:r>
           <w:rPr>
             <w:rStyle w:val="Hyperlink"/>
@@ -13686,7 +13839,7 @@
       <w:pPr>
         <w:pStyle w:val="Compact"/>
         <w:numPr>
-          <w:numId w:val="1081"/>
+          <w:numId w:val="1084"/>
           <w:ilvl w:val="0"/>
         </w:numPr>
       </w:pPr>
@@ -13705,7 +13858,7 @@
       <w:r>
         <w:t xml:space="preserve"> </w:t>
       </w:r>
-      <w:hyperlink r:id="rId264">
+      <w:hyperlink r:id="rId265">
         <w:r>
           <w:rPr>
             <w:rStyle w:val="Hyperlink"/>
@@ -13718,7 +13871,7 @@
       <w:pPr>
         <w:pStyle w:val="Compact"/>
         <w:numPr>
-          <w:numId w:val="1081"/>
+          <w:numId w:val="1084"/>
           <w:ilvl w:val="0"/>
         </w:numPr>
       </w:pPr>
@@ -13737,7 +13890,7 @@
       <w:r>
         <w:t xml:space="preserve"> </w:t>
       </w:r>
-      <w:hyperlink r:id="rId265">
+      <w:hyperlink r:id="rId266">
         <w:r>
           <w:rPr>
             <w:rStyle w:val="Hyperlink"/>
@@ -13750,7 +13903,7 @@
       <w:pPr>
         <w:pStyle w:val="Compact"/>
         <w:numPr>
-          <w:numId w:val="1081"/>
+          <w:numId w:val="1084"/>
           <w:ilvl w:val="0"/>
         </w:numPr>
       </w:pPr>
@@ -13769,7 +13922,7 @@
       <w:r>
         <w:t xml:space="preserve"> </w:t>
       </w:r>
-      <w:hyperlink r:id="rId266">
+      <w:hyperlink r:id="rId267">
         <w:r>
           <w:rPr>
             <w:rStyle w:val="Hyperlink"/>
@@ -13782,17 +13935,17 @@
       <w:pPr>
         <w:pStyle w:val="berschrift2"/>
       </w:pPr>
-      <w:bookmarkStart w:id="267" w:name="erstellung-von-multimedialen-produktionen-videoaufzeichnungen-podcasts-u.a."/>
+      <w:bookmarkStart w:id="268" w:name="erstellung-von-multimedialen-produktionen-videoaufzeichnungen-podcasts-u.a."/>
       <w:r>
         <w:t xml:space="preserve">Erstellung von multimedialen Produktionen (Videoaufzeichnungen, Podcasts, u.a.)</w:t>
       </w:r>
-      <w:bookmarkEnd w:id="267"/>
-    </w:p>
-    <w:p>
-      <w:pPr>
-        <w:pStyle w:val="Compact"/>
-        <w:numPr>
-          <w:numId w:val="1082"/>
+      <w:bookmarkEnd w:id="268"/>
+    </w:p>
+    <w:p>
+      <w:pPr>
+        <w:pStyle w:val="Compact"/>
+        <w:numPr>
+          <w:numId w:val="1085"/>
           <w:ilvl w:val="0"/>
         </w:numPr>
       </w:pPr>
@@ -13811,7 +13964,7 @@
       <w:r>
         <w:t xml:space="preserve"> </w:t>
       </w:r>
-      <w:hyperlink r:id="rId268">
+      <w:hyperlink r:id="rId269">
         <w:r>
           <w:rPr>
             <w:rStyle w:val="Hyperlink"/>
@@ -13824,7 +13977,7 @@
       <w:pPr>
         <w:pStyle w:val="Compact"/>
         <w:numPr>
-          <w:numId w:val="1082"/>
+          <w:numId w:val="1085"/>
           <w:ilvl w:val="0"/>
         </w:numPr>
       </w:pPr>
@@ -13843,7 +13996,7 @@
       <w:r>
         <w:t xml:space="preserve"> </w:t>
       </w:r>
-      <w:hyperlink r:id="rId269">
+      <w:hyperlink r:id="rId270">
         <w:r>
           <w:rPr>
             <w:rStyle w:val="Hyperlink"/>
@@ -13856,7 +14009,7 @@
       <w:pPr>
         <w:pStyle w:val="Compact"/>
         <w:numPr>
-          <w:numId w:val="1082"/>
+          <w:numId w:val="1085"/>
           <w:ilvl w:val="0"/>
         </w:numPr>
       </w:pPr>
@@ -13875,7 +14028,7 @@
       <w:r>
         <w:t xml:space="preserve"> </w:t>
       </w:r>
-      <w:hyperlink r:id="rId270">
+      <w:hyperlink r:id="rId271">
         <w:r>
           <w:rPr>
             <w:rStyle w:val="Hyperlink"/>
@@ -13888,17 +14041,17 @@
       <w:pPr>
         <w:pStyle w:val="berschrift2"/>
       </w:pPr>
-      <w:bookmarkStart w:id="271" w:name="weitere-leitfäden-und-informationen-zur-barrierefreiheit"/>
+      <w:bookmarkStart w:id="272" w:name="weitere-leitfäden-und-informationen-zur-barrierefreiheit"/>
       <w:r>
         <w:t xml:space="preserve">Weitere Leitfäden und Informationen zur Barrierefreiheit</w:t>
       </w:r>
-      <w:bookmarkEnd w:id="271"/>
-    </w:p>
-    <w:p>
-      <w:pPr>
-        <w:pStyle w:val="Compact"/>
-        <w:numPr>
-          <w:numId w:val="1083"/>
+      <w:bookmarkEnd w:id="272"/>
+    </w:p>
+    <w:p>
+      <w:pPr>
+        <w:pStyle w:val="Compact"/>
+        <w:numPr>
+          <w:numId w:val="1086"/>
           <w:ilvl w:val="0"/>
         </w:numPr>
       </w:pPr>
@@ -13917,7 +14070,7 @@
       <w:r>
         <w:t xml:space="preserve"> </w:t>
       </w:r>
-      <w:hyperlink r:id="rId272">
+      <w:hyperlink r:id="rId273">
         <w:r>
           <w:rPr>
             <w:rStyle w:val="Hyperlink"/>
@@ -13930,7 +14083,7 @@
       <w:pPr>
         <w:pStyle w:val="Compact"/>
         <w:numPr>
-          <w:numId w:val="1083"/>
+          <w:numId w:val="1086"/>
           <w:ilvl w:val="0"/>
         </w:numPr>
       </w:pPr>
@@ -13952,7 +14105,7 @@
       <w:r>
         <w:t xml:space="preserve"> </w:t>
       </w:r>
-      <w:hyperlink r:id="rId273">
+      <w:hyperlink r:id="rId274">
         <w:r>
           <w:rPr>
             <w:rStyle w:val="Hyperlink"/>
@@ -13965,7 +14118,7 @@
       <w:pPr>
         <w:pStyle w:val="Compact"/>
         <w:numPr>
-          <w:numId w:val="1083"/>
+          <w:numId w:val="1086"/>
           <w:ilvl w:val="0"/>
         </w:numPr>
       </w:pPr>
@@ -13975,7 +14128,7 @@
       <w:r>
         <w:t xml:space="preserve"> </w:t>
       </w:r>
-      <w:hyperlink r:id="rId274">
+      <w:hyperlink r:id="rId275">
         <w:r>
           <w:rPr>
             <w:rStyle w:val="Hyperlink"/>
@@ -13988,7 +14141,7 @@
       <w:pPr>
         <w:pStyle w:val="Compact"/>
         <w:numPr>
-          <w:numId w:val="1083"/>
+          <w:numId w:val="1086"/>
           <w:ilvl w:val="0"/>
         </w:numPr>
       </w:pPr>
@@ -13998,7 +14151,7 @@
       <w:r>
         <w:t xml:space="preserve"> </w:t>
       </w:r>
-      <w:hyperlink r:id="rId275">
+      <w:hyperlink r:id="rId276">
         <w:r>
           <w:rPr>
             <w:rStyle w:val="Hyperlink"/>
@@ -14011,7 +14164,7 @@
       <w:pPr>
         <w:pStyle w:val="Compact"/>
         <w:numPr>
-          <w:numId w:val="1083"/>
+          <w:numId w:val="1086"/>
           <w:ilvl w:val="0"/>
         </w:numPr>
       </w:pPr>
@@ -14021,7 +14174,7 @@
       <w:r>
         <w:t xml:space="preserve"> </w:t>
       </w:r>
-      <w:hyperlink r:id="rId276">
+      <w:hyperlink r:id="rId277">
         <w:r>
           <w:rPr>
             <w:rStyle w:val="Hyperlink"/>
@@ -14034,17 +14187,17 @@
       <w:pPr>
         <w:pStyle w:val="berschrift2"/>
       </w:pPr>
-      <w:bookmarkStart w:id="277" w:name="rechtliche-anforderungen"/>
+      <w:bookmarkStart w:id="278" w:name="rechtliche-anforderungen"/>
       <w:r>
         <w:t xml:space="preserve">Rechtliche Anforderungen</w:t>
       </w:r>
-      <w:bookmarkEnd w:id="277"/>
-    </w:p>
-    <w:p>
-      <w:pPr>
-        <w:pStyle w:val="Compact"/>
-        <w:numPr>
-          <w:numId w:val="1084"/>
+      <w:bookmarkEnd w:id="278"/>
+    </w:p>
+    <w:p>
+      <w:pPr>
+        <w:pStyle w:val="Compact"/>
+        <w:numPr>
+          <w:numId w:val="1087"/>
           <w:ilvl w:val="0"/>
         </w:numPr>
       </w:pPr>
@@ -14056,7 +14209,7 @@
       <w:pPr>
         <w:pStyle w:val="Compact"/>
         <w:numPr>
-          <w:numId w:val="1085"/>
+          <w:numId w:val="1088"/>
           <w:ilvl w:val="1"/>
         </w:numPr>
       </w:pPr>
@@ -14066,7 +14219,7 @@
       <w:r>
         <w:t xml:space="preserve"> </w:t>
       </w:r>
-      <w:hyperlink r:id="rId278">
+      <w:hyperlink r:id="rId279">
         <w:r>
           <w:rPr>
             <w:rStyle w:val="Hyperlink"/>
@@ -14082,7 +14235,7 @@
       <w:pPr>
         <w:pStyle w:val="Compact"/>
         <w:numPr>
-          <w:numId w:val="1085"/>
+          <w:numId w:val="1088"/>
           <w:ilvl w:val="1"/>
         </w:numPr>
       </w:pPr>
@@ -14092,7 +14245,7 @@
       <w:r>
         <w:t xml:space="preserve"> </w:t>
       </w:r>
-      <w:hyperlink r:id="rId279">
+      <w:hyperlink r:id="rId280">
         <w:r>
           <w:rPr>
             <w:rStyle w:val="Hyperlink"/>
@@ -14105,7 +14258,7 @@
       <w:pPr>
         <w:pStyle w:val="Compact"/>
         <w:numPr>
-          <w:numId w:val="1085"/>
+          <w:numId w:val="1088"/>
           <w:ilvl w:val="1"/>
         </w:numPr>
       </w:pPr>
@@ -14115,7 +14268,7 @@
       <w:r>
         <w:t xml:space="preserve"> </w:t>
       </w:r>
-      <w:hyperlink r:id="rId280">
+      <w:hyperlink r:id="rId281">
         <w:r>
           <w:rPr>
             <w:rStyle w:val="Hyperlink"/>
@@ -14128,7 +14281,7 @@
       <w:pPr>
         <w:pStyle w:val="Compact"/>
         <w:numPr>
-          <w:numId w:val="1085"/>
+          <w:numId w:val="1088"/>
           <w:ilvl w:val="1"/>
         </w:numPr>
       </w:pPr>
@@ -14141,7 +14294,7 @@
       <w:r>
         <w:t xml:space="preserve"> </w:t>
       </w:r>
-      <w:hyperlink r:id="rId281">
+      <w:hyperlink r:id="rId282">
         <w:r>
           <w:rPr>
             <w:rStyle w:val="Hyperlink"/>
@@ -14157,14 +14310,14 @@
       <w:pPr>
         <w:pStyle w:val="Compact"/>
         <w:numPr>
-          <w:numId w:val="1085"/>
+          <w:numId w:val="1088"/>
           <w:ilvl w:val="1"/>
         </w:numPr>
       </w:pPr>
       <w:r>
         <w:t xml:space="preserve">(Laufende) EU-Anhörung zu Entwürfen der Mustererklärung Barrierefreiheit und von Testverfahren,  </w:t>
       </w:r>
-      <w:hyperlink r:id="rId172">
+      <w:hyperlink r:id="rId283">
         <w:r>
           <w:rPr>
             <w:rStyle w:val="Hyperlink"/>
@@ -14180,7 +14333,7 @@
       <w:pPr>
         <w:pStyle w:val="Compact"/>
         <w:numPr>
-          <w:numId w:val="1084"/>
+          <w:numId w:val="1087"/>
           <w:ilvl w:val="0"/>
         </w:numPr>
       </w:pPr>
@@ -14190,7 +14343,7 @@
       <w:r>
         <w:t xml:space="preserve"> </w:t>
       </w:r>
-      <w:hyperlink r:id="rId282">
+      <w:hyperlink r:id="rId284">
         <w:r>
           <w:rPr>
             <w:rStyle w:val="Hyperlink"/>
@@ -14203,7 +14356,7 @@
       <w:pPr>
         <w:pStyle w:val="Compact"/>
         <w:numPr>
-          <w:numId w:val="1084"/>
+          <w:numId w:val="1087"/>
           <w:ilvl w:val="0"/>
         </w:numPr>
       </w:pPr>
@@ -14215,14 +14368,14 @@
       <w:pPr>
         <w:pStyle w:val="Compact"/>
         <w:numPr>
-          <w:numId w:val="1086"/>
+          <w:numId w:val="1089"/>
           <w:ilvl w:val="1"/>
         </w:numPr>
       </w:pPr>
       <w:r>
         <w:t xml:space="preserve">Schiedsstelle BGG,  </w:t>
       </w:r>
-      <w:hyperlink r:id="rId283">
+      <w:hyperlink r:id="rId285">
         <w:r>
           <w:rPr>
             <w:rStyle w:val="Hyperlink"/>
@@ -14238,7 +14391,7 @@
       <w:pPr>
         <w:pStyle w:val="Compact"/>
         <w:numPr>
-          <w:numId w:val="1086"/>
+          <w:numId w:val="1089"/>
           <w:ilvl w:val="1"/>
         </w:numPr>
       </w:pPr>
@@ -14263,7 +14416,7 @@
       <w:r>
         <w:t xml:space="preserve"> </w:t>
       </w:r>
-      <w:hyperlink r:id="rId284">
+      <w:hyperlink r:id="rId286">
         <w:r>
           <w:rPr>
             <w:rStyle w:val="Hyperlink"/>
@@ -14276,14 +14429,14 @@
       <w:pPr>
         <w:pStyle w:val="Compact"/>
         <w:numPr>
-          <w:numId w:val="1086"/>
+          <w:numId w:val="1089"/>
           <w:ilvl w:val="1"/>
         </w:numPr>
       </w:pPr>
       <w:r>
         <w:t xml:space="preserve">Bericht und Stellungsnahmen:  </w:t>
       </w:r>
-      <w:hyperlink r:id="rId285">
+      <w:hyperlink r:id="rId287">
         <w:r>
           <w:rPr>
             <w:rStyle w:val="Hyperlink"/>
@@ -14299,7 +14452,7 @@
       <w:pPr>
         <w:pStyle w:val="Compact"/>
         <w:numPr>
-          <w:numId w:val="1086"/>
+          <w:numId w:val="1089"/>
           <w:ilvl w:val="1"/>
         </w:numPr>
       </w:pPr>
@@ -14311,7 +14464,7 @@
       <w:pPr>
         <w:pStyle w:val="Compact"/>
         <w:numPr>
-          <w:numId w:val="1084"/>
+          <w:numId w:val="1087"/>
           <w:ilvl w:val="0"/>
         </w:numPr>
       </w:pPr>
@@ -14323,14 +14476,14 @@
       <w:pPr>
         <w:pStyle w:val="Compact"/>
         <w:numPr>
-          <w:numId w:val="1087"/>
+          <w:numId w:val="1090"/>
           <w:ilvl w:val="1"/>
         </w:numPr>
       </w:pPr>
       <w:r>
         <w:t xml:space="preserve">BayBGG, </w:t>
       </w:r>
-      <w:hyperlink r:id="rId286">
+      <w:hyperlink r:id="rId288">
         <w:r>
           <w:rPr>
             <w:rStyle w:val="Hyperlink"/>
@@ -14346,7 +14499,7 @@
       <w:pPr>
         <w:pStyle w:val="Compact"/>
         <w:numPr>
-          <w:numId w:val="1087"/>
+          <w:numId w:val="1090"/>
           <w:ilvl w:val="1"/>
         </w:numPr>
       </w:pPr>
@@ -14372,11 +14525,11 @@
       <w:pPr>
         <w:pStyle w:val="berschrift1"/>
       </w:pPr>
-      <w:bookmarkStart w:id="287" w:name="hinweise-zum-dokument"/>
+      <w:bookmarkStart w:id="289" w:name="hinweise-zum-dokument"/>
       <w:r>
         <w:t xml:space="preserve">Hinweise zum Dokument</w:t>
       </w:r>
-      <w:bookmarkEnd w:id="287"/>
+      <w:bookmarkEnd w:id="289"/>
     </w:p>
     <w:p>
       <w:pPr>
@@ -14390,17 +14543,17 @@
       <w:pPr>
         <w:pStyle w:val="berschrift2"/>
       </w:pPr>
-      <w:bookmarkStart w:id="288" w:name="autoren"/>
+      <w:bookmarkStart w:id="290" w:name="autoren"/>
       <w:r>
         <w:t xml:space="preserve">Autoren</w:t>
       </w:r>
-      <w:bookmarkEnd w:id="288"/>
-    </w:p>
-    <w:p>
-      <w:pPr>
-        <w:pStyle w:val="Compact"/>
-        <w:numPr>
-          <w:numId w:val="1088"/>
+      <w:bookmarkEnd w:id="290"/>
+    </w:p>
+    <w:p>
+      <w:pPr>
+        <w:pStyle w:val="Compact"/>
+        <w:numPr>
+          <w:numId w:val="1091"/>
           <w:ilvl w:val="0"/>
         </w:numPr>
       </w:pPr>
@@ -14410,7 +14563,7 @@
       <w:r>
         <w:t xml:space="preserve"> </w:t>
       </w:r>
-      <w:hyperlink r:id="rId189">
+      <w:hyperlink r:id="rId190">
         <w:r>
           <w:rPr>
             <w:rStyle w:val="Hyperlink"/>
@@ -14423,7 +14576,7 @@
       <w:pPr>
         <w:pStyle w:val="Compact"/>
         <w:numPr>
-          <w:numId w:val="1088"/>
+          <w:numId w:val="1091"/>
           <w:ilvl w:val="0"/>
         </w:numPr>
       </w:pPr>
@@ -14433,7 +14586,7 @@
       <w:r>
         <w:t xml:space="preserve"> </w:t>
       </w:r>
-      <w:hyperlink r:id="rId289">
+      <w:hyperlink r:id="rId291">
         <w:r>
           <w:rPr>
             <w:rStyle w:val="Hyperlink"/>
@@ -14446,11 +14599,11 @@
       <w:pPr>
         <w:pStyle w:val="berschrift2"/>
       </w:pPr>
-      <w:bookmarkStart w:id="290" w:name="lizenz"/>
+      <w:bookmarkStart w:id="292" w:name="lizenz"/>
       <w:r>
         <w:t xml:space="preserve">Lizenz</w:t>
       </w:r>
-      <w:bookmarkEnd w:id="290"/>
+      <w:bookmarkEnd w:id="292"/>
     </w:p>
     <w:p>
       <w:pPr>
@@ -14462,7 +14615,7 @@
       <w:r>
         <w:t xml:space="preserve"> </w:t>
       </w:r>
-      <w:hyperlink r:id="rId291">
+      <w:hyperlink r:id="rId293">
         <w:r>
           <w:rPr>
             <w:rStyle w:val="Hyperlink"/>
@@ -14493,7 +14646,7 @@
       <w:r>
         <w:t xml:space="preserve">(</w:t>
       </w:r>
-      <w:hyperlink r:id="rId292">
+      <w:hyperlink r:id="rId294">
         <w:r>
           <w:rPr>
             <w:rStyle w:val="Hyperlink"/>
@@ -14517,11 +14670,11 @@
       <w:pPr>
         <w:pStyle w:val="berschrift2"/>
       </w:pPr>
-      <w:bookmarkStart w:id="293" w:name="credits-und-dank"/>
+      <w:bookmarkStart w:id="295" w:name="credits-und-dank"/>
       <w:r>
         <w:t xml:space="preserve">Credits und Dank</w:t>
       </w:r>
-      <w:bookmarkEnd w:id="293"/>
+      <w:bookmarkEnd w:id="295"/>
     </w:p>
     <w:p>
       <w:pPr>
@@ -14535,7 +14688,7 @@
       <w:pPr>
         <w:pStyle w:val="Compact"/>
         <w:numPr>
-          <w:numId w:val="1089"/>
+          <w:numId w:val="1092"/>
           <w:ilvl w:val="0"/>
         </w:numPr>
       </w:pPr>
@@ -14545,7 +14698,7 @@
       <w:r>
         <w:t xml:space="preserve"> </w:t>
       </w:r>
-      <w:hyperlink r:id="rId289">
+      <w:hyperlink r:id="rId291">
         <w:r>
           <w:rPr>
             <w:rStyle w:val="Hyperlink"/>
@@ -14558,7 +14711,7 @@
       <w:pPr>
         <w:pStyle w:val="Compact"/>
         <w:numPr>
-          <w:numId w:val="1089"/>
+          <w:numId w:val="1092"/>
           <w:ilvl w:val="0"/>
         </w:numPr>
       </w:pPr>
@@ -14568,7 +14721,7 @@
       <w:r>
         <w:t xml:space="preserve"> </w:t>
       </w:r>
-      <w:hyperlink r:id="rId289">
+      <w:hyperlink r:id="rId291">
         <w:r>
           <w:rPr>
             <w:rStyle w:val="Hyperlink"/>
@@ -14581,7 +14734,7 @@
       <w:pPr>
         <w:pStyle w:val="Compact"/>
         <w:numPr>
-          <w:numId w:val="1089"/>
+          <w:numId w:val="1092"/>
           <w:ilvl w:val="0"/>
         </w:numPr>
       </w:pPr>
@@ -14591,7 +14744,7 @@
       <w:r>
         <w:t xml:space="preserve"> </w:t>
       </w:r>
-      <w:hyperlink r:id="rId294">
+      <w:hyperlink r:id="rId296">
         <w:r>
           <w:rPr>
             <w:rStyle w:val="Hyperlink"/>
@@ -14604,7 +14757,7 @@
       <w:pPr>
         <w:pStyle w:val="Compact"/>
         <w:numPr>
-          <w:numId w:val="1089"/>
+          <w:numId w:val="1092"/>
           <w:ilvl w:val="0"/>
         </w:numPr>
       </w:pPr>
@@ -14614,7 +14767,7 @@
       <w:r>
         <w:t xml:space="preserve"> </w:t>
       </w:r>
-      <w:hyperlink r:id="rId289">
+      <w:hyperlink r:id="rId291">
         <w:r>
           <w:rPr>
             <w:rStyle w:val="Hyperlink"/>
@@ -14627,11 +14780,11 @@
       <w:pPr>
         <w:pStyle w:val="berschrift2"/>
       </w:pPr>
-      <w:bookmarkStart w:id="295" w:name="verwaltung-und-bearbeitung-des-leitfadens"/>
+      <w:bookmarkStart w:id="297" w:name="verwaltung-und-bearbeitung-des-leitfadens"/>
       <w:r>
         <w:t xml:space="preserve">Verwaltung und Bearbeitung des Leitfadens</w:t>
       </w:r>
-      <w:bookmarkEnd w:id="295"/>
+      <w:bookmarkEnd w:id="297"/>
     </w:p>
     <w:p>
       <w:pPr>
@@ -14651,7 +14804,7 @@
       <w:r>
         <w:t xml:space="preserve"> </w:t>
       </w:r>
-      <w:hyperlink r:id="rId296">
+      <w:hyperlink r:id="rId298">
         <w:r>
           <w:rPr>
             <w:rStyle w:val="Hyperlink"/>
@@ -15422,8 +15575,120 @@
       </w:pPr>
     </w:lvl>
   </w:abstractNum>
+  <w:abstractNum w:abstractNumId="99412">
+    <w:nsid w:val="47261bad"/>
+    <w:multiLevelType w:val="multilevel"/>
+    <w:lvl w:ilvl="0">
+      <w:start w:val="2"/>
+      <w:numFmt w:val="decimal"/>
+      <w:lvlText w:val="%1."/>
+      <w:lvlJc w:val="left"/>
+      <w:pPr>
+        <w:tabs>
+          <w:tab w:val="num" w:pos="0"/>
+        </w:tabs>
+        <w:ind w:left="480" w:hanging="480"/>
+      </w:pPr>
+    </w:lvl>
+    <w:lvl w:ilvl="1">
+      <w:start w:val="2"/>
+      <w:numFmt w:val="decimal"/>
+      <w:lvlText w:val="%2."/>
+      <w:lvlJc w:val="left"/>
+      <w:pPr>
+        <w:tabs>
+          <w:tab w:val="num" w:pos="720"/>
+        </w:tabs>
+        <w:ind w:left="1200" w:hanging="480"/>
+      </w:pPr>
+    </w:lvl>
+    <w:lvl w:ilvl="2">
+      <w:start w:val="2"/>
+      <w:numFmt w:val="decimal"/>
+      <w:lvlText w:val="%3."/>
+      <w:lvlJc w:val="left"/>
+      <w:pPr>
+        <w:tabs>
+          <w:tab w:val="num" w:pos="1440"/>
+        </w:tabs>
+        <w:ind w:left="1920" w:hanging="480"/>
+      </w:pPr>
+    </w:lvl>
+    <w:lvl w:ilvl="3">
+      <w:start w:val="2"/>
+      <w:numFmt w:val="decimal"/>
+      <w:lvlText w:val="%4."/>
+      <w:lvlJc w:val="left"/>
+      <w:pPr>
+        <w:tabs>
+          <w:tab w:val="num" w:pos="2160"/>
+        </w:tabs>
+        <w:ind w:left="2640" w:hanging="480"/>
+      </w:pPr>
+    </w:lvl>
+    <w:lvl w:ilvl="4">
+      <w:start w:val="2"/>
+      <w:numFmt w:val="decimal"/>
+      <w:lvlText w:val="%5."/>
+      <w:lvlJc w:val="left"/>
+      <w:pPr>
+        <w:tabs>
+          <w:tab w:val="num" w:pos="2880"/>
+        </w:tabs>
+        <w:ind w:left="3360" w:hanging="480"/>
+      </w:pPr>
+    </w:lvl>
+    <w:lvl w:ilvl="5">
+      <w:start w:val="2"/>
+      <w:numFmt w:val="decimal"/>
+      <w:lvlText w:val="%6."/>
+      <w:lvlJc w:val="left"/>
+      <w:pPr>
+        <w:tabs>
+          <w:tab w:val="num" w:pos="3600"/>
+        </w:tabs>
+        <w:ind w:left="4080" w:hanging="480"/>
+      </w:pPr>
+    </w:lvl>
+    <w:lvl w:ilvl="6">
+      <w:start w:val="2"/>
+      <w:numFmt w:val="decimal"/>
+      <w:lvlText w:val="%7."/>
+      <w:lvlJc w:val="left"/>
+      <w:pPr>
+        <w:tabs>
+          <w:tab w:val="num" w:pos="4320"/>
+        </w:tabs>
+        <w:ind w:left="4800" w:hanging="480"/>
+      </w:pPr>
+    </w:lvl>
+    <w:lvl w:ilvl="7">
+      <w:start w:val="2"/>
+      <w:numFmt w:val="decimal"/>
+      <w:lvlText w:val="%8."/>
+      <w:lvlJc w:val="left"/>
+      <w:pPr>
+        <w:tabs>
+          <w:tab w:val="num" w:pos="5040"/>
+        </w:tabs>
+        <w:ind w:left="5520" w:hanging="480"/>
+      </w:pPr>
+    </w:lvl>
+    <w:lvl w:ilvl="8">
+      <w:start w:val="2"/>
+      <w:numFmt w:val="decimal"/>
+      <w:lvlText w:val="%9."/>
+      <w:lvlJc w:val="left"/>
+      <w:pPr>
+        <w:tabs>
+          <w:tab w:val="num" w:pos="5760"/>
+        </w:tabs>
+        <w:ind w:left="6240" w:hanging="480"/>
+      </w:pPr>
+    </w:lvl>
+  </w:abstractNum>
   <w:abstractNum w:abstractNumId="99721">
-    <w:nsid w:val="47261bad"/>
+    <w:nsid w:val="b3cbbdee"/>
     <w:multiLevelType w:val="multilevel"/>
     <w:lvl w:ilvl="0">
       <w:start w:val="1"/>
@@ -15535,7 +15800,7 @@
     </w:lvl>
   </w:abstractNum>
   <w:abstractNum w:abstractNumId="99722">
-    <w:nsid w:val="b3cbbdee"/>
+    <w:nsid w:val="4fbe019a"/>
     <w:multiLevelType w:val="multilevel"/>
     <w:lvl w:ilvl="0">
       <w:start w:val="2"/>
@@ -15647,7 +15912,7 @@
     </w:lvl>
   </w:abstractNum>
   <w:abstractNum w:abstractNumId="99723">
-    <w:nsid w:val="4fbe019a"/>
+    <w:nsid w:val="91a27d85"/>
     <w:multiLevelType w:val="multilevel"/>
     <w:lvl w:ilvl="0">
       <w:start w:val="3"/>
@@ -15759,7 +16024,7 @@
     </w:lvl>
   </w:abstractNum>
   <w:abstractNum w:abstractNumId="99724">
-    <w:nsid w:val="91a27d85"/>
+    <w:nsid w:val="615f1ed2"/>
     <w:multiLevelType w:val="multilevel"/>
     <w:lvl w:ilvl="0">
       <w:start w:val="4"/>
@@ -16102,30 +16367,6 @@
     <w:abstractNumId w:val="991"/>
   </w:num>
   <w:num w:numId="1047">
-    <w:abstractNumId w:val="991"/>
-  </w:num>
-  <w:num w:numId="1048">
-    <w:abstractNumId w:val="991"/>
-  </w:num>
-  <w:num w:numId="1049">
-    <w:abstractNumId w:val="991"/>
-  </w:num>
-  <w:num w:numId="1050">
-    <w:abstractNumId w:val="991"/>
-  </w:num>
-  <w:num w:numId="1051">
-    <w:abstractNumId w:val="991"/>
-  </w:num>
-  <w:num w:numId="1052">
-    <w:abstractNumId w:val="991"/>
-  </w:num>
-  <w:num w:numId="1053">
-    <w:abstractNumId w:val="991"/>
-  </w:num>
-  <w:num w:numId="1054">
-    <w:abstractNumId w:val="991"/>
-  </w:num>
-  <w:num w:numId="1055">
     <w:abstractNumId w:val="99411"/>
     <w:lvlOverride w:ilvl="0">
       <w:startOverride w:val="1"/>
@@ -16155,10 +16396,97 @@
       <w:startOverride w:val="1"/>
     </w:lvlOverride>
   </w:num>
+  <w:num w:numId="1048">
+    <w:abstractNumId w:val="991"/>
+  </w:num>
+  <w:num w:numId="1049">
+    <w:abstractNumId w:val="99412"/>
+    <w:lvlOverride w:ilvl="0">
+      <w:startOverride w:val="2"/>
+    </w:lvlOverride>
+    <w:lvlOverride w:ilvl="1">
+      <w:startOverride w:val="2"/>
+    </w:lvlOverride>
+    <w:lvlOverride w:ilvl="2">
+      <w:startOverride w:val="2"/>
+    </w:lvlOverride>
+    <w:lvlOverride w:ilvl="3">
+      <w:startOverride w:val="2"/>
+    </w:lvlOverride>
+    <w:lvlOverride w:ilvl="4">
+      <w:startOverride w:val="2"/>
+    </w:lvlOverride>
+    <w:lvlOverride w:ilvl="5">
+      <w:startOverride w:val="2"/>
+    </w:lvlOverride>
+    <w:lvlOverride w:ilvl="6">
+      <w:startOverride w:val="2"/>
+    </w:lvlOverride>
+    <w:lvlOverride w:ilvl="7">
+      <w:startOverride w:val="2"/>
+    </w:lvlOverride>
+    <w:lvlOverride w:ilvl="8">
+      <w:startOverride w:val="2"/>
+    </w:lvlOverride>
+  </w:num>
+  <w:num w:numId="1050">
+    <w:abstractNumId w:val="991"/>
+  </w:num>
+  <w:num w:numId="1051">
+    <w:abstractNumId w:val="991"/>
+  </w:num>
+  <w:num w:numId="1052">
+    <w:abstractNumId w:val="991"/>
+  </w:num>
+  <w:num w:numId="1053">
+    <w:abstractNumId w:val="991"/>
+  </w:num>
+  <w:num w:numId="1054">
+    <w:abstractNumId w:val="991"/>
+  </w:num>
+  <w:num w:numId="1055">
+    <w:abstractNumId w:val="991"/>
+  </w:num>
   <w:num w:numId="1056">
     <w:abstractNumId w:val="991"/>
   </w:num>
   <w:num w:numId="1057">
+    <w:abstractNumId w:val="991"/>
+  </w:num>
+  <w:num w:numId="1058">
+    <w:abstractNumId w:val="99411"/>
+    <w:lvlOverride w:ilvl="0">
+      <w:startOverride w:val="1"/>
+    </w:lvlOverride>
+    <w:lvlOverride w:ilvl="1">
+      <w:startOverride w:val="1"/>
+    </w:lvlOverride>
+    <w:lvlOverride w:ilvl="2">
+      <w:startOverride w:val="1"/>
+    </w:lvlOverride>
+    <w:lvlOverride w:ilvl="3">
+      <w:startOverride w:val="1"/>
+    </w:lvlOverride>
+    <w:lvlOverride w:ilvl="4">
+      <w:startOverride w:val="1"/>
+    </w:lvlOverride>
+    <w:lvlOverride w:ilvl="5">
+      <w:startOverride w:val="1"/>
+    </w:lvlOverride>
+    <w:lvlOverride w:ilvl="6">
+      <w:startOverride w:val="1"/>
+    </w:lvlOverride>
+    <w:lvlOverride w:ilvl="7">
+      <w:startOverride w:val="1"/>
+    </w:lvlOverride>
+    <w:lvlOverride w:ilvl="8">
+      <w:startOverride w:val="1"/>
+    </w:lvlOverride>
+  </w:num>
+  <w:num w:numId="1059">
+    <w:abstractNumId w:val="991"/>
+  </w:num>
+  <w:num w:numId="1060">
     <w:abstractNumId w:val="99721"/>
     <w:lvlOverride w:ilvl="0">
       <w:startOverride w:val="1"/>
@@ -16188,7 +16516,7 @@
       <w:startOverride w:val="1"/>
     </w:lvlOverride>
   </w:num>
-  <w:num w:numId="1058">
+  <w:num w:numId="1061">
     <w:abstractNumId w:val="99722"/>
     <w:lvlOverride w:ilvl="0">
       <w:startOverride w:val="2"/>
@@ -16218,7 +16546,7 @@
       <w:startOverride w:val="2"/>
     </w:lvlOverride>
   </w:num>
-  <w:num w:numId="1059">
+  <w:num w:numId="1062">
     <w:abstractNumId w:val="99723"/>
     <w:lvlOverride w:ilvl="0">
       <w:startOverride w:val="3"/>
@@ -16248,7 +16576,7 @@
       <w:startOverride w:val="3"/>
     </w:lvlOverride>
   </w:num>
-  <w:num w:numId="1060">
+  <w:num w:numId="1063">
     <w:abstractNumId w:val="99724"/>
     <w:lvlOverride w:ilvl="0">
       <w:startOverride w:val="4"/>
@@ -16278,7 +16606,7 @@
       <w:startOverride w:val="4"/>
     </w:lvlOverride>
   </w:num>
-  <w:num w:numId="1061">
+  <w:num w:numId="1064">
     <w:abstractNumId w:val="99411"/>
     <w:lvlOverride w:ilvl="0">
       <w:startOverride w:val="1"/>
@@ -16308,10 +16636,10 @@
       <w:startOverride w:val="1"/>
     </w:lvlOverride>
   </w:num>
-  <w:num w:numId="1062">
+  <w:num w:numId="1065">
     <w:abstractNumId w:val="991"/>
   </w:num>
-  <w:num w:numId="1063">
+  <w:num w:numId="1066">
     <w:abstractNumId w:val="99721"/>
     <w:lvlOverride w:ilvl="0">
       <w:startOverride w:val="1"/>
@@ -16341,7 +16669,7 @@
       <w:startOverride w:val="1"/>
     </w:lvlOverride>
   </w:num>
-  <w:num w:numId="1064">
+  <w:num w:numId="1067">
     <w:abstractNumId w:val="99722"/>
     <w:lvlOverride w:ilvl="0">
       <w:startOverride w:val="2"/>
@@ -16371,7 +16699,7 @@
       <w:startOverride w:val="2"/>
     </w:lvlOverride>
   </w:num>
-  <w:num w:numId="1065">
+  <w:num w:numId="1068">
     <w:abstractNumId w:val="99723"/>
     <w:lvlOverride w:ilvl="0">
       <w:startOverride w:val="3"/>
@@ -16401,15 +16729,6 @@
       <w:startOverride w:val="3"/>
     </w:lvlOverride>
   </w:num>
-  <w:num w:numId="1066">
-    <w:abstractNumId w:val="991"/>
-  </w:num>
-  <w:num w:numId="1067">
-    <w:abstractNumId w:val="991"/>
-  </w:num>
-  <w:num w:numId="1068">
-    <w:abstractNumId w:val="991"/>
-  </w:num>
   <w:num w:numId="1069">
     <w:abstractNumId w:val="991"/>
   </w:num>
@@ -16432,6 +16751,15 @@
     <w:abstractNumId w:val="991"/>
   </w:num>
   <w:num w:numId="1076">
+    <w:abstractNumId w:val="991"/>
+  </w:num>
+  <w:num w:numId="1077">
+    <w:abstractNumId w:val="991"/>
+  </w:num>
+  <w:num w:numId="1078">
+    <w:abstractNumId w:val="991"/>
+  </w:num>
+  <w:num w:numId="1079">
     <w:abstractNumId w:val="99411"/>
     <w:lvlOverride w:ilvl="0">
       <w:startOverride w:val="1"/>
@@ -16461,7 +16789,7 @@
       <w:startOverride w:val="1"/>
     </w:lvlOverride>
   </w:num>
-  <w:num w:numId="1077">
+  <w:num w:numId="1080">
     <w:abstractNumId w:val="99411"/>
     <w:lvlOverride w:ilvl="0">
       <w:startOverride w:val="1"/>
@@ -16491,15 +16819,6 @@
       <w:startOverride w:val="1"/>
     </w:lvlOverride>
   </w:num>
-  <w:num w:numId="1078">
-    <w:abstractNumId w:val="991"/>
-  </w:num>
-  <w:num w:numId="1079">
-    <w:abstractNumId w:val="991"/>
-  </w:num>
-  <w:num w:numId="1080">
-    <w:abstractNumId w:val="991"/>
-  </w:num>
   <w:num w:numId="1081">
     <w:abstractNumId w:val="991"/>
   </w:num>
@@ -16525,6 +16844,15 @@
     <w:abstractNumId w:val="991"/>
   </w:num>
   <w:num w:numId="1089">
+    <w:abstractNumId w:val="991"/>
+  </w:num>
+  <w:num w:numId="1090">
+    <w:abstractNumId w:val="991"/>
+  </w:num>
+  <w:num w:numId="1091">
+    <w:abstractNumId w:val="991"/>
+  </w:num>
+  <w:num w:numId="1092">
     <w:abstractNumId w:val="991"/>
   </w:num>
 </w:numbering>

</xml_diff>